<commit_message>
finished up with arrays in manual
</commit_message>
<xml_diff>
--- a/ManualGood.docx
+++ b/ManualGood.docx
@@ -1462,24 +1462,29 @@
         </w:rPr>
       </w:pPr>
       <w:r>
-        <w:rPr/>
-      </w:r>
-    </w:p>
-    <w:p>
-      <w:pPr>
-        <w:pStyle w:val="ListParagraph"/>
-        <w:spacing w:before="0" w:after="0"/>
-        <w:ind w:left="720" w:hanging="0"/>
-        <w:contextualSpacing/>
-        <w:rPr/>
-      </w:pPr>
-      <w:r>
         <w:rPr>
           <w:b/>
           <w:bCs/>
           <w:sz w:val="40"/>
           <w:szCs w:val="40"/>
         </w:rPr>
+      </w:r>
+    </w:p>
+    <w:p>
+      <w:pPr>
+        <w:pStyle w:val="ListParagraph"/>
+        <w:spacing w:before="0" w:after="0"/>
+        <w:ind w:left="720" w:hanging="0"/>
+        <w:contextualSpacing/>
+        <w:rPr/>
+      </w:pPr>
+      <w:r>
+        <w:rPr>
+          <w:b/>
+          <w:bCs/>
+          <w:sz w:val="40"/>
+          <w:szCs w:val="40"/>
+        </w:rPr>
         <w:t>Chapter One :  Data Types</w:t>
       </w:r>
     </w:p>
@@ -4728,6 +4733,7 @@
           <w:sz w:val="24"/>
           <w:szCs w:val="24"/>
         </w:rPr>
+        <w:t>String also support concatenation using the ‘#’ operator.</w:t>
       </w:r>
     </w:p>
     <w:p>
@@ -4738,31 +4744,32 @@
         <w:contextualSpacing/>
         <w:rPr>
           <w:rFonts w:ascii="Liberation Serif" w:hAnsi="Liberation Serif"/>
-          <w:b/>
-          <w:b/>
-          <w:bCs w:val="false"/>
-          <w:i w:val="false"/>
-          <w:i w:val="false"/>
-          <w:caps w:val="false"/>
-          <w:smallCaps w:val="false"/>
-          <w:color w:val="242729"/>
-          <w:spacing w:val="0"/>
-          <w:sz w:val="30"/>
-          <w:szCs w:val="24"/>
-        </w:rPr>
-      </w:pPr>
-      <w:r>
-        <w:rPr>
-          <w:b/>
-          <w:bCs w:val="false"/>
-          <w:i w:val="false"/>
-          <w:caps w:val="false"/>
-          <w:smallCaps w:val="false"/>
-          <w:color w:val="242729"/>
-          <w:spacing w:val="0"/>
-          <w:sz w:val="30"/>
-          <w:szCs w:val="24"/>
-        </w:rPr>
+          <w:b w:val="false"/>
+          <w:b w:val="false"/>
+          <w:bCs w:val="false"/>
+          <w:i w:val="false"/>
+          <w:i w:val="false"/>
+          <w:caps w:val="false"/>
+          <w:smallCaps w:val="false"/>
+          <w:color w:val="242729"/>
+          <w:spacing w:val="0"/>
+          <w:sz w:val="24"/>
+          <w:szCs w:val="24"/>
+        </w:rPr>
+      </w:pPr>
+      <w:r>
+        <w:rPr>
+          <w:b w:val="false"/>
+          <w:bCs w:val="false"/>
+          <w:i w:val="false"/>
+          <w:caps w:val="false"/>
+          <w:smallCaps w:val="false"/>
+          <w:color w:val="242729"/>
+          <w:spacing w:val="0"/>
+          <w:sz w:val="24"/>
+          <w:szCs w:val="24"/>
+        </w:rPr>
+        <w:t>Example:</w:t>
       </w:r>
     </w:p>
     <w:p>
@@ -4773,31 +4780,425 @@
         <w:contextualSpacing/>
         <w:rPr>
           <w:rFonts w:ascii="Liberation Serif" w:hAnsi="Liberation Serif"/>
-          <w:b/>
-          <w:b/>
-          <w:bCs w:val="false"/>
-          <w:i w:val="false"/>
-          <w:i w:val="false"/>
-          <w:caps w:val="false"/>
-          <w:smallCaps w:val="false"/>
-          <w:color w:val="242729"/>
-          <w:spacing w:val="0"/>
-          <w:sz w:val="30"/>
-          <w:szCs w:val="24"/>
-        </w:rPr>
-      </w:pPr>
-      <w:r>
-        <w:rPr>
-          <w:b/>
-          <w:bCs w:val="false"/>
-          <w:i w:val="false"/>
-          <w:caps w:val="false"/>
-          <w:smallCaps w:val="false"/>
-          <w:color w:val="242729"/>
-          <w:spacing w:val="0"/>
-          <w:sz w:val="30"/>
-          <w:szCs w:val="24"/>
-        </w:rPr>
+          <w:b w:val="false"/>
+          <w:b w:val="false"/>
+          <w:bCs w:val="false"/>
+          <w:i w:val="false"/>
+          <w:i w:val="false"/>
+          <w:caps w:val="false"/>
+          <w:smallCaps w:val="false"/>
+          <w:color w:val="242729"/>
+          <w:spacing w:val="0"/>
+          <w:sz w:val="24"/>
+          <w:szCs w:val="24"/>
+        </w:rPr>
+      </w:pPr>
+      <w:r>
+        <w:rPr>
+          <w:b w:val="false"/>
+          <w:bCs w:val="false"/>
+          <w:i w:val="false"/>
+          <w:caps w:val="false"/>
+          <w:smallCaps w:val="false"/>
+          <w:color w:val="242729"/>
+          <w:spacing w:val="0"/>
+          <w:sz w:val="24"/>
+          <w:szCs w:val="24"/>
+        </w:rPr>
+      </w:r>
+    </w:p>
+    <w:p>
+      <w:pPr>
+        <w:pStyle w:val="ListParagraph"/>
+        <w:spacing w:before="0" w:after="0"/>
+        <w:ind w:left="720" w:hanging="0"/>
+        <w:contextualSpacing/>
+        <w:rPr>
+          <w:rFonts w:ascii="Liberation Serif" w:hAnsi="Liberation Serif"/>
+          <w:b w:val="false"/>
+          <w:b w:val="false"/>
+          <w:bCs w:val="false"/>
+          <w:i w:val="false"/>
+          <w:i w:val="false"/>
+          <w:caps w:val="false"/>
+          <w:smallCaps w:val="false"/>
+          <w:color w:val="242729"/>
+          <w:spacing w:val="0"/>
+          <w:sz w:val="24"/>
+          <w:szCs w:val="24"/>
+        </w:rPr>
+      </w:pPr>
+      <w:r>
+        <w:rPr>
+          <w:b w:val="false"/>
+          <w:bCs w:val="false"/>
+          <w:i w:val="false"/>
+          <w:caps w:val="false"/>
+          <w:smallCaps w:val="false"/>
+          <w:color w:val="242729"/>
+          <w:spacing w:val="0"/>
+          <w:sz w:val="24"/>
+          <w:szCs w:val="24"/>
+        </w:rPr>
+        <w:t>String first = “Chris”;</w:t>
+      </w:r>
+    </w:p>
+    <w:p>
+      <w:pPr>
+        <w:pStyle w:val="ListParagraph"/>
+        <w:spacing w:before="0" w:after="0"/>
+        <w:ind w:left="720" w:hanging="0"/>
+        <w:contextualSpacing/>
+        <w:rPr>
+          <w:rFonts w:ascii="Liberation Serif" w:hAnsi="Liberation Serif"/>
+          <w:b w:val="false"/>
+          <w:b w:val="false"/>
+          <w:bCs w:val="false"/>
+          <w:i w:val="false"/>
+          <w:i w:val="false"/>
+          <w:caps w:val="false"/>
+          <w:smallCaps w:val="false"/>
+          <w:color w:val="242729"/>
+          <w:spacing w:val="0"/>
+          <w:sz w:val="24"/>
+          <w:szCs w:val="24"/>
+        </w:rPr>
+      </w:pPr>
+      <w:r>
+        <w:rPr>
+          <w:b w:val="false"/>
+          <w:bCs w:val="false"/>
+          <w:i w:val="false"/>
+          <w:caps w:val="false"/>
+          <w:smallCaps w:val="false"/>
+          <w:color w:val="242729"/>
+          <w:spacing w:val="0"/>
+          <w:sz w:val="24"/>
+          <w:szCs w:val="24"/>
+        </w:rPr>
+        <w:t>String last = “Buckner”;</w:t>
+      </w:r>
+    </w:p>
+    <w:p>
+      <w:pPr>
+        <w:pStyle w:val="ListParagraph"/>
+        <w:spacing w:before="0" w:after="0"/>
+        <w:ind w:left="720" w:hanging="0"/>
+        <w:contextualSpacing/>
+        <w:rPr>
+          <w:rFonts w:ascii="Liberation Serif" w:hAnsi="Liberation Serif"/>
+          <w:b w:val="false"/>
+          <w:b w:val="false"/>
+          <w:bCs w:val="false"/>
+          <w:i w:val="false"/>
+          <w:i w:val="false"/>
+          <w:caps w:val="false"/>
+          <w:smallCaps w:val="false"/>
+          <w:color w:val="242729"/>
+          <w:spacing w:val="0"/>
+          <w:sz w:val="24"/>
+          <w:szCs w:val="24"/>
+        </w:rPr>
+      </w:pPr>
+      <w:r>
+        <w:rPr>
+          <w:b w:val="false"/>
+          <w:bCs w:val="false"/>
+          <w:i w:val="false"/>
+          <w:caps w:val="false"/>
+          <w:smallCaps w:val="false"/>
+          <w:color w:val="242729"/>
+          <w:spacing w:val="0"/>
+          <w:sz w:val="24"/>
+          <w:szCs w:val="24"/>
+        </w:rPr>
+        <w:t>String name = first # ” “ # last;</w:t>
+      </w:r>
+    </w:p>
+    <w:p>
+      <w:pPr>
+        <w:pStyle w:val="ListParagraph"/>
+        <w:spacing w:before="0" w:after="0"/>
+        <w:ind w:left="720" w:hanging="0"/>
+        <w:contextualSpacing/>
+        <w:rPr>
+          <w:rFonts w:ascii="Liberation Serif" w:hAnsi="Liberation Serif"/>
+          <w:b w:val="false"/>
+          <w:b w:val="false"/>
+          <w:bCs w:val="false"/>
+          <w:i w:val="false"/>
+          <w:i w:val="false"/>
+          <w:caps w:val="false"/>
+          <w:smallCaps w:val="false"/>
+          <w:color w:val="242729"/>
+          <w:spacing w:val="0"/>
+          <w:sz w:val="24"/>
+          <w:szCs w:val="24"/>
+        </w:rPr>
+      </w:pPr>
+      <w:r>
+        <w:rPr>
+          <w:b w:val="false"/>
+          <w:bCs w:val="false"/>
+          <w:i w:val="false"/>
+          <w:caps w:val="false"/>
+          <w:smallCaps w:val="false"/>
+          <w:color w:val="242729"/>
+          <w:spacing w:val="0"/>
+          <w:sz w:val="24"/>
+          <w:szCs w:val="24"/>
+        </w:rPr>
+        <w:t>print(name);</w:t>
+      </w:r>
+    </w:p>
+    <w:p>
+      <w:pPr>
+        <w:pStyle w:val="ListParagraph"/>
+        <w:spacing w:before="0" w:after="0"/>
+        <w:ind w:left="720" w:hanging="0"/>
+        <w:contextualSpacing/>
+        <w:rPr>
+          <w:rFonts w:ascii="Liberation Serif" w:hAnsi="Liberation Serif"/>
+          <w:b w:val="false"/>
+          <w:b w:val="false"/>
+          <w:bCs w:val="false"/>
+          <w:i w:val="false"/>
+          <w:i w:val="false"/>
+          <w:caps w:val="false"/>
+          <w:smallCaps w:val="false"/>
+          <w:color w:val="242729"/>
+          <w:spacing w:val="0"/>
+          <w:sz w:val="24"/>
+          <w:szCs w:val="24"/>
+        </w:rPr>
+      </w:pPr>
+      <w:r>
+        <w:rPr>
+          <w:b w:val="false"/>
+          <w:bCs w:val="false"/>
+          <w:i w:val="false"/>
+          <w:caps w:val="false"/>
+          <w:smallCaps w:val="false"/>
+          <w:color w:val="242729"/>
+          <w:spacing w:val="0"/>
+          <w:sz w:val="24"/>
+          <w:szCs w:val="24"/>
+        </w:rPr>
+      </w:r>
+    </w:p>
+    <w:p>
+      <w:pPr>
+        <w:pStyle w:val="ListParagraph"/>
+        <w:spacing w:before="0" w:after="0"/>
+        <w:ind w:left="720" w:hanging="0"/>
+        <w:contextualSpacing/>
+        <w:rPr>
+          <w:rFonts w:ascii="Liberation Serif" w:hAnsi="Liberation Serif"/>
+          <w:b w:val="false"/>
+          <w:b w:val="false"/>
+          <w:bCs w:val="false"/>
+          <w:i w:val="false"/>
+          <w:i w:val="false"/>
+          <w:caps w:val="false"/>
+          <w:smallCaps w:val="false"/>
+          <w:color w:val="242729"/>
+          <w:spacing w:val="0"/>
+          <w:sz w:val="24"/>
+          <w:szCs w:val="24"/>
+        </w:rPr>
+      </w:pPr>
+      <w:r>
+        <w:rPr>
+          <w:b w:val="false"/>
+          <w:bCs w:val="false"/>
+          <w:i w:val="false"/>
+          <w:caps w:val="false"/>
+          <w:smallCaps w:val="false"/>
+          <w:color w:val="242729"/>
+          <w:spacing w:val="0"/>
+          <w:sz w:val="24"/>
+          <w:szCs w:val="24"/>
+        </w:rPr>
+        <w:t>Output:</w:t>
+      </w:r>
+    </w:p>
+    <w:p>
+      <w:pPr>
+        <w:pStyle w:val="ListParagraph"/>
+        <w:spacing w:before="0" w:after="0"/>
+        <w:ind w:left="720" w:hanging="0"/>
+        <w:contextualSpacing/>
+        <w:rPr>
+          <w:rFonts w:ascii="Liberation Serif" w:hAnsi="Liberation Serif"/>
+          <w:b w:val="false"/>
+          <w:b w:val="false"/>
+          <w:bCs w:val="false"/>
+          <w:i w:val="false"/>
+          <w:i w:val="false"/>
+          <w:caps w:val="false"/>
+          <w:smallCaps w:val="false"/>
+          <w:color w:val="242729"/>
+          <w:spacing w:val="0"/>
+          <w:sz w:val="24"/>
+          <w:szCs w:val="24"/>
+        </w:rPr>
+      </w:pPr>
+      <w:r>
+        <w:rPr>
+          <w:b w:val="false"/>
+          <w:bCs w:val="false"/>
+          <w:i w:val="false"/>
+          <w:caps w:val="false"/>
+          <w:smallCaps w:val="false"/>
+          <w:color w:val="242729"/>
+          <w:spacing w:val="0"/>
+          <w:sz w:val="24"/>
+          <w:szCs w:val="24"/>
+        </w:rPr>
+        <w:t>Chris Buckner</w:t>
+      </w:r>
+    </w:p>
+    <w:p>
+      <w:pPr>
+        <w:pStyle w:val="ListParagraph"/>
+        <w:spacing w:before="0" w:after="0"/>
+        <w:ind w:left="720" w:hanging="0"/>
+        <w:contextualSpacing/>
+        <w:rPr>
+          <w:rFonts w:ascii="Liberation Serif" w:hAnsi="Liberation Serif"/>
+          <w:b w:val="false"/>
+          <w:b w:val="false"/>
+          <w:bCs w:val="false"/>
+          <w:i w:val="false"/>
+          <w:i w:val="false"/>
+          <w:caps w:val="false"/>
+          <w:smallCaps w:val="false"/>
+          <w:color w:val="242729"/>
+          <w:spacing w:val="0"/>
+          <w:sz w:val="24"/>
+          <w:szCs w:val="24"/>
+        </w:rPr>
+      </w:pPr>
+      <w:r>
+        <w:rPr>
+          <w:b w:val="false"/>
+          <w:bCs w:val="false"/>
+          <w:i w:val="false"/>
+          <w:caps w:val="false"/>
+          <w:smallCaps w:val="false"/>
+          <w:color w:val="242729"/>
+          <w:spacing w:val="0"/>
+          <w:sz w:val="24"/>
+          <w:szCs w:val="24"/>
+        </w:rPr>
+      </w:r>
+    </w:p>
+    <w:p>
+      <w:pPr>
+        <w:pStyle w:val="ListParagraph"/>
+        <w:spacing w:before="0" w:after="0"/>
+        <w:ind w:left="720" w:hanging="0"/>
+        <w:contextualSpacing/>
+        <w:rPr>
+          <w:rFonts w:ascii="Liberation Serif" w:hAnsi="Liberation Serif"/>
+          <w:b w:val="false"/>
+          <w:b w:val="false"/>
+          <w:bCs w:val="false"/>
+          <w:i w:val="false"/>
+          <w:i w:val="false"/>
+          <w:caps w:val="false"/>
+          <w:smallCaps w:val="false"/>
+          <w:color w:val="242729"/>
+          <w:spacing w:val="0"/>
+          <w:sz w:val="24"/>
+          <w:szCs w:val="24"/>
+        </w:rPr>
+      </w:pPr>
+      <w:r>
+        <w:rPr>
+          <w:b w:val="false"/>
+          <w:bCs w:val="false"/>
+          <w:i w:val="false"/>
+          <w:caps w:val="false"/>
+          <w:smallCaps w:val="false"/>
+          <w:color w:val="242729"/>
+          <w:spacing w:val="0"/>
+          <w:sz w:val="24"/>
+          <w:szCs w:val="24"/>
+        </w:rPr>
+        <w:t>Explanation:</w:t>
+      </w:r>
+    </w:p>
+    <w:p>
+      <w:pPr>
+        <w:pStyle w:val="ListParagraph"/>
+        <w:spacing w:before="0" w:after="0"/>
+        <w:ind w:left="720" w:hanging="0"/>
+        <w:contextualSpacing/>
+        <w:rPr>
+          <w:rFonts w:ascii="Liberation Serif" w:hAnsi="Liberation Serif"/>
+          <w:b w:val="false"/>
+          <w:b w:val="false"/>
+          <w:bCs w:val="false"/>
+          <w:i w:val="false"/>
+          <w:i w:val="false"/>
+          <w:caps w:val="false"/>
+          <w:smallCaps w:val="false"/>
+          <w:color w:val="242729"/>
+          <w:spacing w:val="0"/>
+          <w:sz w:val="24"/>
+          <w:szCs w:val="24"/>
+        </w:rPr>
+      </w:pPr>
+      <w:r>
+        <w:rPr>
+          <w:b w:val="false"/>
+          <w:bCs w:val="false"/>
+          <w:i w:val="false"/>
+          <w:caps w:val="false"/>
+          <w:smallCaps w:val="false"/>
+          <w:color w:val="242729"/>
+          <w:spacing w:val="0"/>
+          <w:sz w:val="24"/>
+          <w:szCs w:val="24"/>
+        </w:rPr>
+        <w:t>Both variables first and last were declared. Then upon declaration of name, ‘first’ was concatenated with string literal “ “ (one empty space) and that was concatenated with ‘last’.</w:t>
+      </w:r>
+    </w:p>
+    <w:p>
+      <w:pPr>
+        <w:pStyle w:val="ListParagraph"/>
+        <w:spacing w:before="0" w:after="0"/>
+        <w:ind w:left="720" w:hanging="0"/>
+        <w:contextualSpacing/>
+        <w:rPr>
+          <w:rFonts w:ascii="Liberation Serif" w:hAnsi="Liberation Serif"/>
+          <w:b w:val="false"/>
+          <w:b w:val="false"/>
+          <w:bCs w:val="false"/>
+          <w:i w:val="false"/>
+          <w:i w:val="false"/>
+          <w:caps w:val="false"/>
+          <w:smallCaps w:val="false"/>
+          <w:color w:val="242729"/>
+          <w:spacing w:val="0"/>
+          <w:sz w:val="24"/>
+          <w:szCs w:val="24"/>
+        </w:rPr>
+      </w:pPr>
+      <w:r>
+        <w:rPr>
+          <w:b w:val="false"/>
+          <w:bCs w:val="false"/>
+          <w:i w:val="false"/>
+          <w:caps w:val="false"/>
+          <w:smallCaps w:val="false"/>
+          <w:color w:val="242729"/>
+          <w:spacing w:val="0"/>
+          <w:sz w:val="24"/>
+          <w:szCs w:val="24"/>
+        </w:rPr>
+        <w:t>Finally ‘name’ was printed out.</w:t>
       </w:r>
     </w:p>
     <w:p>
@@ -5382,13 +5783,7 @@
         <w:spacing w:before="0" w:after="0"/>
         <w:ind w:left="720" w:hanging="0"/>
         <w:contextualSpacing/>
-        <w:rPr>
-          <w:b w:val="false"/>
-          <w:b w:val="false"/>
-          <w:bCs w:val="false"/>
-          <w:sz w:val="24"/>
-          <w:szCs w:val="24"/>
-        </w:rPr>
+        <w:rPr/>
       </w:pPr>
       <w:r>
         <w:rPr>
@@ -5403,258 +5798,6 @@
           <w:szCs w:val="24"/>
         </w:rPr>
         <w:t>**NOTE:  For ALL types, before any operations can be performed a variable must be initialized first. More on this in Chapter 3.</w:t>
-      </w:r>
-    </w:p>
-    <w:p>
-      <w:pPr>
-        <w:pStyle w:val="ListParagraph"/>
-        <w:spacing w:before="0" w:after="0"/>
-        <w:ind w:left="720" w:hanging="0"/>
-        <w:contextualSpacing/>
-        <w:rPr>
-          <w:rFonts w:ascii="Liberation Serif" w:hAnsi="Liberation Serif"/>
-          <w:i w:val="false"/>
-          <w:i w:val="false"/>
-          <w:caps w:val="false"/>
-          <w:smallCaps w:val="false"/>
-          <w:color w:val="242729"/>
-          <w:spacing w:val="0"/>
-          <w:sz w:val="24"/>
-        </w:rPr>
-      </w:pPr>
-      <w:r>
-        <w:rPr>
-          <w:i w:val="false"/>
-          <w:caps w:val="false"/>
-          <w:smallCaps w:val="false"/>
-          <w:color w:val="242729"/>
-          <w:spacing w:val="0"/>
-          <w:sz w:val="24"/>
-        </w:rPr>
-      </w:r>
-    </w:p>
-    <w:p>
-      <w:pPr>
-        <w:pStyle w:val="ListParagraph"/>
-        <w:spacing w:before="0" w:after="0"/>
-        <w:ind w:left="720" w:hanging="0"/>
-        <w:contextualSpacing/>
-        <w:rPr>
-          <w:rFonts w:ascii="Liberation Serif" w:hAnsi="Liberation Serif"/>
-          <w:i w:val="false"/>
-          <w:i w:val="false"/>
-          <w:caps w:val="false"/>
-          <w:smallCaps w:val="false"/>
-          <w:color w:val="242729"/>
-          <w:spacing w:val="0"/>
-          <w:sz w:val="24"/>
-        </w:rPr>
-      </w:pPr>
-      <w:r>
-        <w:rPr>
-          <w:i w:val="false"/>
-          <w:caps w:val="false"/>
-          <w:smallCaps w:val="false"/>
-          <w:color w:val="242729"/>
-          <w:spacing w:val="0"/>
-          <w:sz w:val="24"/>
-        </w:rPr>
-      </w:r>
-    </w:p>
-    <w:p>
-      <w:pPr>
-        <w:pStyle w:val="ListParagraph"/>
-        <w:spacing w:before="0" w:after="0"/>
-        <w:ind w:left="720" w:hanging="0"/>
-        <w:contextualSpacing/>
-        <w:rPr>
-          <w:rFonts w:ascii="Liberation Serif" w:hAnsi="Liberation Serif"/>
-          <w:i w:val="false"/>
-          <w:i w:val="false"/>
-          <w:caps w:val="false"/>
-          <w:smallCaps w:val="false"/>
-          <w:color w:val="242729"/>
-          <w:spacing w:val="0"/>
-          <w:sz w:val="24"/>
-        </w:rPr>
-      </w:pPr>
-      <w:r>
-        <w:rPr>
-          <w:i w:val="false"/>
-          <w:caps w:val="false"/>
-          <w:smallCaps w:val="false"/>
-          <w:color w:val="242729"/>
-          <w:spacing w:val="0"/>
-          <w:sz w:val="24"/>
-        </w:rPr>
-      </w:r>
-    </w:p>
-    <w:p>
-      <w:pPr>
-        <w:pStyle w:val="ListParagraph"/>
-        <w:spacing w:before="0" w:after="0"/>
-        <w:ind w:left="720" w:hanging="0"/>
-        <w:contextualSpacing/>
-        <w:rPr>
-          <w:rFonts w:ascii="Liberation Serif" w:hAnsi="Liberation Serif"/>
-          <w:i w:val="false"/>
-          <w:i w:val="false"/>
-          <w:caps w:val="false"/>
-          <w:smallCaps w:val="false"/>
-          <w:color w:val="242729"/>
-          <w:spacing w:val="0"/>
-          <w:sz w:val="24"/>
-        </w:rPr>
-      </w:pPr>
-      <w:r>
-        <w:rPr>
-          <w:i w:val="false"/>
-          <w:caps w:val="false"/>
-          <w:smallCaps w:val="false"/>
-          <w:color w:val="242729"/>
-          <w:spacing w:val="0"/>
-          <w:sz w:val="24"/>
-        </w:rPr>
-      </w:r>
-    </w:p>
-    <w:p>
-      <w:pPr>
-        <w:pStyle w:val="ListParagraph"/>
-        <w:spacing w:before="0" w:after="0"/>
-        <w:ind w:left="720" w:hanging="0"/>
-        <w:contextualSpacing/>
-        <w:rPr>
-          <w:rFonts w:ascii="Liberation Serif" w:hAnsi="Liberation Serif"/>
-          <w:i w:val="false"/>
-          <w:i w:val="false"/>
-          <w:caps w:val="false"/>
-          <w:smallCaps w:val="false"/>
-          <w:color w:val="242729"/>
-          <w:spacing w:val="0"/>
-          <w:sz w:val="24"/>
-        </w:rPr>
-      </w:pPr>
-      <w:r>
-        <w:rPr>
-          <w:i w:val="false"/>
-          <w:caps w:val="false"/>
-          <w:smallCaps w:val="false"/>
-          <w:color w:val="242729"/>
-          <w:spacing w:val="0"/>
-          <w:sz w:val="24"/>
-        </w:rPr>
-      </w:r>
-    </w:p>
-    <w:p>
-      <w:pPr>
-        <w:pStyle w:val="ListParagraph"/>
-        <w:spacing w:before="0" w:after="0"/>
-        <w:ind w:left="720" w:hanging="0"/>
-        <w:contextualSpacing/>
-        <w:rPr>
-          <w:rFonts w:ascii="Liberation Serif" w:hAnsi="Liberation Serif"/>
-          <w:i w:val="false"/>
-          <w:i w:val="false"/>
-          <w:caps w:val="false"/>
-          <w:smallCaps w:val="false"/>
-          <w:color w:val="242729"/>
-          <w:spacing w:val="0"/>
-          <w:sz w:val="24"/>
-        </w:rPr>
-      </w:pPr>
-      <w:r>
-        <w:rPr>
-          <w:i w:val="false"/>
-          <w:caps w:val="false"/>
-          <w:smallCaps w:val="false"/>
-          <w:color w:val="242729"/>
-          <w:spacing w:val="0"/>
-          <w:sz w:val="24"/>
-        </w:rPr>
-      </w:r>
-    </w:p>
-    <w:p>
-      <w:pPr>
-        <w:pStyle w:val="ListParagraph"/>
-        <w:spacing w:before="0" w:after="0"/>
-        <w:ind w:left="720" w:hanging="0"/>
-        <w:contextualSpacing/>
-        <w:rPr>
-          <w:rFonts w:ascii="Liberation Serif" w:hAnsi="Liberation Serif"/>
-          <w:i w:val="false"/>
-          <w:i w:val="false"/>
-          <w:caps w:val="false"/>
-          <w:smallCaps w:val="false"/>
-          <w:color w:val="242729"/>
-          <w:spacing w:val="0"/>
-          <w:sz w:val="24"/>
-        </w:rPr>
-      </w:pPr>
-      <w:r>
-        <w:rPr>
-          <w:i w:val="false"/>
-          <w:caps w:val="false"/>
-          <w:smallCaps w:val="false"/>
-          <w:color w:val="242729"/>
-          <w:spacing w:val="0"/>
-          <w:sz w:val="24"/>
-        </w:rPr>
-      </w:r>
-    </w:p>
-    <w:p>
-      <w:pPr>
-        <w:pStyle w:val="ListParagraph"/>
-        <w:spacing w:before="0" w:after="0"/>
-        <w:ind w:left="720" w:hanging="0"/>
-        <w:contextualSpacing/>
-        <w:rPr>
-          <w:rFonts w:ascii="Liberation Serif" w:hAnsi="Liberation Serif"/>
-          <w:i w:val="false"/>
-          <w:i w:val="false"/>
-          <w:caps w:val="false"/>
-          <w:smallCaps w:val="false"/>
-          <w:color w:val="242729"/>
-          <w:spacing w:val="0"/>
-          <w:sz w:val="24"/>
-        </w:rPr>
-      </w:pPr>
-      <w:r>
-        <w:rPr>
-          <w:i w:val="false"/>
-          <w:caps w:val="false"/>
-          <w:smallCaps w:val="false"/>
-          <w:color w:val="242729"/>
-          <w:spacing w:val="0"/>
-          <w:sz w:val="24"/>
-        </w:rPr>
-      </w:r>
-    </w:p>
-    <w:p>
-      <w:pPr>
-        <w:pStyle w:val="ListParagraph"/>
-        <w:spacing w:before="0" w:after="0"/>
-        <w:ind w:left="720" w:hanging="0"/>
-        <w:contextualSpacing/>
-        <w:rPr>
-          <w:rFonts w:ascii="Liberation Serif" w:hAnsi="Liberation Serif"/>
-          <w:i w:val="false"/>
-          <w:i w:val="false"/>
-          <w:caps w:val="false"/>
-          <w:smallCaps w:val="false"/>
-          <w:color w:val="242729"/>
-          <w:spacing w:val="0"/>
-          <w:sz w:val="24"/>
-        </w:rPr>
-      </w:pPr>
-      <w:r>
-        <w:rPr>
-          <w:i w:val="false"/>
-          <w:caps w:val="false"/>
-          <w:smallCaps w:val="false"/>
-          <w:color w:val="242729"/>
-          <w:spacing w:val="0"/>
-          <w:sz w:val="24"/>
-        </w:rPr>
       </w:r>
     </w:p>
     <w:p>
@@ -5677,51 +5820,6 @@
           <w:szCs w:val="40"/>
         </w:rPr>
         <w:tab/>
-      </w:r>
-    </w:p>
-    <w:p>
-      <w:pPr>
-        <w:pStyle w:val="Normal"/>
-        <w:spacing w:before="0" w:after="0"/>
-        <w:ind w:hanging="0"/>
-        <w:rPr>
-          <w:b/>
-          <w:b/>
-          <w:bCs/>
-          <w:i w:val="false"/>
-          <w:i w:val="false"/>
-          <w:caps w:val="false"/>
-          <w:smallCaps w:val="false"/>
-          <w:color w:val="242729"/>
-          <w:spacing w:val="0"/>
-          <w:sz w:val="40"/>
-          <w:szCs w:val="40"/>
-        </w:rPr>
-      </w:pPr>
-      <w:r>
-        <w:rPr/>
-      </w:r>
-    </w:p>
-    <w:p>
-      <w:pPr>
-        <w:pStyle w:val="Normal"/>
-        <w:spacing w:before="0" w:after="0"/>
-        <w:ind w:hanging="0"/>
-        <w:rPr/>
-      </w:pPr>
-      <w:r>
-        <w:rPr>
-          <w:b/>
-          <w:bCs/>
-          <w:i w:val="false"/>
-          <w:caps w:val="false"/>
-          <w:smallCaps w:val="false"/>
-          <w:color w:val="242729"/>
-          <w:spacing w:val="0"/>
-          <w:sz w:val="40"/>
-          <w:szCs w:val="40"/>
-        </w:rPr>
-        <w:tab/>
         <w:t>Chapter 2 Arrays</w:t>
       </w:r>
       <w:r>
@@ -7528,29 +7626,57 @@
           <w:sz w:val="24"/>
           <w:szCs w:val="24"/>
         </w:rPr>
-        <w:t>Int array[10] = 1,2,3;</w:t>
-      </w:r>
-    </w:p>
-    <w:p>
-      <w:pPr>
-        <w:pStyle w:val="Normal"/>
-        <w:spacing w:before="0" w:after="0"/>
-        <w:ind w:left="720" w:hanging="0"/>
-        <w:rPr/>
-      </w:pPr>
-      <w:r>
-        <w:rPr>
-          <w:b w:val="false"/>
-          <w:bCs w:val="false"/>
-          <w:i w:val="false"/>
-          <w:caps w:val="false"/>
-          <w:smallCaps w:val="false"/>
-          <w:color w:val="242729"/>
-          <w:spacing w:val="0"/>
-          <w:sz w:val="24"/>
-          <w:szCs w:val="24"/>
-        </w:rPr>
-        <w:t>array[5] = 1000;</w:t>
+        <w:t xml:space="preserve">Int array[10] = 1,2,3;  - </w:t>
+      </w:r>
+      <w:r>
+        <w:rPr>
+          <w:b w:val="false"/>
+          <w:bCs w:val="false"/>
+          <w:i w:val="false"/>
+          <w:caps w:val="false"/>
+          <w:smallCaps w:val="false"/>
+          <w:color w:val="242729"/>
+          <w:spacing w:val="0"/>
+          <w:sz w:val="24"/>
+          <w:szCs w:val="24"/>
+        </w:rPr>
+        <w:t>declared to size 10</w:t>
+      </w:r>
+    </w:p>
+    <w:p>
+      <w:pPr>
+        <w:pStyle w:val="Normal"/>
+        <w:spacing w:before="0" w:after="0"/>
+        <w:ind w:left="720" w:hanging="0"/>
+        <w:rPr/>
+      </w:pPr>
+      <w:r>
+        <w:rPr>
+          <w:b w:val="false"/>
+          <w:bCs w:val="false"/>
+          <w:i w:val="false"/>
+          <w:caps w:val="false"/>
+          <w:smallCaps w:val="false"/>
+          <w:color w:val="242729"/>
+          <w:spacing w:val="0"/>
+          <w:sz w:val="24"/>
+          <w:szCs w:val="24"/>
+        </w:rPr>
+        <w:t xml:space="preserve">array[5] = 1000;         -  </w:t>
+      </w:r>
+      <w:r>
+        <w:rPr>
+          <w:b w:val="false"/>
+          <w:bCs w:val="false"/>
+          <w:i w:val="false"/>
+          <w:caps w:val="false"/>
+          <w:smallCaps w:val="false"/>
+          <w:color w:val="242729"/>
+          <w:spacing w:val="0"/>
+          <w:sz w:val="24"/>
+          <w:szCs w:val="24"/>
+        </w:rPr>
+        <w:t>set index 5 to value 1000</w:t>
       </w:r>
     </w:p>
     <w:p>
@@ -7727,19 +7853,9 @@
         </w:rPr>
       </w:pPr>
       <w:r>
-        <w:rPr/>
-      </w:r>
-    </w:p>
-    <w:p>
-      <w:pPr>
-        <w:pStyle w:val="Normal"/>
-        <w:spacing w:before="0" w:after="0"/>
-        <w:ind w:left="720" w:hanging="0"/>
-        <w:rPr>
-          <w:b/>
+        <w:rPr>
           <w:b/>
           <w:bCs/>
-          <w:i w:val="false"/>
           <w:i w:val="false"/>
           <w:caps w:val="false"/>
           <w:smallCaps w:val="false"/>
@@ -7748,9 +7864,6 @@
           <w:sz w:val="30"/>
           <w:szCs w:val="30"/>
         </w:rPr>
-      </w:pPr>
-      <w:r>
-        <w:rPr/>
       </w:r>
     </w:p>
     <w:p>
@@ -7773,17 +7886,6 @@
         </w:rPr>
       </w:pPr>
       <w:r>
-        <w:rPr/>
-      </w:r>
-    </w:p>
-    <w:p>
-      <w:pPr>
-        <w:pStyle w:val="Normal"/>
-        <w:spacing w:before="0" w:after="0"/>
-        <w:ind w:left="720" w:hanging="0"/>
-        <w:rPr/>
-      </w:pPr>
-      <w:r>
         <w:rPr>
           <w:b/>
           <w:bCs/>
@@ -7795,7 +7897,6 @@
           <w:sz w:val="30"/>
           <w:szCs w:val="30"/>
         </w:rPr>
-        <w:t>Section 2.2 Iteration</w:t>
       </w:r>
     </w:p>
     <w:p>
@@ -7839,7 +7940,759 @@
         <w:rPr/>
       </w:pPr>
       <w:r>
-        <w:rPr/>
+        <w:rPr>
+          <w:b/>
+          <w:bCs/>
+          <w:i w:val="false"/>
+          <w:caps w:val="false"/>
+          <w:smallCaps w:val="false"/>
+          <w:color w:val="242729"/>
+          <w:spacing w:val="0"/>
+          <w:sz w:val="30"/>
+          <w:szCs w:val="30"/>
+        </w:rPr>
+        <w:t>Section 2.2 Iteration</w:t>
+      </w:r>
+    </w:p>
+    <w:p>
+      <w:pPr>
+        <w:pStyle w:val="Normal"/>
+        <w:spacing w:before="0" w:after="0"/>
+        <w:ind w:left="720" w:hanging="0"/>
+        <w:rPr>
+          <w:b/>
+          <w:b/>
+          <w:bCs/>
+          <w:i w:val="false"/>
+          <w:i w:val="false"/>
+          <w:caps w:val="false"/>
+          <w:smallCaps w:val="false"/>
+          <w:color w:val="242729"/>
+          <w:spacing w:val="0"/>
+          <w:sz w:val="30"/>
+          <w:szCs w:val="30"/>
+        </w:rPr>
+      </w:pPr>
+      <w:r>
+        <w:rPr/>
+      </w:r>
+    </w:p>
+    <w:p>
+      <w:pPr>
+        <w:pStyle w:val="Normal"/>
+        <w:spacing w:before="0" w:after="0"/>
+        <w:ind w:left="720" w:hanging="0"/>
+        <w:rPr>
+          <w:b w:val="false"/>
+          <w:b w:val="false"/>
+          <w:bCs w:val="false"/>
+          <w:sz w:val="24"/>
+          <w:szCs w:val="24"/>
+        </w:rPr>
+      </w:pPr>
+      <w:r>
+        <w:rPr>
+          <w:b w:val="false"/>
+          <w:bCs w:val="false"/>
+          <w:i w:val="false"/>
+          <w:caps w:val="false"/>
+          <w:smallCaps w:val="false"/>
+          <w:color w:val="242729"/>
+          <w:spacing w:val="0"/>
+          <w:sz w:val="24"/>
+          <w:szCs w:val="24"/>
+        </w:rPr>
+        <w:t>Arrays are indeed iterable and you can iterate thru them most commonly using a for counting loop or a foreach loop.</w:t>
+      </w:r>
+    </w:p>
+    <w:p>
+      <w:pPr>
+        <w:pStyle w:val="Normal"/>
+        <w:spacing w:before="0" w:after="0"/>
+        <w:ind w:left="720" w:hanging="0"/>
+        <w:rPr>
+          <w:i w:val="false"/>
+          <w:i w:val="false"/>
+          <w:caps w:val="false"/>
+          <w:smallCaps w:val="false"/>
+          <w:color w:val="242729"/>
+          <w:spacing w:val="0"/>
+        </w:rPr>
+      </w:pPr>
+      <w:r>
+        <w:rPr>
+          <w:b w:val="false"/>
+          <w:bCs w:val="false"/>
+          <w:sz w:val="24"/>
+          <w:szCs w:val="24"/>
+        </w:rPr>
+      </w:r>
+    </w:p>
+    <w:p>
+      <w:pPr>
+        <w:pStyle w:val="Normal"/>
+        <w:spacing w:before="0" w:after="0"/>
+        <w:ind w:left="720" w:hanging="0"/>
+        <w:rPr>
+          <w:b w:val="false"/>
+          <w:b w:val="false"/>
+          <w:bCs w:val="false"/>
+          <w:sz w:val="24"/>
+          <w:szCs w:val="24"/>
+        </w:rPr>
+      </w:pPr>
+      <w:r>
+        <w:rPr>
+          <w:b w:val="false"/>
+          <w:bCs w:val="false"/>
+          <w:i w:val="false"/>
+          <w:caps w:val="false"/>
+          <w:smallCaps w:val="false"/>
+          <w:color w:val="242729"/>
+          <w:spacing w:val="0"/>
+          <w:sz w:val="24"/>
+          <w:szCs w:val="24"/>
+        </w:rPr>
+        <w:t>Example1:</w:t>
+      </w:r>
+    </w:p>
+    <w:p>
+      <w:pPr>
+        <w:pStyle w:val="Normal"/>
+        <w:spacing w:before="0" w:after="0"/>
+        <w:ind w:left="720" w:hanging="0"/>
+        <w:rPr>
+          <w:i w:val="false"/>
+          <w:i w:val="false"/>
+          <w:caps w:val="false"/>
+          <w:smallCaps w:val="false"/>
+          <w:color w:val="242729"/>
+          <w:spacing w:val="0"/>
+        </w:rPr>
+      </w:pPr>
+      <w:r>
+        <w:rPr>
+          <w:b w:val="false"/>
+          <w:bCs w:val="false"/>
+          <w:sz w:val="24"/>
+          <w:szCs w:val="24"/>
+        </w:rPr>
+      </w:r>
+    </w:p>
+    <w:p>
+      <w:pPr>
+        <w:pStyle w:val="Normal"/>
+        <w:spacing w:before="0" w:after="0"/>
+        <w:ind w:left="720" w:hanging="0"/>
+        <w:rPr>
+          <w:b w:val="false"/>
+          <w:b w:val="false"/>
+          <w:bCs w:val="false"/>
+          <w:sz w:val="24"/>
+          <w:szCs w:val="24"/>
+        </w:rPr>
+      </w:pPr>
+      <w:r>
+        <w:rPr>
+          <w:b w:val="false"/>
+          <w:bCs w:val="false"/>
+          <w:i w:val="false"/>
+          <w:caps w:val="false"/>
+          <w:smallCaps w:val="false"/>
+          <w:color w:val="242729"/>
+          <w:spacing w:val="0"/>
+          <w:sz w:val="24"/>
+          <w:szCs w:val="24"/>
+        </w:rPr>
+        <w:t>Int nums[10] = 1,2,3,4;</w:t>
+      </w:r>
+    </w:p>
+    <w:p>
+      <w:pPr>
+        <w:pStyle w:val="Normal"/>
+        <w:spacing w:before="0" w:after="0"/>
+        <w:ind w:left="720" w:hanging="0"/>
+        <w:rPr>
+          <w:b w:val="false"/>
+          <w:b w:val="false"/>
+          <w:bCs w:val="false"/>
+          <w:sz w:val="24"/>
+          <w:szCs w:val="24"/>
+        </w:rPr>
+      </w:pPr>
+      <w:r>
+        <w:rPr>
+          <w:b w:val="false"/>
+          <w:bCs w:val="false"/>
+          <w:i w:val="false"/>
+          <w:caps w:val="false"/>
+          <w:smallCaps w:val="false"/>
+          <w:color w:val="242729"/>
+          <w:spacing w:val="0"/>
+          <w:sz w:val="24"/>
+          <w:szCs w:val="24"/>
+        </w:rPr>
+        <w:t>for val in nums:</w:t>
+      </w:r>
+    </w:p>
+    <w:p>
+      <w:pPr>
+        <w:pStyle w:val="Normal"/>
+        <w:spacing w:before="0" w:after="0"/>
+        <w:ind w:left="720" w:hanging="0"/>
+        <w:rPr>
+          <w:b w:val="false"/>
+          <w:b w:val="false"/>
+          <w:bCs w:val="false"/>
+          <w:sz w:val="24"/>
+          <w:szCs w:val="24"/>
+        </w:rPr>
+      </w:pPr>
+      <w:r>
+        <w:rPr>
+          <w:b w:val="false"/>
+          <w:bCs w:val="false"/>
+          <w:i w:val="false"/>
+          <w:caps w:val="false"/>
+          <w:smallCaps w:val="false"/>
+          <w:color w:val="242729"/>
+          <w:spacing w:val="0"/>
+          <w:sz w:val="24"/>
+          <w:szCs w:val="24"/>
+        </w:rPr>
+        <w:t xml:space="preserve">    </w:t>
+      </w:r>
+      <w:r>
+        <w:rPr>
+          <w:b w:val="false"/>
+          <w:bCs w:val="false"/>
+          <w:i w:val="false"/>
+          <w:caps w:val="false"/>
+          <w:smallCaps w:val="false"/>
+          <w:color w:val="242729"/>
+          <w:spacing w:val="0"/>
+          <w:sz w:val="24"/>
+          <w:szCs w:val="24"/>
+        </w:rPr>
+        <w:t>print(val);</w:t>
+      </w:r>
+    </w:p>
+    <w:p>
+      <w:pPr>
+        <w:pStyle w:val="Normal"/>
+        <w:spacing w:before="0" w:after="0"/>
+        <w:ind w:left="720" w:hanging="0"/>
+        <w:rPr>
+          <w:b w:val="false"/>
+          <w:b w:val="false"/>
+          <w:bCs w:val="false"/>
+          <w:sz w:val="24"/>
+          <w:szCs w:val="24"/>
+        </w:rPr>
+      </w:pPr>
+      <w:r>
+        <w:rPr>
+          <w:b w:val="false"/>
+          <w:bCs w:val="false"/>
+          <w:i w:val="false"/>
+          <w:caps w:val="false"/>
+          <w:smallCaps w:val="false"/>
+          <w:color w:val="242729"/>
+          <w:spacing w:val="0"/>
+          <w:sz w:val="24"/>
+          <w:szCs w:val="24"/>
+        </w:rPr>
+        <w:t>endfor;</w:t>
+      </w:r>
+    </w:p>
+    <w:p>
+      <w:pPr>
+        <w:pStyle w:val="Normal"/>
+        <w:spacing w:before="0" w:after="0"/>
+        <w:ind w:left="720" w:hanging="0"/>
+        <w:rPr>
+          <w:i w:val="false"/>
+          <w:i w:val="false"/>
+          <w:caps w:val="false"/>
+          <w:smallCaps w:val="false"/>
+          <w:color w:val="242729"/>
+          <w:spacing w:val="0"/>
+        </w:rPr>
+      </w:pPr>
+      <w:r>
+        <w:rPr>
+          <w:b w:val="false"/>
+          <w:bCs w:val="false"/>
+          <w:sz w:val="24"/>
+          <w:szCs w:val="24"/>
+        </w:rPr>
+      </w:r>
+    </w:p>
+    <w:p>
+      <w:pPr>
+        <w:pStyle w:val="Normal"/>
+        <w:spacing w:before="0" w:after="0"/>
+        <w:ind w:left="720" w:hanging="0"/>
+        <w:rPr>
+          <w:b w:val="false"/>
+          <w:b w:val="false"/>
+          <w:bCs w:val="false"/>
+          <w:sz w:val="24"/>
+          <w:szCs w:val="24"/>
+        </w:rPr>
+      </w:pPr>
+      <w:r>
+        <w:rPr>
+          <w:b w:val="false"/>
+          <w:bCs w:val="false"/>
+          <w:i w:val="false"/>
+          <w:caps w:val="false"/>
+          <w:smallCaps w:val="false"/>
+          <w:color w:val="242729"/>
+          <w:spacing w:val="0"/>
+          <w:sz w:val="24"/>
+          <w:szCs w:val="24"/>
+        </w:rPr>
+        <w:t>Output:</w:t>
+      </w:r>
+    </w:p>
+    <w:p>
+      <w:pPr>
+        <w:pStyle w:val="Normal"/>
+        <w:spacing w:before="0" w:after="0"/>
+        <w:ind w:left="720" w:hanging="0"/>
+        <w:rPr>
+          <w:b w:val="false"/>
+          <w:b w:val="false"/>
+          <w:bCs w:val="false"/>
+          <w:sz w:val="24"/>
+          <w:szCs w:val="24"/>
+        </w:rPr>
+      </w:pPr>
+      <w:r>
+        <w:rPr>
+          <w:b w:val="false"/>
+          <w:bCs w:val="false"/>
+          <w:i w:val="false"/>
+          <w:caps w:val="false"/>
+          <w:smallCaps w:val="false"/>
+          <w:color w:val="242729"/>
+          <w:spacing w:val="0"/>
+          <w:sz w:val="24"/>
+          <w:szCs w:val="24"/>
+        </w:rPr>
+        <w:t>1</w:t>
+      </w:r>
+    </w:p>
+    <w:p>
+      <w:pPr>
+        <w:pStyle w:val="Normal"/>
+        <w:spacing w:before="0" w:after="0"/>
+        <w:ind w:left="720" w:hanging="0"/>
+        <w:rPr>
+          <w:b w:val="false"/>
+          <w:b w:val="false"/>
+          <w:bCs w:val="false"/>
+          <w:sz w:val="24"/>
+          <w:szCs w:val="24"/>
+        </w:rPr>
+      </w:pPr>
+      <w:r>
+        <w:rPr>
+          <w:b w:val="false"/>
+          <w:bCs w:val="false"/>
+          <w:i w:val="false"/>
+          <w:caps w:val="false"/>
+          <w:smallCaps w:val="false"/>
+          <w:color w:val="242729"/>
+          <w:spacing w:val="0"/>
+          <w:sz w:val="24"/>
+          <w:szCs w:val="24"/>
+        </w:rPr>
+        <w:t>2</w:t>
+      </w:r>
+    </w:p>
+    <w:p>
+      <w:pPr>
+        <w:pStyle w:val="Normal"/>
+        <w:spacing w:before="0" w:after="0"/>
+        <w:ind w:left="720" w:hanging="0"/>
+        <w:rPr>
+          <w:b w:val="false"/>
+          <w:b w:val="false"/>
+          <w:bCs w:val="false"/>
+          <w:sz w:val="24"/>
+          <w:szCs w:val="24"/>
+        </w:rPr>
+      </w:pPr>
+      <w:r>
+        <w:rPr>
+          <w:b w:val="false"/>
+          <w:bCs w:val="false"/>
+          <w:i w:val="false"/>
+          <w:caps w:val="false"/>
+          <w:smallCaps w:val="false"/>
+          <w:color w:val="242729"/>
+          <w:spacing w:val="0"/>
+          <w:sz w:val="24"/>
+          <w:szCs w:val="24"/>
+        </w:rPr>
+        <w:t>3</w:t>
+      </w:r>
+    </w:p>
+    <w:p>
+      <w:pPr>
+        <w:pStyle w:val="Normal"/>
+        <w:spacing w:before="0" w:after="0"/>
+        <w:ind w:left="720" w:hanging="0"/>
+        <w:rPr>
+          <w:b w:val="false"/>
+          <w:b w:val="false"/>
+          <w:bCs w:val="false"/>
+          <w:sz w:val="24"/>
+          <w:szCs w:val="24"/>
+        </w:rPr>
+      </w:pPr>
+      <w:r>
+        <w:rPr>
+          <w:b w:val="false"/>
+          <w:bCs w:val="false"/>
+          <w:i w:val="false"/>
+          <w:caps w:val="false"/>
+          <w:smallCaps w:val="false"/>
+          <w:color w:val="242729"/>
+          <w:spacing w:val="0"/>
+          <w:sz w:val="24"/>
+          <w:szCs w:val="24"/>
+        </w:rPr>
+        <w:t>4</w:t>
+      </w:r>
+    </w:p>
+    <w:p>
+      <w:pPr>
+        <w:pStyle w:val="Normal"/>
+        <w:spacing w:before="0" w:after="0"/>
+        <w:ind w:left="720" w:hanging="0"/>
+        <w:rPr>
+          <w:b w:val="false"/>
+          <w:b w:val="false"/>
+          <w:bCs w:val="false"/>
+          <w:sz w:val="24"/>
+          <w:szCs w:val="24"/>
+        </w:rPr>
+      </w:pPr>
+      <w:r>
+        <w:rPr>
+          <w:b w:val="false"/>
+          <w:bCs w:val="false"/>
+          <w:i w:val="false"/>
+          <w:caps w:val="false"/>
+          <w:smallCaps w:val="false"/>
+          <w:color w:val="242729"/>
+          <w:spacing w:val="0"/>
+          <w:sz w:val="24"/>
+          <w:szCs w:val="24"/>
+        </w:rPr>
+        <w:t xml:space="preserve"> </w:t>
+      </w:r>
+      <w:r>
+        <w:rPr>
+          <w:b w:val="false"/>
+          <w:bCs w:val="false"/>
+          <w:i w:val="false"/>
+          <w:caps w:val="false"/>
+          <w:smallCaps w:val="false"/>
+          <w:color w:val="242729"/>
+          <w:spacing w:val="0"/>
+          <w:sz w:val="24"/>
+          <w:szCs w:val="24"/>
+        </w:rPr>
+        <w:t>Explanation:</w:t>
+      </w:r>
+    </w:p>
+    <w:p>
+      <w:pPr>
+        <w:pStyle w:val="Normal"/>
+        <w:spacing w:before="0" w:after="0"/>
+        <w:ind w:left="720" w:hanging="0"/>
+        <w:rPr>
+          <w:b w:val="false"/>
+          <w:b w:val="false"/>
+          <w:bCs w:val="false"/>
+          <w:sz w:val="24"/>
+          <w:szCs w:val="24"/>
+        </w:rPr>
+      </w:pPr>
+      <w:r>
+        <w:rPr>
+          <w:b w:val="false"/>
+          <w:bCs w:val="false"/>
+          <w:i w:val="false"/>
+          <w:caps w:val="false"/>
+          <w:smallCaps w:val="false"/>
+          <w:color w:val="242729"/>
+          <w:spacing w:val="0"/>
+          <w:sz w:val="24"/>
+          <w:szCs w:val="24"/>
+        </w:rPr>
+        <w:t xml:space="preserve">    </w:t>
+      </w:r>
+      <w:r>
+        <w:rPr>
+          <w:b w:val="false"/>
+          <w:bCs w:val="false"/>
+          <w:i w:val="false"/>
+          <w:caps w:val="false"/>
+          <w:smallCaps w:val="false"/>
+          <w:color w:val="242729"/>
+          <w:spacing w:val="0"/>
+          <w:sz w:val="24"/>
+          <w:szCs w:val="24"/>
+        </w:rPr>
+        <w:t xml:space="preserve">In a foreach loop, there is no enumeration and you can only print out the values in the array and it will print out all the values up to the last initialized value. </w:t>
+      </w:r>
+    </w:p>
+    <w:p>
+      <w:pPr>
+        <w:pStyle w:val="Normal"/>
+        <w:spacing w:before="0" w:after="0"/>
+        <w:ind w:left="720" w:hanging="0"/>
+        <w:rPr>
+          <w:b/>
+          <w:b/>
+          <w:bCs/>
+          <w:i w:val="false"/>
+          <w:i w:val="false"/>
+          <w:caps w:val="false"/>
+          <w:smallCaps w:val="false"/>
+          <w:color w:val="242729"/>
+          <w:spacing w:val="0"/>
+          <w:sz w:val="30"/>
+          <w:szCs w:val="30"/>
+        </w:rPr>
+      </w:pPr>
+      <w:r>
+        <w:rPr>
+          <w:b/>
+          <w:bCs/>
+          <w:i w:val="false"/>
+          <w:caps w:val="false"/>
+          <w:smallCaps w:val="false"/>
+          <w:color w:val="242729"/>
+          <w:spacing w:val="0"/>
+          <w:sz w:val="30"/>
+          <w:szCs w:val="30"/>
+        </w:rPr>
+      </w:r>
+    </w:p>
+    <w:p>
+      <w:pPr>
+        <w:pStyle w:val="Normal"/>
+        <w:spacing w:before="0" w:after="0"/>
+        <w:ind w:left="720" w:hanging="0"/>
+        <w:rPr/>
+      </w:pPr>
+      <w:r>
+        <w:rPr/>
+        <w:t>Example 2:</w:t>
+      </w:r>
+    </w:p>
+    <w:p>
+      <w:pPr>
+        <w:pStyle w:val="Normal"/>
+        <w:spacing w:before="0" w:after="0"/>
+        <w:ind w:left="720" w:hanging="0"/>
+        <w:rPr/>
+      </w:pPr>
+      <w:r>
+        <w:rPr/>
+        <w:t>Int size = 5</w:t>
+      </w:r>
+    </w:p>
+    <w:p>
+      <w:pPr>
+        <w:pStyle w:val="Normal"/>
+        <w:spacing w:before="0" w:after="0"/>
+        <w:ind w:left="720" w:hanging="0"/>
+        <w:rPr/>
+      </w:pPr>
+      <w:r>
+        <w:rPr/>
+        <w:t>Int nums[size] = 2, 4, 8;</w:t>
+      </w:r>
+    </w:p>
+    <w:p>
+      <w:pPr>
+        <w:pStyle w:val="Normal"/>
+        <w:spacing w:before="0" w:after="0"/>
+        <w:ind w:left="720" w:hanging="0"/>
+        <w:rPr/>
+      </w:pPr>
+      <w:r>
+        <w:rPr/>
+        <w:t>for j=0 to size:</w:t>
+      </w:r>
+    </w:p>
+    <w:p>
+      <w:pPr>
+        <w:pStyle w:val="Normal"/>
+        <w:spacing w:before="0" w:after="0"/>
+        <w:ind w:left="720" w:hanging="0"/>
+        <w:rPr/>
+      </w:pPr>
+      <w:r>
+        <w:rPr/>
+        <w:t xml:space="preserve">    </w:t>
+      </w:r>
+      <w:r>
+        <w:rPr/>
+        <w:t>print(“j= “, j, “; val = “, nums[j]);</w:t>
+      </w:r>
+    </w:p>
+    <w:p>
+      <w:pPr>
+        <w:pStyle w:val="Normal"/>
+        <w:spacing w:before="0" w:after="0"/>
+        <w:ind w:left="720" w:hanging="0"/>
+        <w:rPr/>
+      </w:pPr>
+      <w:r>
+        <w:rPr/>
+        <w:t>endfor;</w:t>
+      </w:r>
+    </w:p>
+    <w:p>
+      <w:pPr>
+        <w:pStyle w:val="Normal"/>
+        <w:spacing w:before="0" w:after="0"/>
+        <w:ind w:left="720" w:hanging="0"/>
+        <w:rPr/>
+      </w:pPr>
+      <w:r>
+        <w:rPr/>
+      </w:r>
+    </w:p>
+    <w:p>
+      <w:pPr>
+        <w:pStyle w:val="Normal"/>
+        <w:spacing w:before="0" w:after="0"/>
+        <w:ind w:left="720" w:hanging="0"/>
+        <w:rPr/>
+      </w:pPr>
+      <w:r>
+        <w:rPr/>
+        <w:t>Output:</w:t>
+      </w:r>
+    </w:p>
+    <w:p>
+      <w:pPr>
+        <w:pStyle w:val="Normal"/>
+        <w:spacing w:before="0" w:after="0"/>
+        <w:ind w:left="720" w:hanging="0"/>
+        <w:rPr/>
+      </w:pPr>
+      <w:r>
+        <w:rPr/>
+        <w:t>j= 0; val = 2</w:t>
+      </w:r>
+    </w:p>
+    <w:p>
+      <w:pPr>
+        <w:pStyle w:val="Normal"/>
+        <w:spacing w:before="0" w:after="0"/>
+        <w:ind w:left="720" w:hanging="0"/>
+        <w:rPr/>
+      </w:pPr>
+      <w:r>
+        <w:rPr/>
+        <w:t>j= 1; val = 4</w:t>
+      </w:r>
+    </w:p>
+    <w:p>
+      <w:pPr>
+        <w:pStyle w:val="Normal"/>
+        <w:spacing w:before="0" w:after="0"/>
+        <w:ind w:left="720" w:hanging="0"/>
+        <w:rPr/>
+      </w:pPr>
+      <w:r>
+        <w:rPr/>
+        <w:t>j= 2; val = 8</w:t>
+      </w:r>
+    </w:p>
+    <w:p>
+      <w:pPr>
+        <w:pStyle w:val="Normal"/>
+        <w:spacing w:before="0" w:after="0"/>
+        <w:ind w:left="720" w:hanging="0"/>
+        <w:rPr/>
+      </w:pPr>
+      <w:r>
+        <w:rPr/>
+        <w:t>j= 3; val = null</w:t>
+      </w:r>
+    </w:p>
+    <w:p>
+      <w:pPr>
+        <w:pStyle w:val="Normal"/>
+        <w:spacing w:before="0" w:after="0"/>
+        <w:ind w:left="720" w:hanging="0"/>
+        <w:rPr/>
+      </w:pPr>
+      <w:r>
+        <w:rPr/>
+        <w:t>j= 4; val = null</w:t>
+      </w:r>
+    </w:p>
+    <w:p>
+      <w:pPr>
+        <w:pStyle w:val="Normal"/>
+        <w:spacing w:before="0" w:after="0"/>
+        <w:ind w:left="720" w:hanging="0"/>
+        <w:rPr/>
+      </w:pPr>
+      <w:r>
+        <w:rPr/>
+      </w:r>
+    </w:p>
+    <w:p>
+      <w:pPr>
+        <w:pStyle w:val="Normal"/>
+        <w:spacing w:before="0" w:after="0"/>
+        <w:ind w:left="720" w:hanging="0"/>
+        <w:rPr/>
+      </w:pPr>
+      <w:r>
+        <w:rPr/>
+        <w:t xml:space="preserve"> </w:t>
+      </w:r>
+      <w:r>
+        <w:rPr/>
+        <w:t>Explanation:</w:t>
+      </w:r>
+    </w:p>
+    <w:p>
+      <w:pPr>
+        <w:pStyle w:val="Normal"/>
+        <w:spacing w:before="0" w:after="0"/>
+        <w:ind w:left="720" w:hanging="0"/>
+        <w:rPr/>
+      </w:pPr>
+      <w:r>
+        <w:rPr/>
+        <w:t>In a counting for loop, there is enumeration (the j variable) and it will try to iterate up to what was specified. Not inclusive.  ie. size. it has a value of five but loop only iterated until value 4.</w:t>
+      </w:r>
+    </w:p>
+    <w:p>
+      <w:pPr>
+        <w:pStyle w:val="Normal"/>
+        <w:spacing w:before="0" w:after="0"/>
+        <w:ind w:left="720" w:hanging="0"/>
+        <w:rPr/>
+      </w:pPr>
+      <w:r>
+        <w:rPr/>
+        <w:t xml:space="preserve">It is possible to go out of bounds using a counting for loop .  Also the  counting variable can be used in the for loop as above. </w:t>
       </w:r>
     </w:p>
     <w:sectPr>
@@ -8345,6 +9198,69 @@
       <w:rFonts w:cs="Wingdings"/>
     </w:rPr>
   </w:style>
+  <w:style w:type="character" w:styleId="ListLabel79">
+    <w:name w:val="ListLabel 79"/>
+    <w:qFormat/>
+    <w:rPr>
+      <w:rFonts w:cs="Symbol"/>
+    </w:rPr>
+  </w:style>
+  <w:style w:type="character" w:styleId="ListLabel80">
+    <w:name w:val="ListLabel 80"/>
+    <w:qFormat/>
+    <w:rPr>
+      <w:rFonts w:cs="Courier New"/>
+    </w:rPr>
+  </w:style>
+  <w:style w:type="character" w:styleId="ListLabel81">
+    <w:name w:val="ListLabel 81"/>
+    <w:qFormat/>
+    <w:rPr>
+      <w:rFonts w:cs="Wingdings"/>
+    </w:rPr>
+  </w:style>
+  <w:style w:type="character" w:styleId="ListLabel82">
+    <w:name w:val="ListLabel 82"/>
+    <w:qFormat/>
+    <w:rPr>
+      <w:rFonts w:cs="Symbol"/>
+    </w:rPr>
+  </w:style>
+  <w:style w:type="character" w:styleId="ListLabel83">
+    <w:name w:val="ListLabel 83"/>
+    <w:qFormat/>
+    <w:rPr>
+      <w:rFonts w:cs="Courier New"/>
+    </w:rPr>
+  </w:style>
+  <w:style w:type="character" w:styleId="ListLabel84">
+    <w:name w:val="ListLabel 84"/>
+    <w:qFormat/>
+    <w:rPr>
+      <w:rFonts w:cs="Wingdings"/>
+    </w:rPr>
+  </w:style>
+  <w:style w:type="character" w:styleId="ListLabel85">
+    <w:name w:val="ListLabel 85"/>
+    <w:qFormat/>
+    <w:rPr>
+      <w:rFonts w:cs="Symbol"/>
+    </w:rPr>
+  </w:style>
+  <w:style w:type="character" w:styleId="ListLabel86">
+    <w:name w:val="ListLabel 86"/>
+    <w:qFormat/>
+    <w:rPr>
+      <w:rFonts w:cs="Courier New"/>
+    </w:rPr>
+  </w:style>
+  <w:style w:type="character" w:styleId="ListLabel87">
+    <w:name w:val="ListLabel 87"/>
+    <w:qFormat/>
+    <w:rPr>
+      <w:rFonts w:cs="Wingdings"/>
+    </w:rPr>
+  </w:style>
   <w:style w:type="paragraph" w:styleId="Heading">
     <w:name w:val="Heading"/>
     <w:basedOn w:val="Normal"/>

</xml_diff>

<commit_message>
fixed unbounded array functionality and added more to manual
</commit_message>
<xml_diff>
--- a/ManualGood.docx
+++ b/ManualGood.docx
@@ -56,7 +56,7 @@
       </w:pPr>
       <w:r>
         <w:rPr/>
-        <w:t>Chapter 1.) Data types (including Date)</w:t>
+        <w:t>Chapter 1.) Data types</w:t>
       </w:r>
     </w:p>
     <w:p>
@@ -923,7 +923,7 @@
           <w:sz w:val="24"/>
           <w:szCs w:val="24"/>
         </w:rPr>
-        <w:t>print(“Hello World!\n);   // I’m a comment and the interpreter ignores me!</w:t>
+        <w:t>print(“Hello World!\n”);   // I’m a comment and the interpreter ignores me!</w:t>
       </w:r>
     </w:p>
     <w:p>
@@ -1107,22 +1107,16 @@
         <w:spacing w:before="0" w:after="0"/>
         <w:ind w:left="720" w:hanging="0"/>
         <w:contextualSpacing/>
-        <w:rPr>
-          <w:b w:val="false"/>
-          <w:b w:val="false"/>
-          <w:bCs w:val="false"/>
-          <w:sz w:val="24"/>
-          <w:szCs w:val="24"/>
-        </w:rPr>
-      </w:pPr>
-      <w:r>
-        <w:rPr>
-          <w:b w:val="false"/>
-          <w:bCs w:val="false"/>
-          <w:sz w:val="24"/>
-          <w:szCs w:val="24"/>
-        </w:rPr>
-        <w:t xml:space="preserve">The above program prints out:  ‘Hello World!’  followed by 2 newline characters </w:t>
+        <w:rPr/>
+      </w:pPr>
+      <w:r>
+        <w:rPr>
+          <w:b w:val="false"/>
+          <w:bCs w:val="false"/>
+          <w:sz w:val="24"/>
+          <w:szCs w:val="24"/>
+        </w:rPr>
+        <w:t>The above program prints out:  ‘Hello World!’  followed by 2 newline characters.</w:t>
       </w:r>
     </w:p>
     <w:p>
@@ -1564,20 +1558,16 @@
         <w:spacing w:before="0" w:after="0"/>
         <w:ind w:left="720" w:hanging="0"/>
         <w:contextualSpacing/>
-        <w:rPr>
-          <w:b w:val="false"/>
-          <w:b w:val="false"/>
-          <w:sz w:val="24"/>
-        </w:rPr>
-      </w:pPr>
-      <w:r>
-        <w:rPr>
-          <w:b w:val="false"/>
-          <w:bCs w:val="false"/>
-          <w:sz w:val="24"/>
-          <w:szCs w:val="24"/>
-        </w:rPr>
-        <w:t xml:space="preserve">This section describes the type ‘Int’. ‘Int’ represents the type integer. ‘Int’ is just the keyword used upon declaration of a variable to indicate that the type is an integer. An integer in this language is 4 bytes. An integer’s value can range is from </w:t>
+        <w:rPr/>
+      </w:pPr>
+      <w:r>
+        <w:rPr>
+          <w:b w:val="false"/>
+          <w:bCs w:val="false"/>
+          <w:sz w:val="24"/>
+          <w:szCs w:val="24"/>
+        </w:rPr>
+        <w:t xml:space="preserve">This section describes the type ‘Int’. ‘Int’ represents the type integer. ‘Int’ is just the keyword used upon declaration of a variable to indicate that the type is an integer. An integer,in this language is 4 bytes. An integer’s value can range is from </w:t>
       </w:r>
       <w:r>
         <w:rPr>
@@ -2221,7 +2211,50 @@
           <w:szCs w:val="24"/>
         </w:rPr>
         <w:tab/>
-        <w:t>Int → String  NO, will cause an error, even if the string is an integer. I.e    Int num = “10”;</w:t>
+        <w:t xml:space="preserve">Int → String  </w:t>
+      </w:r>
+      <w:r>
+        <w:rPr>
+          <w:b w:val="false"/>
+          <w:i w:val="false"/>
+          <w:caps w:val="false"/>
+          <w:smallCaps w:val="false"/>
+          <w:color w:val="242729"/>
+          <w:spacing w:val="0"/>
+          <w:sz w:val="24"/>
+          <w:szCs w:val="24"/>
+        </w:rPr>
+        <w:t>YES /NO</w:t>
+      </w:r>
+      <w:r>
+        <w:rPr>
+          <w:b w:val="false"/>
+          <w:i w:val="false"/>
+          <w:caps w:val="false"/>
+          <w:smallCaps w:val="false"/>
+          <w:color w:val="242729"/>
+          <w:spacing w:val="0"/>
+          <w:sz w:val="24"/>
+          <w:szCs w:val="24"/>
+        </w:rPr>
+        <w:t>, wil</w:t>
+      </w:r>
+      <w:r>
+        <w:rPr>
+          <w:b w:val="false"/>
+          <w:i w:val="false"/>
+          <w:caps w:val="false"/>
+          <w:smallCaps w:val="false"/>
+          <w:color w:val="242729"/>
+          <w:spacing w:val="0"/>
+          <w:sz w:val="24"/>
+          <w:szCs w:val="24"/>
+        </w:rPr>
+        <w:t xml:space="preserve">l cast the string to a an Int as long as the String is takes the value </w:t>
+        <w:tab/>
+        <w:tab/>
+        <w:tab/>
+        <w:t>of an Int. ie.  “10” can be cast to an Int. “Chris” cannot be cast to an Int</w:t>
       </w:r>
     </w:p>
     <w:p>
@@ -2895,24 +2928,46 @@
         <w:spacing w:before="0" w:after="0"/>
         <w:ind w:left="720" w:hanging="0"/>
         <w:contextualSpacing/>
-        <w:rPr>
-          <w:b w:val="false"/>
-          <w:b w:val="false"/>
-          <w:sz w:val="24"/>
-        </w:rPr>
-      </w:pPr>
-      <w:r>
-        <w:rPr>
-          <w:b w:val="false"/>
-          <w:i w:val="false"/>
-          <w:caps w:val="false"/>
-          <w:smallCaps w:val="false"/>
-          <w:color w:val="242729"/>
-          <w:spacing w:val="0"/>
-          <w:sz w:val="24"/>
-          <w:szCs w:val="24"/>
-        </w:rPr>
-        <w:t>**Note:  ‘Float’ can be used to declare a simple variable or to declare an array of type int.</w:t>
+        <w:rPr/>
+      </w:pPr>
+      <w:r>
+        <w:rPr>
+          <w:b w:val="false"/>
+          <w:i w:val="false"/>
+          <w:caps w:val="false"/>
+          <w:smallCaps w:val="false"/>
+          <w:color w:val="242729"/>
+          <w:spacing w:val="0"/>
+          <w:sz w:val="24"/>
+          <w:szCs w:val="24"/>
+        </w:rPr>
+        <w:t xml:space="preserve">**Note:  ‘Float’ can be used to declare a simple variable or to declare an array of type </w:t>
+      </w:r>
+      <w:r>
+        <w:rPr>
+          <w:b w:val="false"/>
+          <w:i w:val="false"/>
+          <w:caps w:val="false"/>
+          <w:smallCaps w:val="false"/>
+          <w:color w:val="242729"/>
+          <w:spacing w:val="0"/>
+          <w:sz w:val="24"/>
+          <w:szCs w:val="24"/>
+        </w:rPr>
+        <w:t>Float</w:t>
+      </w:r>
+      <w:r>
+        <w:rPr>
+          <w:b w:val="false"/>
+          <w:i w:val="false"/>
+          <w:caps w:val="false"/>
+          <w:smallCaps w:val="false"/>
+          <w:color w:val="242729"/>
+          <w:spacing w:val="0"/>
+          <w:sz w:val="24"/>
+          <w:szCs w:val="24"/>
+        </w:rPr>
+        <w:t>.</w:t>
       </w:r>
     </w:p>
     <w:p>
@@ -3689,20 +3744,16 @@
         <w:spacing w:before="0" w:after="0"/>
         <w:ind w:left="720" w:hanging="0"/>
         <w:contextualSpacing/>
-        <w:rPr>
-          <w:b w:val="false"/>
-          <w:b w:val="false"/>
-          <w:sz w:val="24"/>
-        </w:rPr>
-      </w:pPr>
-      <w:r>
-        <w:rPr>
-          <w:b w:val="false"/>
-          <w:bCs w:val="false"/>
-          <w:sz w:val="24"/>
-          <w:szCs w:val="24"/>
-        </w:rPr>
-        <w:t>This section describes the type ‘String’. ‘String’ represents the type ‘String’. It is not abbreviated at all. The string is actually the Java String class behind the scenes. ‘String’ is just the keyword used upon declaration of a variable to indicate that the type is a String . The size of type string is not set in stone.  As it is Java string class its size starts of at 36 bytes (due to necessary references and other values) plus 2 bytes * length of the string.  A String can be almost any ASCII character plus a few non-printable ones.  The non-printables include:</w:t>
+        <w:rPr/>
+      </w:pPr>
+      <w:r>
+        <w:rPr>
+          <w:b w:val="false"/>
+          <w:bCs w:val="false"/>
+          <w:sz w:val="24"/>
+          <w:szCs w:val="24"/>
+        </w:rPr>
+        <w:t>This section describes the type ‘String’.  It is not abbreviated at all. The string is actually the Java String class behind the scenes. ‘String’ is just the keyword used upon declaration of a variable to indicate that the type is a String . The size of type string is not set in stone.  As it is Java string class its size starts of at 36 bytes (due to necessary references and other values) plus 2 bytes * length of the string.  A String can be almost any ASCII character plus a few non-printable ones.  The non-printables include:</w:t>
       </w:r>
     </w:p>
     <w:p>
@@ -5802,6 +5853,300 @@
     </w:p>
     <w:p>
       <w:pPr>
+        <w:pStyle w:val="ListParagraph"/>
+        <w:spacing w:before="0" w:after="0"/>
+        <w:ind w:left="720" w:hanging="0"/>
+        <w:contextualSpacing/>
+        <w:rPr>
+          <w:b w:val="false"/>
+          <w:b w:val="false"/>
+          <w:bCs w:val="false"/>
+          <w:i w:val="false"/>
+          <w:i w:val="false"/>
+          <w:caps w:val="false"/>
+          <w:smallCaps w:val="false"/>
+          <w:color w:val="242729"/>
+          <w:spacing w:val="0"/>
+          <w:sz w:val="24"/>
+          <w:szCs w:val="24"/>
+        </w:rPr>
+      </w:pPr>
+      <w:r>
+        <w:rPr/>
+      </w:r>
+    </w:p>
+    <w:p>
+      <w:pPr>
+        <w:pStyle w:val="ListParagraph"/>
+        <w:spacing w:before="0" w:after="0"/>
+        <w:ind w:left="720" w:hanging="0"/>
+        <w:contextualSpacing/>
+        <w:rPr/>
+      </w:pPr>
+      <w:r>
+        <w:rPr>
+          <w:b w:val="false"/>
+          <w:i w:val="false"/>
+          <w:caps w:val="false"/>
+          <w:smallCaps w:val="false"/>
+          <w:color w:val="242729"/>
+          <w:spacing w:val="0"/>
+          <w:sz w:val="24"/>
+          <w:szCs w:val="24"/>
+        </w:rPr>
+        <w:t xml:space="preserve">rules for </w:t>
+      </w:r>
+      <w:r>
+        <w:rPr>
+          <w:b w:val="false"/>
+          <w:i w:val="false"/>
+          <w:caps w:val="false"/>
+          <w:smallCaps w:val="false"/>
+          <w:color w:val="242729"/>
+          <w:spacing w:val="0"/>
+          <w:sz w:val="24"/>
+          <w:szCs w:val="24"/>
+        </w:rPr>
+        <w:t>Bool</w:t>
+      </w:r>
+      <w:r>
+        <w:rPr>
+          <w:b w:val="false"/>
+          <w:i w:val="false"/>
+          <w:caps w:val="false"/>
+          <w:smallCaps w:val="false"/>
+          <w:color w:val="242729"/>
+          <w:spacing w:val="0"/>
+          <w:sz w:val="24"/>
+          <w:szCs w:val="24"/>
+        </w:rPr>
+        <w:t xml:space="preserve"> casting:</w:t>
+      </w:r>
+    </w:p>
+    <w:p>
+      <w:pPr>
+        <w:pStyle w:val="ListParagraph"/>
+        <w:spacing w:before="0" w:after="0"/>
+        <w:ind w:left="720" w:hanging="0"/>
+        <w:contextualSpacing/>
+        <w:rPr/>
+      </w:pPr>
+      <w:r>
+        <w:rPr>
+          <w:b w:val="false"/>
+          <w:i w:val="false"/>
+          <w:caps w:val="false"/>
+          <w:smallCaps w:val="false"/>
+          <w:color w:val="242729"/>
+          <w:spacing w:val="0"/>
+          <w:sz w:val="24"/>
+          <w:szCs w:val="24"/>
+        </w:rPr>
+        <w:tab/>
+      </w:r>
+      <w:r>
+        <w:rPr>
+          <w:b w:val="false"/>
+          <w:i w:val="false"/>
+          <w:caps w:val="false"/>
+          <w:smallCaps w:val="false"/>
+          <w:color w:val="242729"/>
+          <w:spacing w:val="0"/>
+          <w:sz w:val="24"/>
+          <w:szCs w:val="24"/>
+        </w:rPr>
+        <w:t>Bool</w:t>
+      </w:r>
+      <w:r>
+        <w:rPr>
+          <w:b w:val="false"/>
+          <w:i w:val="false"/>
+          <w:caps w:val="false"/>
+          <w:smallCaps w:val="false"/>
+          <w:color w:val="242729"/>
+          <w:spacing w:val="0"/>
+          <w:sz w:val="24"/>
+          <w:szCs w:val="24"/>
+        </w:rPr>
+        <w:t xml:space="preserve"> → Int   </w:t>
+      </w:r>
+      <w:r>
+        <w:rPr>
+          <w:b w:val="false"/>
+          <w:i w:val="false"/>
+          <w:caps w:val="false"/>
+          <w:smallCaps w:val="false"/>
+          <w:color w:val="242729"/>
+          <w:spacing w:val="0"/>
+          <w:sz w:val="24"/>
+          <w:szCs w:val="24"/>
+        </w:rPr>
+        <w:t>NO, will error, not possible</w:t>
+      </w:r>
+    </w:p>
+    <w:p>
+      <w:pPr>
+        <w:pStyle w:val="ListParagraph"/>
+        <w:spacing w:before="0" w:after="0"/>
+        <w:ind w:left="720" w:hanging="0"/>
+        <w:contextualSpacing/>
+        <w:rPr/>
+      </w:pPr>
+      <w:r>
+        <w:rPr>
+          <w:b w:val="false"/>
+          <w:i w:val="false"/>
+          <w:caps w:val="false"/>
+          <w:smallCaps w:val="false"/>
+          <w:color w:val="242729"/>
+          <w:spacing w:val="0"/>
+          <w:sz w:val="24"/>
+          <w:szCs w:val="24"/>
+        </w:rPr>
+        <w:tab/>
+      </w:r>
+      <w:r>
+        <w:rPr>
+          <w:b w:val="false"/>
+          <w:i w:val="false"/>
+          <w:caps w:val="false"/>
+          <w:smallCaps w:val="false"/>
+          <w:color w:val="242729"/>
+          <w:spacing w:val="0"/>
+          <w:sz w:val="24"/>
+          <w:szCs w:val="24"/>
+        </w:rPr>
+        <w:t>Bool → Float NO, will error, not possible</w:t>
+      </w:r>
+      <w:r>
+        <w:rPr>
+          <w:b w:val="false"/>
+          <w:i w:val="false"/>
+          <w:caps w:val="false"/>
+          <w:smallCaps w:val="false"/>
+          <w:color w:val="242729"/>
+          <w:spacing w:val="0"/>
+          <w:sz w:val="24"/>
+          <w:szCs w:val="24"/>
+        </w:rPr>
+        <w:t xml:space="preserve"> </w:t>
+      </w:r>
+    </w:p>
+    <w:p>
+      <w:pPr>
+        <w:pStyle w:val="ListParagraph"/>
+        <w:spacing w:before="0" w:after="0"/>
+        <w:ind w:left="720" w:hanging="0"/>
+        <w:contextualSpacing/>
+        <w:rPr/>
+      </w:pPr>
+      <w:r>
+        <w:rPr>
+          <w:b w:val="false"/>
+          <w:bCs/>
+          <w:i w:val="false"/>
+          <w:caps w:val="false"/>
+          <w:smallCaps w:val="false"/>
+          <w:color w:val="242729"/>
+          <w:spacing w:val="0"/>
+          <w:sz w:val="24"/>
+          <w:szCs w:val="24"/>
+        </w:rPr>
+        <w:tab/>
+      </w:r>
+      <w:r>
+        <w:rPr>
+          <w:b w:val="false"/>
+          <w:bCs/>
+          <w:i w:val="false"/>
+          <w:caps w:val="false"/>
+          <w:smallCaps w:val="false"/>
+          <w:color w:val="242729"/>
+          <w:spacing w:val="0"/>
+          <w:sz w:val="24"/>
+          <w:szCs w:val="24"/>
+        </w:rPr>
+        <w:t xml:space="preserve">Bool → String YES/NO  possible if String value is either “T” or “F” ; will ALL other </w:t>
+        <w:tab/>
+        <w:tab/>
+        <w:tab/>
+        <w:t>Strings it will error</w:t>
+      </w:r>
+    </w:p>
+    <w:p>
+      <w:pPr>
+        <w:pStyle w:val="ListParagraph"/>
+        <w:spacing w:before="0" w:after="0"/>
+        <w:ind w:left="720" w:hanging="0"/>
+        <w:contextualSpacing/>
+        <w:rPr>
+          <w:b w:val="false"/>
+          <w:b w:val="false"/>
+          <w:bCs/>
+          <w:i w:val="false"/>
+          <w:i w:val="false"/>
+          <w:caps w:val="false"/>
+          <w:smallCaps w:val="false"/>
+          <w:color w:val="242729"/>
+          <w:spacing w:val="0"/>
+          <w:sz w:val="24"/>
+          <w:szCs w:val="24"/>
+        </w:rPr>
+      </w:pPr>
+      <w:r>
+        <w:rPr/>
+      </w:r>
+    </w:p>
+    <w:p>
+      <w:pPr>
+        <w:pStyle w:val="ListParagraph"/>
+        <w:spacing w:before="0" w:after="0"/>
+        <w:ind w:left="720" w:hanging="0"/>
+        <w:contextualSpacing/>
+        <w:rPr>
+          <w:b w:val="false"/>
+          <w:b w:val="false"/>
+          <w:bCs/>
+          <w:i w:val="false"/>
+          <w:i w:val="false"/>
+          <w:caps w:val="false"/>
+          <w:smallCaps w:val="false"/>
+          <w:color w:val="242729"/>
+          <w:spacing w:val="0"/>
+          <w:sz w:val="24"/>
+          <w:szCs w:val="24"/>
+        </w:rPr>
+      </w:pPr>
+      <w:r>
+        <w:rPr/>
+      </w:r>
+    </w:p>
+    <w:p>
+      <w:pPr>
+        <w:pStyle w:val="ListParagraph"/>
+        <w:spacing w:before="0" w:after="0"/>
+        <w:ind w:left="720" w:hanging="0"/>
+        <w:contextualSpacing/>
+        <w:rPr>
+          <w:b w:val="false"/>
+          <w:b w:val="false"/>
+          <w:bCs/>
+          <w:i w:val="false"/>
+          <w:i w:val="false"/>
+          <w:caps w:val="false"/>
+          <w:smallCaps w:val="false"/>
+          <w:color w:val="242729"/>
+          <w:spacing w:val="0"/>
+          <w:sz w:val="24"/>
+          <w:szCs w:val="24"/>
+        </w:rPr>
+      </w:pPr>
+      <w:r>
+        <w:rPr/>
+      </w:r>
+    </w:p>
+    <w:p>
+      <w:pPr>
         <w:pStyle w:val="Normal"/>
         <w:spacing w:before="0" w:after="0"/>
         <w:ind w:hanging="0"/>
@@ -5985,13 +6330,7 @@
         <w:pStyle w:val="Normal"/>
         <w:spacing w:before="0" w:after="0"/>
         <w:ind w:left="720" w:hanging="0"/>
-        <w:rPr>
-          <w:b w:val="false"/>
-          <w:b w:val="false"/>
-          <w:bCs w:val="false"/>
-          <w:sz w:val="24"/>
-          <w:szCs w:val="24"/>
-        </w:rPr>
+        <w:rPr/>
       </w:pPr>
       <w:r>
         <w:rPr>
@@ -6013,6 +6352,42 @@
         <w:pStyle w:val="Normal"/>
         <w:spacing w:before="0" w:after="0"/>
         <w:ind w:left="720" w:hanging="0"/>
+        <w:rPr/>
+      </w:pPr>
+      <w:r>
+        <w:rPr>
+          <w:b w:val="false"/>
+          <w:bCs w:val="false"/>
+          <w:i w:val="false"/>
+          <w:caps w:val="false"/>
+          <w:smallCaps w:val="false"/>
+          <w:color w:val="242729"/>
+          <w:spacing w:val="0"/>
+          <w:sz w:val="24"/>
+          <w:szCs w:val="24"/>
+        </w:rPr>
+        <w:t xml:space="preserve">- </w:t>
+      </w:r>
+      <w:r>
+        <w:rPr>
+          <w:b w:val="false"/>
+          <w:bCs w:val="false"/>
+          <w:i w:val="false"/>
+          <w:caps w:val="false"/>
+          <w:smallCaps w:val="false"/>
+          <w:color w:val="242729"/>
+          <w:spacing w:val="0"/>
+          <w:sz w:val="24"/>
+          <w:szCs w:val="24"/>
+        </w:rPr>
+        <w:t>The same typecasting rules apply to arrays as with regular scalars. Refer to previous chapter</w:t>
+      </w:r>
+    </w:p>
+    <w:p>
+      <w:pPr>
+        <w:pStyle w:val="Normal"/>
+        <w:spacing w:before="0" w:after="0"/>
+        <w:ind w:left="720" w:hanging="0"/>
         <w:rPr>
           <w:b w:val="false"/>
           <w:b w:val="false"/>
@@ -6438,7 +6813,35 @@
           <w:sz w:val="24"/>
           <w:szCs w:val="24"/>
         </w:rPr>
-        <w:t>Int nums[10] = 1, 3.14, 2.22;  - declared to be a fixed array of size 10. the first 4 elements are initialized but both floats (3.14 and 2.22) are cast to Ints before initialization.  (elements are 1,3,2)</w:t>
+        <w:t xml:space="preserve">Int nums[10] = 1, 3.14, 2.22;  - declared to be a fixed array of size 10. the first </w:t>
+      </w:r>
+      <w:r>
+        <w:rPr>
+          <w:b w:val="false"/>
+          <w:bCs w:val="false"/>
+          <w:i w:val="false"/>
+          <w:caps w:val="false"/>
+          <w:smallCaps w:val="false"/>
+          <w:color w:val="242729"/>
+          <w:spacing w:val="0"/>
+          <w:sz w:val="24"/>
+          <w:szCs w:val="24"/>
+        </w:rPr>
+        <w:t>3</w:t>
+      </w:r>
+      <w:r>
+        <w:rPr>
+          <w:b w:val="false"/>
+          <w:bCs w:val="false"/>
+          <w:i w:val="false"/>
+          <w:caps w:val="false"/>
+          <w:smallCaps w:val="false"/>
+          <w:color w:val="242729"/>
+          <w:spacing w:val="0"/>
+          <w:sz w:val="24"/>
+          <w:szCs w:val="24"/>
+        </w:rPr>
+        <w:t xml:space="preserve"> elements are initialized but both floats (3.14 and 2.22) are cast to Ints before initialization.  (elements are 1,3,2)</w:t>
       </w:r>
     </w:p>
     <w:p>
@@ -6501,21 +6904,174 @@
         <w:pStyle w:val="Normal"/>
         <w:spacing w:before="0" w:after="0"/>
         <w:ind w:left="720" w:hanging="0"/>
-        <w:rPr/>
-      </w:pPr>
-      <w:r>
-        <w:rPr>
-          <w:b w:val="false"/>
-          <w:bCs w:val="false"/>
-          <w:i w:val="false"/>
-          <w:caps w:val="false"/>
-          <w:smallCaps w:val="false"/>
-          <w:color w:val="242729"/>
-          <w:spacing w:val="0"/>
-          <w:sz w:val="24"/>
-          <w:szCs w:val="24"/>
-        </w:rPr>
-        <w:t xml:space="preserve">*Note:  although a Bool type can be cast to a String type with scalars. Arrays are different. You cannot try to initialize a Bool type and try to cast to a String upon array declaration. </w:t>
+        <w:rPr>
+          <w:b w:val="false"/>
+          <w:b w:val="false"/>
+          <w:bCs w:val="false"/>
+          <w:i w:val="false"/>
+          <w:i w:val="false"/>
+          <w:caps w:val="false"/>
+          <w:smallCaps w:val="false"/>
+          <w:color w:val="242729"/>
+          <w:spacing w:val="0"/>
+          <w:sz w:val="24"/>
+          <w:szCs w:val="24"/>
+        </w:rPr>
+      </w:pPr>
+      <w:r>
+        <w:rPr>
+          <w:b w:val="false"/>
+          <w:bCs w:val="false"/>
+          <w:i w:val="false"/>
+          <w:caps w:val="false"/>
+          <w:smallCaps w:val="false"/>
+          <w:color w:val="242729"/>
+          <w:spacing w:val="0"/>
+          <w:sz w:val="24"/>
+          <w:szCs w:val="24"/>
+        </w:rPr>
+      </w:r>
+    </w:p>
+    <w:p>
+      <w:pPr>
+        <w:pStyle w:val="Normal"/>
+        <w:spacing w:before="0" w:after="0"/>
+        <w:ind w:left="720" w:hanging="0"/>
+        <w:rPr/>
+      </w:pPr>
+      <w:r>
+        <w:rPr>
+          <w:b w:val="false"/>
+          <w:bCs w:val="false"/>
+          <w:i w:val="false"/>
+          <w:caps w:val="false"/>
+          <w:smallCaps w:val="false"/>
+          <w:color w:val="242729"/>
+          <w:spacing w:val="0"/>
+          <w:sz w:val="24"/>
+          <w:szCs w:val="24"/>
+        </w:rPr>
+        <w:t xml:space="preserve">String elems[10] = 1, “hello”, T, “bye”;  </w:t>
+      </w:r>
+    </w:p>
+    <w:p>
+      <w:pPr>
+        <w:pStyle w:val="Normal"/>
+        <w:spacing w:before="0" w:after="0"/>
+        <w:ind w:left="720" w:hanging="0"/>
+        <w:rPr>
+          <w:b w:val="false"/>
+          <w:b w:val="false"/>
+          <w:bCs w:val="false"/>
+          <w:i w:val="false"/>
+          <w:i w:val="false"/>
+          <w:caps w:val="false"/>
+          <w:smallCaps w:val="false"/>
+          <w:color w:val="242729"/>
+          <w:spacing w:val="0"/>
+          <w:sz w:val="24"/>
+          <w:szCs w:val="24"/>
+        </w:rPr>
+      </w:pPr>
+      <w:r>
+        <w:rPr/>
+      </w:r>
+    </w:p>
+    <w:p>
+      <w:pPr>
+        <w:pStyle w:val="Normal"/>
+        <w:spacing w:before="0" w:after="0"/>
+        <w:ind w:left="720" w:hanging="0"/>
+        <w:rPr>
+          <w:b w:val="false"/>
+          <w:b w:val="false"/>
+          <w:bCs w:val="false"/>
+          <w:i w:val="false"/>
+          <w:i w:val="false"/>
+          <w:caps w:val="false"/>
+          <w:smallCaps w:val="false"/>
+          <w:color w:val="242729"/>
+          <w:spacing w:val="0"/>
+          <w:sz w:val="24"/>
+          <w:szCs w:val="24"/>
+        </w:rPr>
+      </w:pPr>
+      <w:r>
+        <w:rPr>
+          <w:b w:val="false"/>
+          <w:bCs w:val="false"/>
+          <w:i w:val="false"/>
+          <w:caps w:val="false"/>
+          <w:smallCaps w:val="false"/>
+          <w:color w:val="242729"/>
+          <w:spacing w:val="0"/>
+          <w:sz w:val="24"/>
+          <w:szCs w:val="24"/>
+        </w:rPr>
+      </w:r>
+    </w:p>
+    <w:p>
+      <w:pPr>
+        <w:pStyle w:val="Normal"/>
+        <w:spacing w:before="0" w:after="0"/>
+        <w:ind w:left="720" w:hanging="0"/>
+        <w:rPr/>
+      </w:pPr>
+      <w:r>
+        <w:rPr>
+          <w:b w:val="false"/>
+          <w:bCs w:val="false"/>
+          <w:i w:val="false"/>
+          <w:caps w:val="false"/>
+          <w:smallCaps w:val="false"/>
+          <w:color w:val="242729"/>
+          <w:spacing w:val="0"/>
+          <w:sz w:val="24"/>
+          <w:szCs w:val="24"/>
+        </w:rPr>
+        <w:t xml:space="preserve">*Note*  </w:t>
+      </w:r>
+      <w:r>
+        <w:rPr>
+          <w:b w:val="false"/>
+          <w:bCs w:val="false"/>
+          <w:i w:val="false"/>
+          <w:caps w:val="false"/>
+          <w:smallCaps w:val="false"/>
+          <w:color w:val="242729"/>
+          <w:spacing w:val="0"/>
+          <w:sz w:val="24"/>
+          <w:szCs w:val="24"/>
+        </w:rPr>
+        <w:t xml:space="preserve"> </w:t>
+      </w:r>
+      <w:r>
+        <w:rPr>
+          <w:b w:val="false"/>
+          <w:bCs w:val="false"/>
+          <w:i w:val="false"/>
+          <w:caps w:val="false"/>
+          <w:smallCaps w:val="false"/>
+          <w:color w:val="242729"/>
+          <w:spacing w:val="0"/>
+          <w:sz w:val="24"/>
+          <w:szCs w:val="24"/>
+        </w:rPr>
+        <w:t>Y</w:t>
+      </w:r>
+      <w:r>
+        <w:rPr>
+          <w:b w:val="false"/>
+          <w:bCs w:val="false"/>
+          <w:i w:val="false"/>
+          <w:caps w:val="false"/>
+          <w:smallCaps w:val="false"/>
+          <w:color w:val="242729"/>
+          <w:spacing w:val="0"/>
+          <w:sz w:val="24"/>
+          <w:szCs w:val="24"/>
+        </w:rPr>
+        <w:t>ou cannot declare a fixed array of size 0 as it will also throw an error.</w:t>
       </w:r>
     </w:p>
     <w:p>
@@ -6545,131 +7101,721 @@
         <w:pStyle w:val="Normal"/>
         <w:spacing w:before="0" w:after="0"/>
         <w:ind w:left="720" w:hanging="0"/>
-        <w:rPr>
-          <w:b w:val="false"/>
-          <w:b w:val="false"/>
-          <w:bCs w:val="false"/>
-          <w:i w:val="false"/>
-          <w:i w:val="false"/>
-          <w:caps w:val="false"/>
-          <w:smallCaps w:val="false"/>
-          <w:color w:val="242729"/>
-          <w:spacing w:val="0"/>
-          <w:sz w:val="24"/>
-          <w:szCs w:val="24"/>
-        </w:rPr>
-      </w:pPr>
-      <w:r>
-        <w:rPr>
-          <w:b w:val="false"/>
-          <w:bCs w:val="false"/>
-          <w:i w:val="false"/>
-          <w:caps w:val="false"/>
-          <w:smallCaps w:val="false"/>
-          <w:color w:val="242729"/>
-          <w:spacing w:val="0"/>
-          <w:sz w:val="24"/>
-          <w:szCs w:val="24"/>
-        </w:rPr>
-      </w:r>
-    </w:p>
-    <w:p>
-      <w:pPr>
-        <w:pStyle w:val="Normal"/>
-        <w:spacing w:before="0" w:after="0"/>
-        <w:ind w:left="720" w:hanging="0"/>
-        <w:rPr/>
-      </w:pPr>
-      <w:r>
-        <w:rPr>
-          <w:b w:val="false"/>
-          <w:bCs w:val="false"/>
-          <w:i w:val="false"/>
-          <w:caps w:val="false"/>
-          <w:smallCaps w:val="false"/>
-          <w:color w:val="242729"/>
-          <w:spacing w:val="0"/>
-          <w:sz w:val="24"/>
-          <w:szCs w:val="24"/>
-        </w:rPr>
-        <w:t xml:space="preserve">String elems[10] = 1, “hello”, T, “bye”;  </w:t>
-      </w:r>
-    </w:p>
-    <w:p>
-      <w:pPr>
-        <w:pStyle w:val="Normal"/>
-        <w:spacing w:before="0" w:after="0"/>
-        <w:ind w:left="720" w:hanging="0"/>
-        <w:rPr/>
-      </w:pPr>
-      <w:r>
-        <w:rPr>
-          <w:b w:val="false"/>
-          <w:bCs w:val="false"/>
-          <w:i w:val="false"/>
-          <w:caps w:val="false"/>
-          <w:smallCaps w:val="false"/>
-          <w:color w:val="242729"/>
-          <w:spacing w:val="0"/>
-          <w:sz w:val="24"/>
-          <w:szCs w:val="24"/>
-        </w:rPr>
-        <w:t>This will error out when trying to initialize the boolean value ‘T’ as it cannot be cast to a string during array declarations.</w:t>
-      </w:r>
-    </w:p>
-    <w:p>
-      <w:pPr>
-        <w:pStyle w:val="Normal"/>
-        <w:spacing w:before="0" w:after="0"/>
-        <w:ind w:left="720" w:hanging="0"/>
-        <w:rPr>
-          <w:b w:val="false"/>
-          <w:b w:val="false"/>
-          <w:bCs w:val="false"/>
-          <w:i w:val="false"/>
-          <w:i w:val="false"/>
-          <w:caps w:val="false"/>
-          <w:smallCaps w:val="false"/>
-          <w:color w:val="242729"/>
-          <w:spacing w:val="0"/>
-          <w:sz w:val="24"/>
-          <w:szCs w:val="24"/>
-        </w:rPr>
-      </w:pPr>
-      <w:r>
-        <w:rPr>
-          <w:b w:val="false"/>
-          <w:bCs w:val="false"/>
-          <w:i w:val="false"/>
-          <w:caps w:val="false"/>
-          <w:smallCaps w:val="false"/>
-          <w:color w:val="242729"/>
-          <w:spacing w:val="0"/>
-          <w:sz w:val="24"/>
-          <w:szCs w:val="24"/>
-        </w:rPr>
-      </w:r>
-    </w:p>
-    <w:p>
-      <w:pPr>
-        <w:pStyle w:val="Normal"/>
-        <w:spacing w:before="0" w:after="0"/>
-        <w:ind w:left="720" w:hanging="0"/>
-        <w:rPr/>
-      </w:pPr>
-      <w:r>
-        <w:rPr>
-          <w:b w:val="false"/>
-          <w:bCs w:val="false"/>
-          <w:i w:val="false"/>
-          <w:caps w:val="false"/>
-          <w:smallCaps w:val="false"/>
-          <w:color w:val="242729"/>
-          <w:spacing w:val="0"/>
-          <w:sz w:val="24"/>
-          <w:szCs w:val="24"/>
-        </w:rPr>
-        <w:t>Also , you cannot declare a fixed array of size 0 as it will also throw an error.</w:t>
+        <w:rPr/>
+      </w:pPr>
+      <w:r>
+        <w:rPr>
+          <w:b w:val="false"/>
+          <w:bCs w:val="false"/>
+          <w:i w:val="false"/>
+          <w:caps w:val="false"/>
+          <w:smallCaps w:val="false"/>
+          <w:color w:val="242729"/>
+          <w:spacing w:val="0"/>
+          <w:sz w:val="24"/>
+          <w:szCs w:val="24"/>
+        </w:rPr>
+        <w:t xml:space="preserve">Int array[0];  // this will error out! </w:t>
+      </w:r>
+    </w:p>
+    <w:p>
+      <w:pPr>
+        <w:pStyle w:val="Normal"/>
+        <w:spacing w:before="0" w:after="0"/>
+        <w:ind w:left="720" w:hanging="0"/>
+        <w:rPr>
+          <w:b w:val="false"/>
+          <w:b w:val="false"/>
+          <w:bCs w:val="false"/>
+          <w:i w:val="false"/>
+          <w:i w:val="false"/>
+          <w:caps w:val="false"/>
+          <w:smallCaps w:val="false"/>
+          <w:color w:val="242729"/>
+          <w:spacing w:val="0"/>
+          <w:sz w:val="24"/>
+          <w:szCs w:val="24"/>
+        </w:rPr>
+      </w:pPr>
+      <w:r>
+        <w:rPr>
+          <w:b w:val="false"/>
+          <w:bCs w:val="false"/>
+          <w:i w:val="false"/>
+          <w:caps w:val="false"/>
+          <w:smallCaps w:val="false"/>
+          <w:color w:val="242729"/>
+          <w:spacing w:val="0"/>
+          <w:sz w:val="24"/>
+          <w:szCs w:val="24"/>
+        </w:rPr>
+      </w:r>
+    </w:p>
+    <w:p>
+      <w:pPr>
+        <w:pStyle w:val="Normal"/>
+        <w:spacing w:before="0" w:after="0"/>
+        <w:ind w:left="720" w:hanging="0"/>
+        <w:rPr>
+          <w:b w:val="false"/>
+          <w:b w:val="false"/>
+          <w:bCs w:val="false"/>
+          <w:i w:val="false"/>
+          <w:i w:val="false"/>
+          <w:caps w:val="false"/>
+          <w:smallCaps w:val="false"/>
+          <w:color w:val="242729"/>
+          <w:spacing w:val="0"/>
+          <w:sz w:val="24"/>
+          <w:szCs w:val="24"/>
+        </w:rPr>
+      </w:pPr>
+      <w:r>
+        <w:rPr>
+          <w:b w:val="false"/>
+          <w:bCs w:val="false"/>
+          <w:i w:val="false"/>
+          <w:caps w:val="false"/>
+          <w:smallCaps w:val="false"/>
+          <w:color w:val="242729"/>
+          <w:spacing w:val="0"/>
+          <w:sz w:val="24"/>
+          <w:szCs w:val="24"/>
+        </w:rPr>
+      </w:r>
+    </w:p>
+    <w:p>
+      <w:pPr>
+        <w:pStyle w:val="Normal"/>
+        <w:spacing w:before="0" w:after="0"/>
+        <w:ind w:left="720" w:hanging="0"/>
+        <w:rPr/>
+      </w:pPr>
+      <w:r>
+        <w:rPr>
+          <w:b w:val="false"/>
+          <w:bCs w:val="false"/>
+          <w:i w:val="false"/>
+          <w:caps w:val="false"/>
+          <w:smallCaps w:val="false"/>
+          <w:color w:val="242729"/>
+          <w:spacing w:val="0"/>
+          <w:sz w:val="24"/>
+          <w:szCs w:val="24"/>
+        </w:rPr>
+        <w:t>Arrays also support array to array copying in one line.</w:t>
+      </w:r>
+    </w:p>
+    <w:p>
+      <w:pPr>
+        <w:pStyle w:val="Normal"/>
+        <w:spacing w:before="0" w:after="0"/>
+        <w:ind w:left="720" w:hanging="0"/>
+        <w:rPr/>
+      </w:pPr>
+      <w:r>
+        <w:rPr>
+          <w:b w:val="false"/>
+          <w:bCs w:val="false"/>
+          <w:i w:val="false"/>
+          <w:caps w:val="false"/>
+          <w:smallCaps w:val="false"/>
+          <w:color w:val="242729"/>
+          <w:spacing w:val="0"/>
+          <w:sz w:val="24"/>
+          <w:szCs w:val="24"/>
+        </w:rPr>
+        <w:t xml:space="preserve">**Note:  </w:t>
+      </w:r>
+      <w:r>
+        <w:rPr>
+          <w:b w:val="false"/>
+          <w:bCs w:val="false"/>
+          <w:i w:val="false"/>
+          <w:caps w:val="false"/>
+          <w:smallCaps w:val="false"/>
+          <w:color w:val="242729"/>
+          <w:spacing w:val="0"/>
+          <w:sz w:val="24"/>
+          <w:szCs w:val="24"/>
+        </w:rPr>
+        <w:t xml:space="preserve">When copying array to array. The types can be different but must conform to the </w:t>
+        <w:tab/>
+        <w:t xml:space="preserve">typecasting conventions stated in </w:t>
+      </w:r>
+      <w:r>
+        <w:rPr>
+          <w:b w:val="false"/>
+          <w:bCs w:val="false"/>
+          <w:i w:val="false"/>
+          <w:caps w:val="false"/>
+          <w:smallCaps w:val="false"/>
+          <w:color w:val="242729"/>
+          <w:spacing w:val="0"/>
+          <w:sz w:val="24"/>
+          <w:szCs w:val="24"/>
+        </w:rPr>
+        <w:t>chapter 1.</w:t>
+      </w:r>
+    </w:p>
+    <w:p>
+      <w:pPr>
+        <w:pStyle w:val="Normal"/>
+        <w:spacing w:before="0" w:after="0"/>
+        <w:ind w:left="720" w:hanging="0"/>
+        <w:rPr>
+          <w:b w:val="false"/>
+          <w:b w:val="false"/>
+          <w:bCs w:val="false"/>
+          <w:i w:val="false"/>
+          <w:i w:val="false"/>
+          <w:caps w:val="false"/>
+          <w:smallCaps w:val="false"/>
+          <w:color w:val="242729"/>
+          <w:spacing w:val="0"/>
+          <w:sz w:val="24"/>
+          <w:szCs w:val="24"/>
+        </w:rPr>
+      </w:pPr>
+      <w:r>
+        <w:rPr/>
+      </w:r>
+    </w:p>
+    <w:p>
+      <w:pPr>
+        <w:pStyle w:val="Normal"/>
+        <w:spacing w:before="0" w:after="0"/>
+        <w:ind w:left="720" w:hanging="0"/>
+        <w:rPr/>
+      </w:pPr>
+      <w:r>
+        <w:rPr>
+          <w:b w:val="false"/>
+          <w:bCs w:val="false"/>
+          <w:i w:val="false"/>
+          <w:caps w:val="false"/>
+          <w:smallCaps w:val="false"/>
+          <w:color w:val="242729"/>
+          <w:spacing w:val="0"/>
+          <w:sz w:val="24"/>
+          <w:szCs w:val="24"/>
+        </w:rPr>
+        <w:t>Examples:</w:t>
+      </w:r>
+    </w:p>
+    <w:p>
+      <w:pPr>
+        <w:pStyle w:val="Normal"/>
+        <w:spacing w:before="0" w:after="0"/>
+        <w:ind w:left="720" w:hanging="0"/>
+        <w:rPr>
+          <w:b w:val="false"/>
+          <w:b w:val="false"/>
+          <w:bCs w:val="false"/>
+          <w:i w:val="false"/>
+          <w:i w:val="false"/>
+          <w:caps w:val="false"/>
+          <w:smallCaps w:val="false"/>
+          <w:color w:val="242729"/>
+          <w:spacing w:val="0"/>
+          <w:sz w:val="24"/>
+          <w:szCs w:val="24"/>
+        </w:rPr>
+      </w:pPr>
+      <w:r>
+        <w:rPr>
+          <w:b w:val="false"/>
+          <w:bCs w:val="false"/>
+          <w:i w:val="false"/>
+          <w:caps w:val="false"/>
+          <w:smallCaps w:val="false"/>
+          <w:color w:val="242729"/>
+          <w:spacing w:val="0"/>
+          <w:sz w:val="24"/>
+          <w:szCs w:val="24"/>
+        </w:rPr>
+        <w:t>Int aM[unbound] = 10, 100, 1000;</w:t>
+      </w:r>
+    </w:p>
+    <w:p>
+      <w:pPr>
+        <w:pStyle w:val="Normal"/>
+        <w:spacing w:before="0" w:after="0"/>
+        <w:ind w:left="720" w:hanging="0"/>
+        <w:rPr>
+          <w:b w:val="false"/>
+          <w:b w:val="false"/>
+          <w:bCs w:val="false"/>
+          <w:i w:val="false"/>
+          <w:i w:val="false"/>
+          <w:caps w:val="false"/>
+          <w:smallCaps w:val="false"/>
+          <w:color w:val="242729"/>
+          <w:spacing w:val="0"/>
+          <w:sz w:val="24"/>
+          <w:szCs w:val="24"/>
+        </w:rPr>
+      </w:pPr>
+      <w:r>
+        <w:rPr>
+          <w:b w:val="false"/>
+          <w:bCs w:val="false"/>
+          <w:i w:val="false"/>
+          <w:caps w:val="false"/>
+          <w:smallCaps w:val="false"/>
+          <w:color w:val="242729"/>
+          <w:spacing w:val="0"/>
+          <w:sz w:val="24"/>
+          <w:szCs w:val="24"/>
+        </w:rPr>
+        <w:t>Float aF[unbound] = 3.14, 2.22, 5.67;</w:t>
+      </w:r>
+    </w:p>
+    <w:p>
+      <w:pPr>
+        <w:pStyle w:val="Normal"/>
+        <w:spacing w:before="0" w:after="0"/>
+        <w:ind w:left="720" w:hanging="0"/>
+        <w:rPr>
+          <w:b w:val="false"/>
+          <w:b w:val="false"/>
+          <w:bCs w:val="false"/>
+          <w:i w:val="false"/>
+          <w:i w:val="false"/>
+          <w:caps w:val="false"/>
+          <w:smallCaps w:val="false"/>
+          <w:color w:val="242729"/>
+          <w:spacing w:val="0"/>
+          <w:sz w:val="24"/>
+          <w:szCs w:val="24"/>
+        </w:rPr>
+      </w:pPr>
+      <w:r>
+        <w:rPr>
+          <w:b w:val="false"/>
+          <w:bCs w:val="false"/>
+          <w:i w:val="false"/>
+          <w:caps w:val="false"/>
+          <w:smallCaps w:val="false"/>
+          <w:color w:val="242729"/>
+          <w:spacing w:val="0"/>
+          <w:sz w:val="24"/>
+          <w:szCs w:val="24"/>
+        </w:rPr>
+        <w:t>aM = aF;</w:t>
+      </w:r>
+    </w:p>
+    <w:p>
+      <w:pPr>
+        <w:pStyle w:val="Normal"/>
+        <w:spacing w:before="0" w:after="0"/>
+        <w:ind w:left="720" w:hanging="0"/>
+        <w:rPr>
+          <w:b w:val="false"/>
+          <w:b w:val="false"/>
+          <w:bCs w:val="false"/>
+          <w:i w:val="false"/>
+          <w:i w:val="false"/>
+          <w:caps w:val="false"/>
+          <w:smallCaps w:val="false"/>
+          <w:color w:val="242729"/>
+          <w:spacing w:val="0"/>
+          <w:sz w:val="24"/>
+          <w:szCs w:val="24"/>
+        </w:rPr>
+      </w:pPr>
+      <w:r>
+        <w:rPr>
+          <w:b w:val="false"/>
+          <w:bCs w:val="false"/>
+          <w:i w:val="false"/>
+          <w:caps w:val="false"/>
+          <w:smallCaps w:val="false"/>
+          <w:color w:val="242729"/>
+          <w:spacing w:val="0"/>
+          <w:sz w:val="24"/>
+          <w:szCs w:val="24"/>
+        </w:rPr>
+        <w:t>print(aM);</w:t>
+      </w:r>
+    </w:p>
+    <w:p>
+      <w:pPr>
+        <w:pStyle w:val="Normal"/>
+        <w:spacing w:before="0" w:after="0"/>
+        <w:ind w:left="720" w:hanging="0"/>
+        <w:rPr>
+          <w:b w:val="false"/>
+          <w:b w:val="false"/>
+          <w:bCs w:val="false"/>
+          <w:i w:val="false"/>
+          <w:i w:val="false"/>
+          <w:caps w:val="false"/>
+          <w:smallCaps w:val="false"/>
+          <w:color w:val="242729"/>
+          <w:spacing w:val="0"/>
+          <w:sz w:val="24"/>
+          <w:szCs w:val="24"/>
+        </w:rPr>
+      </w:pPr>
+      <w:r>
+        <w:rPr>
+          <w:b w:val="false"/>
+          <w:bCs w:val="false"/>
+          <w:i w:val="false"/>
+          <w:caps w:val="false"/>
+          <w:smallCaps w:val="false"/>
+          <w:color w:val="242729"/>
+          <w:spacing w:val="0"/>
+          <w:sz w:val="24"/>
+          <w:szCs w:val="24"/>
+        </w:rPr>
+        <w:t>Output:</w:t>
+      </w:r>
+    </w:p>
+    <w:p>
+      <w:pPr>
+        <w:pStyle w:val="Normal"/>
+        <w:spacing w:before="0" w:after="0"/>
+        <w:ind w:left="720" w:hanging="0"/>
+        <w:rPr>
+          <w:b w:val="false"/>
+          <w:b w:val="false"/>
+          <w:bCs w:val="false"/>
+          <w:i w:val="false"/>
+          <w:i w:val="false"/>
+          <w:caps w:val="false"/>
+          <w:smallCaps w:val="false"/>
+          <w:color w:val="242729"/>
+          <w:spacing w:val="0"/>
+          <w:sz w:val="24"/>
+          <w:szCs w:val="24"/>
+        </w:rPr>
+      </w:pPr>
+      <w:r>
+        <w:rPr>
+          <w:b w:val="false"/>
+          <w:bCs w:val="false"/>
+          <w:i w:val="false"/>
+          <w:caps w:val="false"/>
+          <w:smallCaps w:val="false"/>
+          <w:color w:val="242729"/>
+          <w:spacing w:val="0"/>
+          <w:sz w:val="24"/>
+          <w:szCs w:val="24"/>
+        </w:rPr>
+        <w:t>[3, 2, 5]</w:t>
+      </w:r>
+    </w:p>
+    <w:p>
+      <w:pPr>
+        <w:pStyle w:val="Normal"/>
+        <w:spacing w:before="0" w:after="0"/>
+        <w:ind w:left="720" w:hanging="0"/>
+        <w:rPr>
+          <w:b w:val="false"/>
+          <w:b w:val="false"/>
+          <w:bCs w:val="false"/>
+          <w:i w:val="false"/>
+          <w:i w:val="false"/>
+          <w:caps w:val="false"/>
+          <w:smallCaps w:val="false"/>
+          <w:color w:val="242729"/>
+          <w:spacing w:val="0"/>
+          <w:sz w:val="24"/>
+          <w:szCs w:val="24"/>
+        </w:rPr>
+      </w:pPr>
+      <w:r>
+        <w:rPr>
+          <w:b w:val="false"/>
+          <w:bCs w:val="false"/>
+          <w:i w:val="false"/>
+          <w:caps w:val="false"/>
+          <w:smallCaps w:val="false"/>
+          <w:color w:val="242729"/>
+          <w:spacing w:val="0"/>
+          <w:sz w:val="24"/>
+          <w:szCs w:val="24"/>
+        </w:rPr>
+        <w:t>Explanation:</w:t>
+      </w:r>
+    </w:p>
+    <w:p>
+      <w:pPr>
+        <w:pStyle w:val="Normal"/>
+        <w:spacing w:before="0" w:after="0"/>
+        <w:ind w:left="720" w:hanging="0"/>
+        <w:rPr>
+          <w:b w:val="false"/>
+          <w:b w:val="false"/>
+          <w:bCs w:val="false"/>
+          <w:i w:val="false"/>
+          <w:i w:val="false"/>
+          <w:caps w:val="false"/>
+          <w:smallCaps w:val="false"/>
+          <w:color w:val="242729"/>
+          <w:spacing w:val="0"/>
+          <w:sz w:val="24"/>
+          <w:szCs w:val="24"/>
+        </w:rPr>
+      </w:pPr>
+      <w:r>
+        <w:rPr>
+          <w:b w:val="false"/>
+          <w:bCs w:val="false"/>
+          <w:i w:val="false"/>
+          <w:caps w:val="false"/>
+          <w:smallCaps w:val="false"/>
+          <w:color w:val="242729"/>
+          <w:spacing w:val="0"/>
+          <w:sz w:val="24"/>
+          <w:szCs w:val="24"/>
+        </w:rPr>
+        <w:t>Each individual value was casted to an Int and then each element in aM was set to the corresponding casted values.</w:t>
+      </w:r>
+    </w:p>
+    <w:p>
+      <w:pPr>
+        <w:pStyle w:val="Normal"/>
+        <w:spacing w:before="0" w:after="0"/>
+        <w:ind w:hanging="0"/>
+        <w:rPr>
+          <w:b w:val="false"/>
+          <w:b w:val="false"/>
+          <w:bCs w:val="false"/>
+          <w:i w:val="false"/>
+          <w:i w:val="false"/>
+          <w:caps w:val="false"/>
+          <w:smallCaps w:val="false"/>
+          <w:color w:val="242729"/>
+          <w:spacing w:val="0"/>
+          <w:sz w:val="24"/>
+          <w:szCs w:val="24"/>
+        </w:rPr>
+      </w:pPr>
+      <w:r>
+        <w:rPr>
+          <w:b w:val="false"/>
+          <w:bCs w:val="false"/>
+          <w:i w:val="false"/>
+          <w:caps w:val="false"/>
+          <w:smallCaps w:val="false"/>
+          <w:color w:val="242729"/>
+          <w:spacing w:val="0"/>
+          <w:sz w:val="24"/>
+          <w:szCs w:val="24"/>
+        </w:rPr>
+        <w:tab/>
+      </w:r>
+    </w:p>
+    <w:p>
+      <w:pPr>
+        <w:pStyle w:val="Normal"/>
+        <w:spacing w:before="0" w:after="0"/>
+        <w:ind w:left="720" w:hanging="0"/>
+        <w:rPr/>
+      </w:pPr>
+      <w:r>
+        <w:rPr>
+          <w:b w:val="false"/>
+          <w:bCs w:val="false"/>
+          <w:i w:val="false"/>
+          <w:caps w:val="false"/>
+          <w:smallCaps w:val="false"/>
+          <w:color w:val="242729"/>
+          <w:spacing w:val="0"/>
+          <w:sz w:val="24"/>
+          <w:szCs w:val="24"/>
+        </w:rPr>
+        <w:t>Int nums[10] = 1,2,3,4,5;      (size 10)</w:t>
+      </w:r>
+    </w:p>
+    <w:p>
+      <w:pPr>
+        <w:pStyle w:val="Normal"/>
+        <w:spacing w:before="0" w:after="0"/>
+        <w:ind w:left="720" w:hanging="0"/>
+        <w:rPr/>
+      </w:pPr>
+      <w:r>
+        <w:rPr>
+          <w:b w:val="false"/>
+          <w:bCs w:val="false"/>
+          <w:i w:val="false"/>
+          <w:caps w:val="false"/>
+          <w:smallCaps w:val="false"/>
+          <w:color w:val="242729"/>
+          <w:spacing w:val="0"/>
+          <w:sz w:val="24"/>
+          <w:szCs w:val="24"/>
+        </w:rPr>
+        <w:t>Int moreNums[] = 6,7,8,9,10,11,12,13,14,15;   (also size 10)</w:t>
+      </w:r>
+    </w:p>
+    <w:p>
+      <w:pPr>
+        <w:pStyle w:val="Normal"/>
+        <w:spacing w:before="0" w:after="0"/>
+        <w:ind w:left="720" w:hanging="0"/>
+        <w:rPr/>
+      </w:pPr>
+      <w:r>
+        <w:rPr>
+          <w:b w:val="false"/>
+          <w:bCs w:val="false"/>
+          <w:i w:val="false"/>
+          <w:caps w:val="false"/>
+          <w:smallCaps w:val="false"/>
+          <w:color w:val="242729"/>
+          <w:spacing w:val="0"/>
+          <w:sz w:val="24"/>
+          <w:szCs w:val="24"/>
+        </w:rPr>
+        <w:t>nums = moreNums;</w:t>
+      </w:r>
+    </w:p>
+    <w:p>
+      <w:pPr>
+        <w:pStyle w:val="Normal"/>
+        <w:spacing w:before="0" w:after="0"/>
+        <w:ind w:left="720" w:hanging="0"/>
+        <w:rPr>
+          <w:b w:val="false"/>
+          <w:b w:val="false"/>
+          <w:bCs w:val="false"/>
+          <w:i w:val="false"/>
+          <w:i w:val="false"/>
+          <w:caps w:val="false"/>
+          <w:smallCaps w:val="false"/>
+          <w:color w:val="242729"/>
+          <w:spacing w:val="0"/>
+          <w:sz w:val="24"/>
+          <w:szCs w:val="24"/>
+        </w:rPr>
+      </w:pPr>
+      <w:r>
+        <w:rPr>
+          <w:b w:val="false"/>
+          <w:bCs w:val="false"/>
+          <w:i w:val="false"/>
+          <w:caps w:val="false"/>
+          <w:smallCaps w:val="false"/>
+          <w:color w:val="242729"/>
+          <w:spacing w:val="0"/>
+          <w:sz w:val="24"/>
+          <w:szCs w:val="24"/>
+        </w:rPr>
+      </w:r>
+    </w:p>
+    <w:p>
+      <w:pPr>
+        <w:pStyle w:val="Normal"/>
+        <w:spacing w:before="0" w:after="0"/>
+        <w:ind w:left="720" w:hanging="0"/>
+        <w:rPr/>
+      </w:pPr>
+      <w:r>
+        <w:rPr>
+          <w:b w:val="false"/>
+          <w:bCs w:val="false"/>
+          <w:i w:val="false"/>
+          <w:caps w:val="false"/>
+          <w:smallCaps w:val="false"/>
+          <w:color w:val="242729"/>
+          <w:spacing w:val="0"/>
+          <w:sz w:val="24"/>
+          <w:szCs w:val="24"/>
+        </w:rPr>
+        <w:t>Since nums is of size 10 , all 10 values of moreNums will be copied over to nums so if:</w:t>
+      </w:r>
+    </w:p>
+    <w:p>
+      <w:pPr>
+        <w:pStyle w:val="Normal"/>
+        <w:spacing w:before="0" w:after="0"/>
+        <w:ind w:left="720" w:hanging="0"/>
+        <w:rPr/>
+      </w:pPr>
+      <w:r>
+        <w:rPr>
+          <w:b w:val="false"/>
+          <w:bCs w:val="false"/>
+          <w:i w:val="false"/>
+          <w:caps w:val="false"/>
+          <w:smallCaps w:val="false"/>
+          <w:color w:val="242729"/>
+          <w:spacing w:val="0"/>
+          <w:sz w:val="24"/>
+          <w:szCs w:val="24"/>
+        </w:rPr>
+        <w:t xml:space="preserve">print(nums);     </w:t>
+      </w:r>
+    </w:p>
+    <w:p>
+      <w:pPr>
+        <w:pStyle w:val="Normal"/>
+        <w:spacing w:before="0" w:after="0"/>
+        <w:ind w:left="720" w:hanging="0"/>
+        <w:rPr/>
+      </w:pPr>
+      <w:r>
+        <w:rPr>
+          <w:b w:val="false"/>
+          <w:bCs w:val="false"/>
+          <w:i w:val="false"/>
+          <w:caps w:val="false"/>
+          <w:smallCaps w:val="false"/>
+          <w:color w:val="242729"/>
+          <w:spacing w:val="0"/>
+          <w:sz w:val="24"/>
+          <w:szCs w:val="24"/>
+        </w:rPr>
+        <w:t xml:space="preserve">was executed.   </w:t>
+      </w:r>
+    </w:p>
+    <w:p>
+      <w:pPr>
+        <w:pStyle w:val="Normal"/>
+        <w:spacing w:before="0" w:after="0"/>
+        <w:ind w:left="720" w:hanging="0"/>
+        <w:rPr/>
+      </w:pPr>
+      <w:r>
+        <w:rPr>
+          <w:b w:val="false"/>
+          <w:bCs w:val="false"/>
+          <w:i w:val="false"/>
+          <w:caps w:val="false"/>
+          <w:smallCaps w:val="false"/>
+          <w:color w:val="242729"/>
+          <w:spacing w:val="0"/>
+          <w:sz w:val="24"/>
+          <w:szCs w:val="24"/>
+        </w:rPr>
+        <w:t>Output→[6, 7, 8, 9, 10, 11, 12, 13, 14 ,15]</w:t>
+      </w:r>
+    </w:p>
+    <w:p>
+      <w:pPr>
+        <w:pStyle w:val="Normal"/>
+        <w:spacing w:before="0" w:after="0"/>
+        <w:ind w:left="720" w:hanging="0"/>
+        <w:rPr/>
+      </w:pPr>
+      <w:r>
+        <w:rPr>
+          <w:b w:val="false"/>
+          <w:bCs w:val="false"/>
+          <w:i w:val="false"/>
+          <w:caps w:val="false"/>
+          <w:smallCaps w:val="false"/>
+          <w:color w:val="242729"/>
+          <w:spacing w:val="0"/>
+          <w:sz w:val="24"/>
+          <w:szCs w:val="24"/>
+        </w:rPr>
+        <w:t xml:space="preserve">If arrays of different sizes: </w:t>
       </w:r>
     </w:p>
     <w:p>
@@ -6699,205 +7845,832 @@
         <w:pStyle w:val="Normal"/>
         <w:spacing w:before="0" w:after="0"/>
         <w:ind w:left="720" w:hanging="0"/>
-        <w:rPr>
-          <w:b w:val="false"/>
-          <w:b w:val="false"/>
-          <w:bCs w:val="false"/>
-          <w:i w:val="false"/>
-          <w:i w:val="false"/>
-          <w:caps w:val="false"/>
-          <w:smallCaps w:val="false"/>
-          <w:color w:val="242729"/>
-          <w:spacing w:val="0"/>
-          <w:sz w:val="24"/>
-          <w:szCs w:val="24"/>
-        </w:rPr>
-      </w:pPr>
-      <w:r>
-        <w:rPr>
-          <w:b w:val="false"/>
-          <w:bCs w:val="false"/>
-          <w:i w:val="false"/>
-          <w:caps w:val="false"/>
-          <w:smallCaps w:val="false"/>
-          <w:color w:val="242729"/>
-          <w:spacing w:val="0"/>
-          <w:sz w:val="24"/>
-          <w:szCs w:val="24"/>
-        </w:rPr>
-      </w:r>
-    </w:p>
-    <w:p>
-      <w:pPr>
-        <w:pStyle w:val="Normal"/>
-        <w:spacing w:before="0" w:after="0"/>
-        <w:ind w:left="720" w:hanging="0"/>
-        <w:rPr/>
-      </w:pPr>
-      <w:r>
-        <w:rPr>
-          <w:b w:val="false"/>
-          <w:bCs w:val="false"/>
-          <w:i w:val="false"/>
-          <w:caps w:val="false"/>
-          <w:smallCaps w:val="false"/>
-          <w:color w:val="242729"/>
-          <w:spacing w:val="0"/>
-          <w:sz w:val="24"/>
-          <w:szCs w:val="24"/>
-        </w:rPr>
-        <w:t xml:space="preserve">Int array[0];  // this will error out! </w:t>
-      </w:r>
-    </w:p>
-    <w:p>
-      <w:pPr>
-        <w:pStyle w:val="Normal"/>
-        <w:spacing w:before="0" w:after="0"/>
-        <w:ind w:left="720" w:hanging="0"/>
-        <w:rPr>
-          <w:b w:val="false"/>
-          <w:b w:val="false"/>
-          <w:bCs w:val="false"/>
-          <w:i w:val="false"/>
-          <w:i w:val="false"/>
-          <w:caps w:val="false"/>
-          <w:smallCaps w:val="false"/>
-          <w:color w:val="242729"/>
-          <w:spacing w:val="0"/>
-          <w:sz w:val="24"/>
-          <w:szCs w:val="24"/>
-        </w:rPr>
-      </w:pPr>
-      <w:r>
-        <w:rPr>
-          <w:b w:val="false"/>
-          <w:bCs w:val="false"/>
-          <w:i w:val="false"/>
-          <w:caps w:val="false"/>
-          <w:smallCaps w:val="false"/>
-          <w:color w:val="242729"/>
-          <w:spacing w:val="0"/>
-          <w:sz w:val="24"/>
-          <w:szCs w:val="24"/>
-        </w:rPr>
-      </w:r>
-    </w:p>
-    <w:p>
-      <w:pPr>
-        <w:pStyle w:val="Normal"/>
-        <w:spacing w:before="0" w:after="0"/>
-        <w:ind w:left="720" w:hanging="0"/>
-        <w:rPr>
-          <w:b w:val="false"/>
-          <w:b w:val="false"/>
-          <w:bCs w:val="false"/>
-          <w:i w:val="false"/>
-          <w:i w:val="false"/>
-          <w:caps w:val="false"/>
-          <w:smallCaps w:val="false"/>
-          <w:color w:val="242729"/>
-          <w:spacing w:val="0"/>
-          <w:sz w:val="24"/>
-          <w:szCs w:val="24"/>
-        </w:rPr>
-      </w:pPr>
-      <w:r>
-        <w:rPr>
-          <w:b w:val="false"/>
-          <w:bCs w:val="false"/>
-          <w:i w:val="false"/>
-          <w:caps w:val="false"/>
-          <w:smallCaps w:val="false"/>
-          <w:color w:val="242729"/>
-          <w:spacing w:val="0"/>
-          <w:sz w:val="24"/>
-          <w:szCs w:val="24"/>
-        </w:rPr>
-      </w:r>
-    </w:p>
-    <w:p>
-      <w:pPr>
-        <w:pStyle w:val="Normal"/>
-        <w:spacing w:before="0" w:after="0"/>
-        <w:ind w:left="720" w:hanging="0"/>
-        <w:rPr/>
-      </w:pPr>
-      <w:r>
-        <w:rPr>
-          <w:b w:val="false"/>
-          <w:bCs w:val="false"/>
-          <w:i w:val="false"/>
-          <w:caps w:val="false"/>
-          <w:smallCaps w:val="false"/>
-          <w:color w:val="242729"/>
-          <w:spacing w:val="0"/>
-          <w:sz w:val="24"/>
-          <w:szCs w:val="24"/>
-        </w:rPr>
-        <w:t>Arrays also support array to array copying in one line.</w:t>
-      </w:r>
-    </w:p>
-    <w:p>
-      <w:pPr>
-        <w:pStyle w:val="Normal"/>
-        <w:spacing w:before="0" w:after="0"/>
-        <w:ind w:left="720" w:hanging="0"/>
-        <w:rPr/>
-      </w:pPr>
-      <w:r>
-        <w:rPr>
-          <w:b w:val="false"/>
-          <w:bCs w:val="false"/>
-          <w:i w:val="false"/>
-          <w:caps w:val="false"/>
-          <w:smallCaps w:val="false"/>
-          <w:color w:val="242729"/>
-          <w:spacing w:val="0"/>
-          <w:sz w:val="24"/>
-          <w:szCs w:val="24"/>
-        </w:rPr>
-        <w:t>**Note:  both arrays must be of same type **</w:t>
-      </w:r>
-    </w:p>
-    <w:p>
-      <w:pPr>
-        <w:pStyle w:val="Normal"/>
-        <w:spacing w:before="0" w:after="0"/>
-        <w:ind w:left="720" w:hanging="0"/>
-        <w:rPr>
-          <w:b w:val="false"/>
-          <w:b w:val="false"/>
-          <w:bCs w:val="false"/>
-          <w:i w:val="false"/>
-          <w:i w:val="false"/>
-          <w:caps w:val="false"/>
-          <w:smallCaps w:val="false"/>
-          <w:color w:val="242729"/>
-          <w:spacing w:val="0"/>
-          <w:sz w:val="24"/>
-          <w:szCs w:val="24"/>
-        </w:rPr>
-      </w:pPr>
-      <w:r>
-        <w:rPr>
-          <w:b w:val="false"/>
-          <w:bCs w:val="false"/>
-          <w:i w:val="false"/>
-          <w:caps w:val="false"/>
-          <w:smallCaps w:val="false"/>
-          <w:color w:val="242729"/>
-          <w:spacing w:val="0"/>
-          <w:sz w:val="24"/>
-          <w:szCs w:val="24"/>
-        </w:rPr>
-      </w:r>
-    </w:p>
-    <w:p>
-      <w:pPr>
-        <w:pStyle w:val="Normal"/>
-        <w:spacing w:before="0" w:after="0"/>
-        <w:ind w:left="720" w:hanging="0"/>
-        <w:rPr/>
+        <w:rPr/>
+      </w:pPr>
+      <w:r>
+        <w:rPr>
+          <w:b w:val="false"/>
+          <w:bCs w:val="false"/>
+          <w:i w:val="false"/>
+          <w:caps w:val="false"/>
+          <w:smallCaps w:val="false"/>
+          <w:color w:val="242729"/>
+          <w:spacing w:val="0"/>
+          <w:sz w:val="24"/>
+          <w:szCs w:val="24"/>
+        </w:rPr>
+        <w:t>Int array[3] = 1,2,3;</w:t>
+      </w:r>
+    </w:p>
+    <w:p>
+      <w:pPr>
+        <w:pStyle w:val="Normal"/>
+        <w:spacing w:before="0" w:after="0"/>
+        <w:ind w:left="720" w:hanging="0"/>
+        <w:rPr/>
+      </w:pPr>
+      <w:r>
+        <w:rPr>
+          <w:b w:val="false"/>
+          <w:bCs w:val="false"/>
+          <w:i w:val="false"/>
+          <w:caps w:val="false"/>
+          <w:smallCaps w:val="false"/>
+          <w:color w:val="242729"/>
+          <w:spacing w:val="0"/>
+          <w:sz w:val="24"/>
+          <w:szCs w:val="24"/>
+        </w:rPr>
+        <w:t>Int array2[5] = 5,4,3,2,1;</w:t>
+      </w:r>
+    </w:p>
+    <w:p>
+      <w:pPr>
+        <w:pStyle w:val="Normal"/>
+        <w:spacing w:before="0" w:after="0"/>
+        <w:ind w:left="720" w:hanging="0"/>
+        <w:rPr/>
+      </w:pPr>
+      <w:r>
+        <w:rPr>
+          <w:b w:val="false"/>
+          <w:bCs w:val="false"/>
+          <w:i w:val="false"/>
+          <w:caps w:val="false"/>
+          <w:smallCaps w:val="false"/>
+          <w:color w:val="242729"/>
+          <w:spacing w:val="0"/>
+          <w:sz w:val="24"/>
+          <w:szCs w:val="24"/>
+        </w:rPr>
+        <w:t>array = array2;</w:t>
+      </w:r>
+    </w:p>
+    <w:p>
+      <w:pPr>
+        <w:pStyle w:val="Normal"/>
+        <w:spacing w:before="0" w:after="0"/>
+        <w:ind w:left="720" w:hanging="0"/>
+        <w:rPr>
+          <w:b w:val="false"/>
+          <w:b w:val="false"/>
+          <w:bCs w:val="false"/>
+          <w:i w:val="false"/>
+          <w:i w:val="false"/>
+          <w:caps w:val="false"/>
+          <w:smallCaps w:val="false"/>
+          <w:color w:val="242729"/>
+          <w:spacing w:val="0"/>
+          <w:sz w:val="24"/>
+          <w:szCs w:val="24"/>
+        </w:rPr>
+      </w:pPr>
+      <w:r>
+        <w:rPr>
+          <w:b w:val="false"/>
+          <w:bCs w:val="false"/>
+          <w:i w:val="false"/>
+          <w:caps w:val="false"/>
+          <w:smallCaps w:val="false"/>
+          <w:color w:val="242729"/>
+          <w:spacing w:val="0"/>
+          <w:sz w:val="24"/>
+          <w:szCs w:val="24"/>
+        </w:rPr>
+      </w:r>
+    </w:p>
+    <w:p>
+      <w:pPr>
+        <w:pStyle w:val="Normal"/>
+        <w:spacing w:before="0" w:after="0"/>
+        <w:ind w:left="720" w:hanging="0"/>
+        <w:rPr/>
+      </w:pPr>
+      <w:r>
+        <w:rPr>
+          <w:b w:val="false"/>
+          <w:bCs w:val="false"/>
+          <w:i w:val="false"/>
+          <w:caps w:val="false"/>
+          <w:smallCaps w:val="false"/>
+          <w:color w:val="242729"/>
+          <w:spacing w:val="0"/>
+          <w:sz w:val="24"/>
+          <w:szCs w:val="24"/>
+        </w:rPr>
+        <w:t xml:space="preserve">Only the first 3 values of array2 would be copied to array. If we were to print(array);  </w:t>
+      </w:r>
+    </w:p>
+    <w:p>
+      <w:pPr>
+        <w:pStyle w:val="Normal"/>
+        <w:spacing w:before="0" w:after="0"/>
+        <w:ind w:left="720" w:hanging="0"/>
+        <w:rPr/>
+      </w:pPr>
+      <w:r>
+        <w:rPr>
+          <w:b w:val="false"/>
+          <w:bCs w:val="false"/>
+          <w:i w:val="false"/>
+          <w:caps w:val="false"/>
+          <w:smallCaps w:val="false"/>
+          <w:color w:val="242729"/>
+          <w:spacing w:val="0"/>
+          <w:sz w:val="24"/>
+          <w:szCs w:val="24"/>
+        </w:rPr>
+        <w:t>the output would be:</w:t>
+      </w:r>
+    </w:p>
+    <w:p>
+      <w:pPr>
+        <w:pStyle w:val="Normal"/>
+        <w:spacing w:before="0" w:after="0"/>
+        <w:ind w:left="720" w:hanging="0"/>
+        <w:rPr/>
+      </w:pPr>
+      <w:r>
+        <w:rPr>
+          <w:b w:val="false"/>
+          <w:bCs w:val="false"/>
+          <w:i w:val="false"/>
+          <w:caps w:val="false"/>
+          <w:smallCaps w:val="false"/>
+          <w:color w:val="242729"/>
+          <w:spacing w:val="0"/>
+          <w:sz w:val="24"/>
+          <w:szCs w:val="24"/>
+        </w:rPr>
+        <w:t>[5, 4, 3]</w:t>
+      </w:r>
+    </w:p>
+    <w:p>
+      <w:pPr>
+        <w:pStyle w:val="Normal"/>
+        <w:spacing w:before="0" w:after="0"/>
+        <w:ind w:left="720" w:hanging="0"/>
+        <w:rPr>
+          <w:b w:val="false"/>
+          <w:b w:val="false"/>
+          <w:bCs w:val="false"/>
+          <w:i w:val="false"/>
+          <w:i w:val="false"/>
+          <w:caps w:val="false"/>
+          <w:smallCaps w:val="false"/>
+          <w:color w:val="242729"/>
+          <w:spacing w:val="0"/>
+          <w:sz w:val="24"/>
+          <w:szCs w:val="24"/>
+        </w:rPr>
+      </w:pPr>
+      <w:r>
+        <w:rPr>
+          <w:b w:val="false"/>
+          <w:bCs w:val="false"/>
+          <w:i w:val="false"/>
+          <w:caps w:val="false"/>
+          <w:smallCaps w:val="false"/>
+          <w:color w:val="242729"/>
+          <w:spacing w:val="0"/>
+          <w:sz w:val="24"/>
+          <w:szCs w:val="24"/>
+        </w:rPr>
+      </w:r>
+    </w:p>
+    <w:p>
+      <w:pPr>
+        <w:pStyle w:val="Normal"/>
+        <w:spacing w:before="0" w:after="0"/>
+        <w:ind w:left="720" w:hanging="0"/>
+        <w:rPr/>
+      </w:pPr>
+      <w:r>
+        <w:rPr>
+          <w:b w:val="false"/>
+          <w:bCs w:val="false"/>
+          <w:i w:val="false"/>
+          <w:caps w:val="false"/>
+          <w:smallCaps w:val="false"/>
+          <w:color w:val="242729"/>
+          <w:spacing w:val="0"/>
+          <w:sz w:val="24"/>
+          <w:szCs w:val="24"/>
+        </w:rPr>
+        <w:t xml:space="preserve">We can have ‘holes’ in arrays on certain conditions.  When I say ‘holes’ I mean that the value in that index will be null.  </w:t>
+      </w:r>
+    </w:p>
+    <w:p>
+      <w:pPr>
+        <w:pStyle w:val="Normal"/>
+        <w:spacing w:before="0" w:after="0"/>
+        <w:ind w:left="720" w:hanging="0"/>
+        <w:rPr>
+          <w:b w:val="false"/>
+          <w:b w:val="false"/>
+          <w:bCs w:val="false"/>
+          <w:i w:val="false"/>
+          <w:i w:val="false"/>
+          <w:caps w:val="false"/>
+          <w:smallCaps w:val="false"/>
+          <w:color w:val="242729"/>
+          <w:spacing w:val="0"/>
+          <w:sz w:val="24"/>
+          <w:szCs w:val="24"/>
+        </w:rPr>
+      </w:pPr>
+      <w:r>
+        <w:rPr>
+          <w:b w:val="false"/>
+          <w:bCs w:val="false"/>
+          <w:i w:val="false"/>
+          <w:caps w:val="false"/>
+          <w:smallCaps w:val="false"/>
+          <w:color w:val="242729"/>
+          <w:spacing w:val="0"/>
+          <w:sz w:val="24"/>
+          <w:szCs w:val="24"/>
+        </w:rPr>
+      </w:r>
+    </w:p>
+    <w:p>
+      <w:pPr>
+        <w:pStyle w:val="Normal"/>
+        <w:spacing w:before="0" w:after="0"/>
+        <w:ind w:left="720" w:hanging="0"/>
+        <w:rPr/>
+      </w:pPr>
+      <w:r>
+        <w:rPr>
+          <w:b w:val="false"/>
+          <w:bCs w:val="false"/>
+          <w:i w:val="false"/>
+          <w:caps w:val="false"/>
+          <w:smallCaps w:val="false"/>
+          <w:color w:val="242729"/>
+          <w:spacing w:val="0"/>
+          <w:sz w:val="24"/>
+          <w:szCs w:val="24"/>
+        </w:rPr>
+        <w:t>Examples:</w:t>
+      </w:r>
+    </w:p>
+    <w:p>
+      <w:pPr>
+        <w:pStyle w:val="Normal"/>
+        <w:spacing w:before="0" w:after="0"/>
+        <w:ind w:left="720" w:hanging="0"/>
+        <w:rPr/>
+      </w:pPr>
+      <w:r>
+        <w:rPr>
+          <w:b w:val="false"/>
+          <w:bCs w:val="false"/>
+          <w:i w:val="false"/>
+          <w:caps w:val="false"/>
+          <w:smallCaps w:val="false"/>
+          <w:color w:val="242729"/>
+          <w:spacing w:val="0"/>
+          <w:sz w:val="24"/>
+          <w:szCs w:val="24"/>
+        </w:rPr>
+        <w:t>Int array[unbound];  - declare unbounded</w:t>
+      </w:r>
+    </w:p>
+    <w:p>
+      <w:pPr>
+        <w:pStyle w:val="Normal"/>
+        <w:spacing w:before="0" w:after="0"/>
+        <w:ind w:left="720" w:hanging="0"/>
+        <w:rPr/>
+      </w:pPr>
+      <w:r>
+        <w:rPr>
+          <w:b w:val="false"/>
+          <w:bCs w:val="false"/>
+          <w:i w:val="false"/>
+          <w:caps w:val="false"/>
+          <w:smallCaps w:val="false"/>
+          <w:color w:val="242729"/>
+          <w:spacing w:val="0"/>
+          <w:sz w:val="24"/>
+          <w:szCs w:val="24"/>
+        </w:rPr>
+        <w:t>array[10] = 1000;     - set index 10 to 1000</w:t>
+      </w:r>
+    </w:p>
+    <w:p>
+      <w:pPr>
+        <w:pStyle w:val="Normal"/>
+        <w:spacing w:before="0" w:after="0"/>
+        <w:ind w:left="720" w:hanging="0"/>
+        <w:rPr>
+          <w:b w:val="false"/>
+          <w:b w:val="false"/>
+          <w:bCs w:val="false"/>
+          <w:i w:val="false"/>
+          <w:i w:val="false"/>
+          <w:caps w:val="false"/>
+          <w:smallCaps w:val="false"/>
+          <w:color w:val="242729"/>
+          <w:spacing w:val="0"/>
+          <w:sz w:val="24"/>
+          <w:szCs w:val="24"/>
+        </w:rPr>
+      </w:pPr>
+      <w:r>
+        <w:rPr>
+          <w:b w:val="false"/>
+          <w:bCs w:val="false"/>
+          <w:i w:val="false"/>
+          <w:caps w:val="false"/>
+          <w:smallCaps w:val="false"/>
+          <w:color w:val="242729"/>
+          <w:spacing w:val="0"/>
+          <w:sz w:val="24"/>
+          <w:szCs w:val="24"/>
+        </w:rPr>
+      </w:r>
+    </w:p>
+    <w:p>
+      <w:pPr>
+        <w:pStyle w:val="Normal"/>
+        <w:spacing w:before="0" w:after="0"/>
+        <w:ind w:left="720" w:hanging="0"/>
+        <w:rPr/>
+      </w:pPr>
+      <w:r>
+        <w:rPr>
+          <w:b w:val="false"/>
+          <w:bCs w:val="false"/>
+          <w:i w:val="false"/>
+          <w:caps w:val="false"/>
+          <w:smallCaps w:val="false"/>
+          <w:color w:val="242729"/>
+          <w:spacing w:val="0"/>
+          <w:sz w:val="24"/>
+          <w:szCs w:val="24"/>
+        </w:rPr>
+        <w:t>The first 9 values of this unbounded array would be null’s while only one index would have value 1000(the last index)</w:t>
+      </w:r>
+    </w:p>
+    <w:p>
+      <w:pPr>
+        <w:pStyle w:val="Normal"/>
+        <w:spacing w:before="0" w:after="0"/>
+        <w:ind w:left="720" w:hanging="0"/>
+        <w:rPr/>
+      </w:pPr>
+      <w:r>
+        <w:rPr>
+          <w:b w:val="false"/>
+          <w:bCs w:val="false"/>
+          <w:i w:val="false"/>
+          <w:caps w:val="false"/>
+          <w:smallCaps w:val="false"/>
+          <w:color w:val="242729"/>
+          <w:spacing w:val="0"/>
+          <w:sz w:val="24"/>
+          <w:szCs w:val="24"/>
+        </w:rPr>
+        <w:t>*Note: this is a way to grow an unbounded array.</w:t>
+      </w:r>
+    </w:p>
+    <w:p>
+      <w:pPr>
+        <w:pStyle w:val="Normal"/>
+        <w:spacing w:before="0" w:after="0"/>
+        <w:ind w:left="720" w:hanging="0"/>
+        <w:rPr>
+          <w:b w:val="false"/>
+          <w:b w:val="false"/>
+          <w:bCs w:val="false"/>
+          <w:i w:val="false"/>
+          <w:i w:val="false"/>
+          <w:caps w:val="false"/>
+          <w:smallCaps w:val="false"/>
+          <w:color w:val="242729"/>
+          <w:spacing w:val="0"/>
+          <w:sz w:val="24"/>
+          <w:szCs w:val="24"/>
+        </w:rPr>
+      </w:pPr>
+      <w:r>
+        <w:rPr>
+          <w:b w:val="false"/>
+          <w:bCs w:val="false"/>
+          <w:i w:val="false"/>
+          <w:caps w:val="false"/>
+          <w:smallCaps w:val="false"/>
+          <w:color w:val="242729"/>
+          <w:spacing w:val="0"/>
+          <w:sz w:val="24"/>
+          <w:szCs w:val="24"/>
+        </w:rPr>
+      </w:r>
+    </w:p>
+    <w:p>
+      <w:pPr>
+        <w:pStyle w:val="Normal"/>
+        <w:spacing w:before="0" w:after="0"/>
+        <w:ind w:left="720" w:hanging="0"/>
+        <w:rPr/>
+      </w:pPr>
+      <w:r>
+        <w:rPr>
+          <w:b w:val="false"/>
+          <w:bCs w:val="false"/>
+          <w:i w:val="false"/>
+          <w:caps w:val="false"/>
+          <w:smallCaps w:val="false"/>
+          <w:color w:val="242729"/>
+          <w:spacing w:val="0"/>
+          <w:sz w:val="24"/>
+          <w:szCs w:val="24"/>
+        </w:rPr>
+        <w:t>Int array[10] = 1,2,3;  - declared to size 10</w:t>
+      </w:r>
+    </w:p>
+    <w:p>
+      <w:pPr>
+        <w:pStyle w:val="Normal"/>
+        <w:spacing w:before="0" w:after="0"/>
+        <w:ind w:left="720" w:hanging="0"/>
+        <w:rPr/>
+      </w:pPr>
+      <w:r>
+        <w:rPr>
+          <w:b w:val="false"/>
+          <w:bCs w:val="false"/>
+          <w:i w:val="false"/>
+          <w:caps w:val="false"/>
+          <w:smallCaps w:val="false"/>
+          <w:color w:val="242729"/>
+          <w:spacing w:val="0"/>
+          <w:sz w:val="24"/>
+          <w:szCs w:val="24"/>
+        </w:rPr>
+        <w:t>array[5] = 1000;         -  set index 5 to value 1000</w:t>
+      </w:r>
+    </w:p>
+    <w:p>
+      <w:pPr>
+        <w:pStyle w:val="Normal"/>
+        <w:spacing w:before="0" w:after="0"/>
+        <w:ind w:left="720" w:hanging="0"/>
+        <w:rPr>
+          <w:b w:val="false"/>
+          <w:b w:val="false"/>
+          <w:bCs w:val="false"/>
+          <w:i w:val="false"/>
+          <w:i w:val="false"/>
+          <w:caps w:val="false"/>
+          <w:smallCaps w:val="false"/>
+          <w:color w:val="242729"/>
+          <w:spacing w:val="0"/>
+          <w:sz w:val="24"/>
+          <w:szCs w:val="24"/>
+        </w:rPr>
+      </w:pPr>
+      <w:r>
+        <w:rPr>
+          <w:b w:val="false"/>
+          <w:bCs w:val="false"/>
+          <w:i w:val="false"/>
+          <w:caps w:val="false"/>
+          <w:smallCaps w:val="false"/>
+          <w:color w:val="242729"/>
+          <w:spacing w:val="0"/>
+          <w:sz w:val="24"/>
+          <w:szCs w:val="24"/>
+        </w:rPr>
+      </w:r>
+    </w:p>
+    <w:p>
+      <w:pPr>
+        <w:pStyle w:val="Normal"/>
+        <w:spacing w:before="0" w:after="0"/>
+        <w:ind w:left="720" w:hanging="0"/>
+        <w:rPr/>
+      </w:pPr>
+      <w:r>
+        <w:rPr>
+          <w:b w:val="false"/>
+          <w:bCs w:val="false"/>
+          <w:i w:val="false"/>
+          <w:caps w:val="false"/>
+          <w:smallCaps w:val="false"/>
+          <w:color w:val="242729"/>
+          <w:spacing w:val="0"/>
+          <w:sz w:val="24"/>
+          <w:szCs w:val="24"/>
+        </w:rPr>
+        <w:t>If we print out array we get:</w:t>
+      </w:r>
+    </w:p>
+    <w:p>
+      <w:pPr>
+        <w:pStyle w:val="Normal"/>
+        <w:spacing w:before="0" w:after="0"/>
+        <w:ind w:left="720" w:hanging="0"/>
+        <w:rPr/>
+      </w:pPr>
+      <w:r>
+        <w:rPr>
+          <w:b w:val="false"/>
+          <w:bCs w:val="false"/>
+          <w:i w:val="false"/>
+          <w:caps w:val="false"/>
+          <w:smallCaps w:val="false"/>
+          <w:color w:val="242729"/>
+          <w:spacing w:val="0"/>
+          <w:sz w:val="24"/>
+          <w:szCs w:val="24"/>
+        </w:rPr>
+        <w:t>[1, 2, 3, null, null, 1000]</w:t>
+      </w:r>
+    </w:p>
+    <w:p>
+      <w:pPr>
+        <w:pStyle w:val="Normal"/>
+        <w:spacing w:before="0" w:after="0"/>
+        <w:ind w:left="720" w:hanging="0"/>
+        <w:rPr/>
+      </w:pPr>
+      <w:r>
+        <w:rPr>
+          <w:b w:val="false"/>
+          <w:bCs w:val="false"/>
+          <w:i w:val="false"/>
+          <w:caps w:val="false"/>
+          <w:smallCaps w:val="false"/>
+          <w:color w:val="242729"/>
+          <w:spacing w:val="0"/>
+          <w:sz w:val="24"/>
+          <w:szCs w:val="24"/>
+        </w:rPr>
+        <w:t>We set the first 3 values to numbers and then set the sixth value (index 5) to 1000. The</w:t>
+      </w:r>
+      <w:r>
+        <w:rPr>
+          <w:b w:val="false"/>
+          <w:bCs w:val="false"/>
+          <w:i w:val="false"/>
+          <w:caps w:val="false"/>
+          <w:smallCaps w:val="false"/>
+          <w:color w:val="242729"/>
+          <w:spacing w:val="0"/>
+          <w:sz w:val="24"/>
+          <w:szCs w:val="24"/>
+        </w:rPr>
+        <w:t>re are 2 ‘holes’ (null values) in the printed values.</w:t>
+      </w:r>
+    </w:p>
+    <w:p>
+      <w:pPr>
+        <w:pStyle w:val="Normal"/>
+        <w:spacing w:before="0" w:after="0"/>
+        <w:ind w:hanging="0"/>
+        <w:rPr/>
+      </w:pPr>
+      <w:r>
+        <w:rPr>
+          <w:b w:val="false"/>
+          <w:bCs w:val="false"/>
+          <w:i w:val="false"/>
+          <w:caps w:val="false"/>
+          <w:smallCaps w:val="false"/>
+          <w:color w:val="242729"/>
+          <w:spacing w:val="0"/>
+          <w:sz w:val="24"/>
+          <w:szCs w:val="24"/>
+        </w:rPr>
+        <w:tab/>
+      </w:r>
+    </w:p>
+    <w:p>
+      <w:pPr>
+        <w:pStyle w:val="Normal"/>
+        <w:spacing w:before="0" w:after="0"/>
+        <w:ind w:hanging="0"/>
+        <w:rPr/>
+      </w:pPr>
+      <w:r>
+        <w:rPr>
+          <w:b w:val="false"/>
+          <w:bCs w:val="false"/>
+          <w:i w:val="false"/>
+          <w:caps w:val="false"/>
+          <w:smallCaps w:val="false"/>
+          <w:color w:val="242729"/>
+          <w:spacing w:val="0"/>
+          <w:sz w:val="24"/>
+          <w:szCs w:val="24"/>
+        </w:rPr>
+        <w:tab/>
+        <w:t xml:space="preserve">Arrays in HavaBol can also be default to a particular value.  </w:t>
+      </w:r>
+    </w:p>
+    <w:p>
+      <w:pPr>
+        <w:pStyle w:val="Normal"/>
+        <w:spacing w:before="0" w:after="0"/>
+        <w:ind w:hanging="0"/>
+        <w:rPr/>
+      </w:pPr>
+      <w:r>
+        <w:rPr>
+          <w:b w:val="false"/>
+          <w:bCs w:val="false"/>
+          <w:i w:val="false"/>
+          <w:caps w:val="false"/>
+          <w:smallCaps w:val="false"/>
+          <w:color w:val="242729"/>
+          <w:spacing w:val="0"/>
+          <w:sz w:val="24"/>
+          <w:szCs w:val="24"/>
+        </w:rPr>
+        <w:tab/>
+        <w:t>Examples:</w:t>
+      </w:r>
+    </w:p>
+    <w:p>
+      <w:pPr>
+        <w:pStyle w:val="Normal"/>
+        <w:spacing w:before="0" w:after="0"/>
+        <w:ind w:hanging="0"/>
+        <w:rPr>
+          <w:b w:val="false"/>
+          <w:b w:val="false"/>
+          <w:bCs w:val="false"/>
+          <w:i w:val="false"/>
+          <w:i w:val="false"/>
+          <w:caps w:val="false"/>
+          <w:smallCaps w:val="false"/>
+          <w:color w:val="242729"/>
+          <w:spacing w:val="0"/>
+          <w:sz w:val="24"/>
+          <w:szCs w:val="24"/>
+        </w:rPr>
+      </w:pPr>
+      <w:r>
+        <w:rPr/>
+      </w:r>
+    </w:p>
+    <w:p>
+      <w:pPr>
+        <w:pStyle w:val="Normal"/>
+        <w:spacing w:before="0" w:after="0"/>
+        <w:ind w:hanging="0"/>
+        <w:rPr/>
+      </w:pPr>
+      <w:r>
+        <w:rPr>
+          <w:b w:val="false"/>
+          <w:bCs w:val="false"/>
+          <w:i w:val="false"/>
+          <w:caps w:val="false"/>
+          <w:smallCaps w:val="false"/>
+          <w:color w:val="242729"/>
+          <w:spacing w:val="0"/>
+          <w:sz w:val="24"/>
+          <w:szCs w:val="24"/>
+        </w:rPr>
+        <w:tab/>
+        <w:t>Int array[10];</w:t>
+      </w:r>
+    </w:p>
+    <w:p>
+      <w:pPr>
+        <w:pStyle w:val="Normal"/>
+        <w:spacing w:before="0" w:after="0"/>
+        <w:ind w:hanging="0"/>
+        <w:rPr/>
+      </w:pPr>
+      <w:r>
+        <w:rPr>
+          <w:b w:val="false"/>
+          <w:bCs w:val="false"/>
+          <w:i w:val="false"/>
+          <w:caps w:val="false"/>
+          <w:smallCaps w:val="false"/>
+          <w:color w:val="242729"/>
+          <w:spacing w:val="0"/>
+          <w:sz w:val="24"/>
+          <w:szCs w:val="24"/>
+        </w:rPr>
+        <w:tab/>
+        <w:t>array = 1000;</w:t>
+      </w:r>
+    </w:p>
+    <w:p>
+      <w:pPr>
+        <w:pStyle w:val="Normal"/>
+        <w:spacing w:before="0" w:after="0"/>
+        <w:ind w:hanging="0"/>
+        <w:rPr/>
+      </w:pPr>
+      <w:r>
+        <w:rPr>
+          <w:b w:val="false"/>
+          <w:bCs w:val="false"/>
+          <w:i w:val="false"/>
+          <w:caps w:val="false"/>
+          <w:smallCaps w:val="false"/>
+          <w:color w:val="242729"/>
+          <w:spacing w:val="0"/>
+          <w:sz w:val="24"/>
+          <w:szCs w:val="24"/>
+        </w:rPr>
+        <w:tab/>
+        <w:t>Result:  All 10 elements of ‘array’ will be set to 1000.</w:t>
+      </w:r>
+    </w:p>
+    <w:p>
+      <w:pPr>
+        <w:pStyle w:val="Normal"/>
+        <w:spacing w:before="0" w:after="0"/>
+        <w:ind w:hanging="0"/>
+        <w:rPr>
+          <w:b w:val="false"/>
+          <w:b w:val="false"/>
+          <w:bCs w:val="false"/>
+          <w:i w:val="false"/>
+          <w:i w:val="false"/>
+          <w:caps w:val="false"/>
+          <w:smallCaps w:val="false"/>
+          <w:color w:val="242729"/>
+          <w:spacing w:val="0"/>
+          <w:sz w:val="24"/>
+          <w:szCs w:val="24"/>
+        </w:rPr>
+      </w:pPr>
+      <w:r>
+        <w:rPr>
+          <w:b w:val="false"/>
+          <w:bCs w:val="false"/>
+          <w:i w:val="false"/>
+          <w:caps w:val="false"/>
+          <w:smallCaps w:val="false"/>
+          <w:color w:val="242729"/>
+          <w:spacing w:val="0"/>
+          <w:sz w:val="24"/>
+          <w:szCs w:val="24"/>
+        </w:rPr>
+      </w:r>
+    </w:p>
+    <w:p>
+      <w:pPr>
+        <w:pStyle w:val="Normal"/>
+        <w:spacing w:before="0" w:after="0"/>
+        <w:ind w:left="720" w:hanging="0"/>
+        <w:rPr>
+          <w:b w:val="false"/>
+          <w:b w:val="false"/>
+          <w:bCs w:val="false"/>
+          <w:i w:val="false"/>
+          <w:i w:val="false"/>
+          <w:caps w:val="false"/>
+          <w:smallCaps w:val="false"/>
+          <w:color w:val="242729"/>
+          <w:spacing w:val="0"/>
+          <w:sz w:val="24"/>
+          <w:szCs w:val="24"/>
+        </w:rPr>
+      </w:pPr>
+      <w:r>
+        <w:rPr>
+          <w:b w:val="false"/>
+          <w:bCs w:val="false"/>
+          <w:i w:val="false"/>
+          <w:caps w:val="false"/>
+          <w:smallCaps w:val="false"/>
+          <w:color w:val="242729"/>
+          <w:spacing w:val="0"/>
+          <w:sz w:val="24"/>
+          <w:szCs w:val="24"/>
+        </w:rPr>
+        <w:t>When setting a default value for unbounded arrays that have not been initialized, the first , and only, element of the array will be set to that default value.</w:t>
+      </w:r>
+    </w:p>
+    <w:p>
+      <w:pPr>
+        <w:pStyle w:val="Normal"/>
+        <w:spacing w:before="0" w:after="0"/>
+        <w:ind w:left="720" w:hanging="0"/>
+        <w:rPr>
+          <w:b w:val="false"/>
+          <w:b w:val="false"/>
+          <w:bCs w:val="false"/>
+          <w:i w:val="false"/>
+          <w:i w:val="false"/>
+          <w:caps w:val="false"/>
+          <w:smallCaps w:val="false"/>
+          <w:color w:val="242729"/>
+          <w:spacing w:val="0"/>
+          <w:sz w:val="24"/>
+          <w:szCs w:val="24"/>
+        </w:rPr>
       </w:pPr>
       <w:r>
         <w:rPr>
@@ -6945,892 +8718,143 @@
           <w:sz w:val="24"/>
           <w:szCs w:val="24"/>
         </w:rPr>
-      </w:r>
-    </w:p>
-    <w:p>
-      <w:pPr>
-        <w:pStyle w:val="Normal"/>
-        <w:spacing w:before="0" w:after="0"/>
-        <w:ind w:left="720" w:hanging="0"/>
-        <w:rPr/>
-      </w:pPr>
-      <w:r>
-        <w:rPr>
-          <w:b w:val="false"/>
-          <w:bCs w:val="false"/>
-          <w:i w:val="false"/>
-          <w:caps w:val="false"/>
-          <w:smallCaps w:val="false"/>
-          <w:color w:val="242729"/>
-          <w:spacing w:val="0"/>
-          <w:sz w:val="24"/>
-          <w:szCs w:val="24"/>
-        </w:rPr>
-        <w:t>Int nums[10] = 1,2,3,4,5;      (size 10)</w:t>
-      </w:r>
-    </w:p>
-    <w:p>
-      <w:pPr>
-        <w:pStyle w:val="Normal"/>
-        <w:spacing w:before="0" w:after="0"/>
-        <w:ind w:left="720" w:hanging="0"/>
-        <w:rPr/>
-      </w:pPr>
-      <w:r>
-        <w:rPr>
-          <w:b w:val="false"/>
-          <w:bCs w:val="false"/>
-          <w:i w:val="false"/>
-          <w:caps w:val="false"/>
-          <w:smallCaps w:val="false"/>
-          <w:color w:val="242729"/>
-          <w:spacing w:val="0"/>
-          <w:sz w:val="24"/>
-          <w:szCs w:val="24"/>
-        </w:rPr>
-        <w:t>Int moreNums[] = 6,7,8,9,10,11,12,13,14,15;   (also size 10)</w:t>
-      </w:r>
-    </w:p>
-    <w:p>
-      <w:pPr>
-        <w:pStyle w:val="Normal"/>
-        <w:spacing w:before="0" w:after="0"/>
-        <w:ind w:left="720" w:hanging="0"/>
-        <w:rPr/>
-      </w:pPr>
-      <w:r>
-        <w:rPr>
-          <w:b w:val="false"/>
-          <w:bCs w:val="false"/>
-          <w:i w:val="false"/>
-          <w:caps w:val="false"/>
-          <w:smallCaps w:val="false"/>
-          <w:color w:val="242729"/>
-          <w:spacing w:val="0"/>
-          <w:sz w:val="24"/>
-          <w:szCs w:val="24"/>
-        </w:rPr>
-        <w:t>nums = moreNums;</w:t>
-      </w:r>
-    </w:p>
-    <w:p>
-      <w:pPr>
-        <w:pStyle w:val="Normal"/>
-        <w:spacing w:before="0" w:after="0"/>
-        <w:ind w:left="720" w:hanging="0"/>
-        <w:rPr>
-          <w:b w:val="false"/>
-          <w:b w:val="false"/>
-          <w:bCs w:val="false"/>
-          <w:i w:val="false"/>
-          <w:i w:val="false"/>
-          <w:caps w:val="false"/>
-          <w:smallCaps w:val="false"/>
-          <w:color w:val="242729"/>
-          <w:spacing w:val="0"/>
-          <w:sz w:val="24"/>
-          <w:szCs w:val="24"/>
-        </w:rPr>
-      </w:pPr>
-      <w:r>
-        <w:rPr>
-          <w:b w:val="false"/>
-          <w:bCs w:val="false"/>
-          <w:i w:val="false"/>
-          <w:caps w:val="false"/>
-          <w:smallCaps w:val="false"/>
-          <w:color w:val="242729"/>
-          <w:spacing w:val="0"/>
-          <w:sz w:val="24"/>
-          <w:szCs w:val="24"/>
-        </w:rPr>
-      </w:r>
-    </w:p>
-    <w:p>
-      <w:pPr>
-        <w:pStyle w:val="Normal"/>
-        <w:spacing w:before="0" w:after="0"/>
-        <w:ind w:left="720" w:hanging="0"/>
-        <w:rPr/>
-      </w:pPr>
-      <w:r>
-        <w:rPr>
-          <w:b w:val="false"/>
-          <w:bCs w:val="false"/>
-          <w:i w:val="false"/>
-          <w:caps w:val="false"/>
-          <w:smallCaps w:val="false"/>
-          <w:color w:val="242729"/>
-          <w:spacing w:val="0"/>
-          <w:sz w:val="24"/>
-          <w:szCs w:val="24"/>
-        </w:rPr>
-        <w:t>Since nums is of size 10 , all 10 values of moreNums will be copied over to nums so if:</w:t>
-      </w:r>
-    </w:p>
-    <w:p>
-      <w:pPr>
-        <w:pStyle w:val="Normal"/>
-        <w:spacing w:before="0" w:after="0"/>
-        <w:ind w:left="720" w:hanging="0"/>
-        <w:rPr/>
-      </w:pPr>
-      <w:r>
-        <w:rPr>
-          <w:b w:val="false"/>
-          <w:bCs w:val="false"/>
-          <w:i w:val="false"/>
-          <w:caps w:val="false"/>
-          <w:smallCaps w:val="false"/>
-          <w:color w:val="242729"/>
-          <w:spacing w:val="0"/>
-          <w:sz w:val="24"/>
-          <w:szCs w:val="24"/>
-        </w:rPr>
-        <w:t xml:space="preserve">print(nums);     </w:t>
-      </w:r>
-    </w:p>
-    <w:p>
-      <w:pPr>
-        <w:pStyle w:val="Normal"/>
-        <w:spacing w:before="0" w:after="0"/>
-        <w:ind w:left="720" w:hanging="0"/>
-        <w:rPr/>
-      </w:pPr>
-      <w:r>
-        <w:rPr>
-          <w:b w:val="false"/>
-          <w:bCs w:val="false"/>
-          <w:i w:val="false"/>
-          <w:caps w:val="false"/>
-          <w:smallCaps w:val="false"/>
-          <w:color w:val="242729"/>
-          <w:spacing w:val="0"/>
-          <w:sz w:val="24"/>
-          <w:szCs w:val="24"/>
-        </w:rPr>
-        <w:t xml:space="preserve">was executed.   </w:t>
-      </w:r>
-    </w:p>
-    <w:p>
-      <w:pPr>
-        <w:pStyle w:val="Normal"/>
-        <w:spacing w:before="0" w:after="0"/>
-        <w:ind w:left="720" w:hanging="0"/>
-        <w:rPr/>
-      </w:pPr>
-      <w:r>
-        <w:rPr>
-          <w:b w:val="false"/>
-          <w:bCs w:val="false"/>
-          <w:i w:val="false"/>
-          <w:caps w:val="false"/>
-          <w:smallCaps w:val="false"/>
-          <w:color w:val="242729"/>
-          <w:spacing w:val="0"/>
-          <w:sz w:val="24"/>
-          <w:szCs w:val="24"/>
-        </w:rPr>
-        <w:t>Output→[6, 7, 8, 9, 10, 11, 12, 13, 14 ,15]</w:t>
-      </w:r>
-    </w:p>
-    <w:p>
-      <w:pPr>
-        <w:pStyle w:val="Normal"/>
-        <w:spacing w:before="0" w:after="0"/>
-        <w:ind w:left="720" w:hanging="0"/>
-        <w:rPr/>
-      </w:pPr>
-      <w:r>
-        <w:rPr>
-          <w:b w:val="false"/>
-          <w:bCs w:val="false"/>
-          <w:i w:val="false"/>
-          <w:caps w:val="false"/>
-          <w:smallCaps w:val="false"/>
-          <w:color w:val="242729"/>
-          <w:spacing w:val="0"/>
-          <w:sz w:val="24"/>
-          <w:szCs w:val="24"/>
-        </w:rPr>
-        <w:t xml:space="preserve">If arrays of of different sizes: </w:t>
-      </w:r>
-    </w:p>
-    <w:p>
-      <w:pPr>
-        <w:pStyle w:val="Normal"/>
-        <w:spacing w:before="0" w:after="0"/>
-        <w:ind w:left="720" w:hanging="0"/>
-        <w:rPr/>
-      </w:pPr>
-      <w:r>
-        <w:rPr>
-          <w:b w:val="false"/>
-          <w:bCs w:val="false"/>
-          <w:i w:val="false"/>
-          <w:caps w:val="false"/>
-          <w:smallCaps w:val="false"/>
-          <w:color w:val="242729"/>
-          <w:spacing w:val="0"/>
-          <w:sz w:val="24"/>
-          <w:szCs w:val="24"/>
-        </w:rPr>
-        <w:t>Example:</w:t>
-      </w:r>
-    </w:p>
-    <w:p>
-      <w:pPr>
-        <w:pStyle w:val="Normal"/>
-        <w:spacing w:before="0" w:after="0"/>
-        <w:ind w:left="720" w:hanging="0"/>
-        <w:rPr/>
-      </w:pPr>
-      <w:r>
-        <w:rPr>
-          <w:b w:val="false"/>
-          <w:bCs w:val="false"/>
-          <w:i w:val="false"/>
-          <w:caps w:val="false"/>
-          <w:smallCaps w:val="false"/>
-          <w:color w:val="242729"/>
-          <w:spacing w:val="0"/>
-          <w:sz w:val="24"/>
-          <w:szCs w:val="24"/>
-        </w:rPr>
-        <w:t>Int array[3] = 1,2,3;</w:t>
-      </w:r>
-    </w:p>
-    <w:p>
-      <w:pPr>
-        <w:pStyle w:val="Normal"/>
-        <w:spacing w:before="0" w:after="0"/>
-        <w:ind w:left="720" w:hanging="0"/>
-        <w:rPr/>
-      </w:pPr>
-      <w:r>
-        <w:rPr>
-          <w:b w:val="false"/>
-          <w:bCs w:val="false"/>
-          <w:i w:val="false"/>
-          <w:caps w:val="false"/>
-          <w:smallCaps w:val="false"/>
-          <w:color w:val="242729"/>
-          <w:spacing w:val="0"/>
-          <w:sz w:val="24"/>
-          <w:szCs w:val="24"/>
-        </w:rPr>
-        <w:t>Int array2[5] = 5,4,3,2,1;</w:t>
-      </w:r>
-    </w:p>
-    <w:p>
-      <w:pPr>
-        <w:pStyle w:val="Normal"/>
-        <w:spacing w:before="0" w:after="0"/>
-        <w:ind w:left="720" w:hanging="0"/>
-        <w:rPr/>
-      </w:pPr>
-      <w:r>
-        <w:rPr>
-          <w:b w:val="false"/>
-          <w:bCs w:val="false"/>
-          <w:i w:val="false"/>
-          <w:caps w:val="false"/>
-          <w:smallCaps w:val="false"/>
-          <w:color w:val="242729"/>
-          <w:spacing w:val="0"/>
-          <w:sz w:val="24"/>
-          <w:szCs w:val="24"/>
-        </w:rPr>
-        <w:t>array = array2;</w:t>
-      </w:r>
-    </w:p>
-    <w:p>
-      <w:pPr>
-        <w:pStyle w:val="Normal"/>
-        <w:spacing w:before="0" w:after="0"/>
-        <w:ind w:left="720" w:hanging="0"/>
-        <w:rPr>
-          <w:b w:val="false"/>
-          <w:b w:val="false"/>
-          <w:bCs w:val="false"/>
-          <w:i w:val="false"/>
-          <w:i w:val="false"/>
-          <w:caps w:val="false"/>
-          <w:smallCaps w:val="false"/>
-          <w:color w:val="242729"/>
-          <w:spacing w:val="0"/>
-          <w:sz w:val="24"/>
-          <w:szCs w:val="24"/>
-        </w:rPr>
-      </w:pPr>
-      <w:r>
-        <w:rPr>
-          <w:b w:val="false"/>
-          <w:bCs w:val="false"/>
-          <w:i w:val="false"/>
-          <w:caps w:val="false"/>
-          <w:smallCaps w:val="false"/>
-          <w:color w:val="242729"/>
-          <w:spacing w:val="0"/>
-          <w:sz w:val="24"/>
-          <w:szCs w:val="24"/>
-        </w:rPr>
-      </w:r>
-    </w:p>
-    <w:p>
-      <w:pPr>
-        <w:pStyle w:val="Normal"/>
-        <w:spacing w:before="0" w:after="0"/>
-        <w:ind w:left="720" w:hanging="0"/>
-        <w:rPr/>
-      </w:pPr>
-      <w:r>
-        <w:rPr>
-          <w:b w:val="false"/>
-          <w:bCs w:val="false"/>
-          <w:i w:val="false"/>
-          <w:caps w:val="false"/>
-          <w:smallCaps w:val="false"/>
-          <w:color w:val="242729"/>
-          <w:spacing w:val="0"/>
-          <w:sz w:val="24"/>
-          <w:szCs w:val="24"/>
-        </w:rPr>
-        <w:t xml:space="preserve">Only the first 3 values of array2 would be copied to array. If we were to print(array);  </w:t>
-      </w:r>
-    </w:p>
-    <w:p>
-      <w:pPr>
-        <w:pStyle w:val="Normal"/>
-        <w:spacing w:before="0" w:after="0"/>
-        <w:ind w:left="720" w:hanging="0"/>
-        <w:rPr/>
-      </w:pPr>
-      <w:r>
-        <w:rPr>
-          <w:b w:val="false"/>
-          <w:bCs w:val="false"/>
-          <w:i w:val="false"/>
-          <w:caps w:val="false"/>
-          <w:smallCaps w:val="false"/>
-          <w:color w:val="242729"/>
-          <w:spacing w:val="0"/>
-          <w:sz w:val="24"/>
-          <w:szCs w:val="24"/>
-        </w:rPr>
-        <w:t>the output would be:</w:t>
-      </w:r>
-    </w:p>
-    <w:p>
-      <w:pPr>
-        <w:pStyle w:val="Normal"/>
-        <w:spacing w:before="0" w:after="0"/>
-        <w:ind w:left="720" w:hanging="0"/>
-        <w:rPr/>
-      </w:pPr>
-      <w:r>
-        <w:rPr>
-          <w:b w:val="false"/>
-          <w:bCs w:val="false"/>
-          <w:i w:val="false"/>
-          <w:caps w:val="false"/>
-          <w:smallCaps w:val="false"/>
-          <w:color w:val="242729"/>
-          <w:spacing w:val="0"/>
-          <w:sz w:val="24"/>
-          <w:szCs w:val="24"/>
-        </w:rPr>
-        <w:t>[5, 4, 3]</w:t>
-      </w:r>
-    </w:p>
-    <w:p>
-      <w:pPr>
-        <w:pStyle w:val="Normal"/>
-        <w:spacing w:before="0" w:after="0"/>
-        <w:ind w:left="720" w:hanging="0"/>
-        <w:rPr>
-          <w:b w:val="false"/>
-          <w:b w:val="false"/>
-          <w:bCs w:val="false"/>
-          <w:i w:val="false"/>
-          <w:i w:val="false"/>
-          <w:caps w:val="false"/>
-          <w:smallCaps w:val="false"/>
-          <w:color w:val="242729"/>
-          <w:spacing w:val="0"/>
-          <w:sz w:val="24"/>
-          <w:szCs w:val="24"/>
-        </w:rPr>
-      </w:pPr>
-      <w:r>
-        <w:rPr>
-          <w:b w:val="false"/>
-          <w:bCs w:val="false"/>
-          <w:i w:val="false"/>
-          <w:caps w:val="false"/>
-          <w:smallCaps w:val="false"/>
-          <w:color w:val="242729"/>
-          <w:spacing w:val="0"/>
-          <w:sz w:val="24"/>
-          <w:szCs w:val="24"/>
-        </w:rPr>
-      </w:r>
-    </w:p>
-    <w:p>
-      <w:pPr>
-        <w:pStyle w:val="Normal"/>
-        <w:spacing w:before="0" w:after="0"/>
-        <w:ind w:left="720" w:hanging="0"/>
-        <w:rPr/>
-      </w:pPr>
-      <w:r>
-        <w:rPr>
-          <w:b w:val="false"/>
-          <w:bCs w:val="false"/>
-          <w:i w:val="false"/>
-          <w:caps w:val="false"/>
-          <w:smallCaps w:val="false"/>
-          <w:color w:val="242729"/>
-          <w:spacing w:val="0"/>
-          <w:sz w:val="24"/>
-          <w:szCs w:val="24"/>
-        </w:rPr>
-        <w:t xml:space="preserve">We can have ‘holes’ in arrays on certain conditions.  When I say ‘holes’ I mean that the value in that index will be null.  </w:t>
-      </w:r>
-    </w:p>
-    <w:p>
-      <w:pPr>
-        <w:pStyle w:val="Normal"/>
-        <w:spacing w:before="0" w:after="0"/>
-        <w:ind w:left="720" w:hanging="0"/>
-        <w:rPr>
-          <w:b w:val="false"/>
-          <w:b w:val="false"/>
-          <w:bCs w:val="false"/>
-          <w:i w:val="false"/>
-          <w:i w:val="false"/>
-          <w:caps w:val="false"/>
-          <w:smallCaps w:val="false"/>
-          <w:color w:val="242729"/>
-          <w:spacing w:val="0"/>
-          <w:sz w:val="24"/>
-          <w:szCs w:val="24"/>
-        </w:rPr>
-      </w:pPr>
-      <w:r>
-        <w:rPr>
-          <w:b w:val="false"/>
-          <w:bCs w:val="false"/>
-          <w:i w:val="false"/>
-          <w:caps w:val="false"/>
-          <w:smallCaps w:val="false"/>
-          <w:color w:val="242729"/>
-          <w:spacing w:val="0"/>
-          <w:sz w:val="24"/>
-          <w:szCs w:val="24"/>
-        </w:rPr>
-      </w:r>
-    </w:p>
-    <w:p>
-      <w:pPr>
-        <w:pStyle w:val="Normal"/>
-        <w:spacing w:before="0" w:after="0"/>
-        <w:ind w:left="720" w:hanging="0"/>
-        <w:rPr/>
-      </w:pPr>
-      <w:r>
-        <w:rPr>
-          <w:b w:val="false"/>
-          <w:bCs w:val="false"/>
-          <w:i w:val="false"/>
-          <w:caps w:val="false"/>
-          <w:smallCaps w:val="false"/>
-          <w:color w:val="242729"/>
-          <w:spacing w:val="0"/>
-          <w:sz w:val="24"/>
-          <w:szCs w:val="24"/>
-        </w:rPr>
-        <w:t>Examples:</w:t>
-      </w:r>
-    </w:p>
-    <w:p>
-      <w:pPr>
-        <w:pStyle w:val="Normal"/>
-        <w:spacing w:before="0" w:after="0"/>
-        <w:ind w:left="720" w:hanging="0"/>
-        <w:rPr/>
-      </w:pPr>
-      <w:r>
-        <w:rPr>
-          <w:b w:val="false"/>
-          <w:bCs w:val="false"/>
-          <w:i w:val="false"/>
-          <w:caps w:val="false"/>
-          <w:smallCaps w:val="false"/>
-          <w:color w:val="242729"/>
-          <w:spacing w:val="0"/>
-          <w:sz w:val="24"/>
-          <w:szCs w:val="24"/>
-        </w:rPr>
-        <w:t>Int array[unbound];  - declare unbounded</w:t>
-      </w:r>
-    </w:p>
-    <w:p>
-      <w:pPr>
-        <w:pStyle w:val="Normal"/>
-        <w:spacing w:before="0" w:after="0"/>
-        <w:ind w:left="720" w:hanging="0"/>
-        <w:rPr/>
-      </w:pPr>
-      <w:r>
-        <w:rPr>
-          <w:b w:val="false"/>
-          <w:bCs w:val="false"/>
-          <w:i w:val="false"/>
-          <w:caps w:val="false"/>
-          <w:smallCaps w:val="false"/>
-          <w:color w:val="242729"/>
-          <w:spacing w:val="0"/>
-          <w:sz w:val="24"/>
-          <w:szCs w:val="24"/>
-        </w:rPr>
-        <w:t>array[10] = 1000;     - set index 10 to 1000</w:t>
-      </w:r>
-    </w:p>
-    <w:p>
-      <w:pPr>
-        <w:pStyle w:val="Normal"/>
-        <w:spacing w:before="0" w:after="0"/>
-        <w:ind w:left="720" w:hanging="0"/>
-        <w:rPr>
-          <w:b w:val="false"/>
-          <w:b w:val="false"/>
-          <w:bCs w:val="false"/>
-          <w:i w:val="false"/>
-          <w:i w:val="false"/>
-          <w:caps w:val="false"/>
-          <w:smallCaps w:val="false"/>
-          <w:color w:val="242729"/>
-          <w:spacing w:val="0"/>
-          <w:sz w:val="24"/>
-          <w:szCs w:val="24"/>
-        </w:rPr>
-      </w:pPr>
-      <w:r>
-        <w:rPr>
-          <w:b w:val="false"/>
-          <w:bCs w:val="false"/>
-          <w:i w:val="false"/>
-          <w:caps w:val="false"/>
-          <w:smallCaps w:val="false"/>
-          <w:color w:val="242729"/>
-          <w:spacing w:val="0"/>
-          <w:sz w:val="24"/>
-          <w:szCs w:val="24"/>
-        </w:rPr>
-      </w:r>
-    </w:p>
-    <w:p>
-      <w:pPr>
-        <w:pStyle w:val="Normal"/>
-        <w:spacing w:before="0" w:after="0"/>
-        <w:ind w:left="720" w:hanging="0"/>
-        <w:rPr/>
-      </w:pPr>
-      <w:r>
-        <w:rPr>
-          <w:b w:val="false"/>
-          <w:bCs w:val="false"/>
-          <w:i w:val="false"/>
-          <w:caps w:val="false"/>
-          <w:smallCaps w:val="false"/>
-          <w:color w:val="242729"/>
-          <w:spacing w:val="0"/>
-          <w:sz w:val="24"/>
-          <w:szCs w:val="24"/>
-        </w:rPr>
-        <w:t>The first 9 values of this unbounded array would be null’s while only one index would have value 1000(the last index)</w:t>
-      </w:r>
-    </w:p>
-    <w:p>
-      <w:pPr>
-        <w:pStyle w:val="Normal"/>
-        <w:spacing w:before="0" w:after="0"/>
-        <w:ind w:left="720" w:hanging="0"/>
-        <w:rPr/>
-      </w:pPr>
-      <w:r>
-        <w:rPr>
-          <w:b w:val="false"/>
-          <w:bCs w:val="false"/>
-          <w:i w:val="false"/>
-          <w:caps w:val="false"/>
-          <w:smallCaps w:val="false"/>
-          <w:color w:val="242729"/>
-          <w:spacing w:val="0"/>
-          <w:sz w:val="24"/>
-          <w:szCs w:val="24"/>
-        </w:rPr>
-        <w:t>*Note: this is a way to grow an unbounded array.</w:t>
-      </w:r>
-    </w:p>
-    <w:p>
-      <w:pPr>
-        <w:pStyle w:val="Normal"/>
-        <w:spacing w:before="0" w:after="0"/>
-        <w:ind w:left="720" w:hanging="0"/>
-        <w:rPr>
-          <w:b w:val="false"/>
-          <w:b w:val="false"/>
-          <w:bCs w:val="false"/>
-          <w:i w:val="false"/>
-          <w:i w:val="false"/>
-          <w:caps w:val="false"/>
-          <w:smallCaps w:val="false"/>
-          <w:color w:val="242729"/>
-          <w:spacing w:val="0"/>
-          <w:sz w:val="24"/>
-          <w:szCs w:val="24"/>
-        </w:rPr>
-      </w:pPr>
-      <w:r>
-        <w:rPr>
-          <w:b w:val="false"/>
-          <w:bCs w:val="false"/>
-          <w:i w:val="false"/>
-          <w:caps w:val="false"/>
-          <w:smallCaps w:val="false"/>
-          <w:color w:val="242729"/>
-          <w:spacing w:val="0"/>
-          <w:sz w:val="24"/>
-          <w:szCs w:val="24"/>
-        </w:rPr>
-      </w:r>
-    </w:p>
-    <w:p>
-      <w:pPr>
-        <w:pStyle w:val="Normal"/>
-        <w:spacing w:before="0" w:after="0"/>
-        <w:ind w:left="720" w:hanging="0"/>
-        <w:rPr/>
-      </w:pPr>
-      <w:r>
-        <w:rPr>
-          <w:b w:val="false"/>
-          <w:bCs w:val="false"/>
-          <w:i w:val="false"/>
-          <w:caps w:val="false"/>
-          <w:smallCaps w:val="false"/>
-          <w:color w:val="242729"/>
-          <w:spacing w:val="0"/>
-          <w:sz w:val="24"/>
-          <w:szCs w:val="24"/>
-        </w:rPr>
-        <w:t xml:space="preserve">Int array[10] = 1,2,3;  - </w:t>
-      </w:r>
-      <w:r>
-        <w:rPr>
-          <w:b w:val="false"/>
-          <w:bCs w:val="false"/>
-          <w:i w:val="false"/>
-          <w:caps w:val="false"/>
-          <w:smallCaps w:val="false"/>
-          <w:color w:val="242729"/>
-          <w:spacing w:val="0"/>
-          <w:sz w:val="24"/>
-          <w:szCs w:val="24"/>
-        </w:rPr>
-        <w:t>declared to size 10</w:t>
-      </w:r>
-    </w:p>
-    <w:p>
-      <w:pPr>
-        <w:pStyle w:val="Normal"/>
-        <w:spacing w:before="0" w:after="0"/>
-        <w:ind w:left="720" w:hanging="0"/>
-        <w:rPr/>
-      </w:pPr>
-      <w:r>
-        <w:rPr>
-          <w:b w:val="false"/>
-          <w:bCs w:val="false"/>
-          <w:i w:val="false"/>
-          <w:caps w:val="false"/>
-          <w:smallCaps w:val="false"/>
-          <w:color w:val="242729"/>
-          <w:spacing w:val="0"/>
-          <w:sz w:val="24"/>
-          <w:szCs w:val="24"/>
-        </w:rPr>
-        <w:t xml:space="preserve">array[5] = 1000;         -  </w:t>
-      </w:r>
-      <w:r>
-        <w:rPr>
-          <w:b w:val="false"/>
-          <w:bCs w:val="false"/>
-          <w:i w:val="false"/>
-          <w:caps w:val="false"/>
-          <w:smallCaps w:val="false"/>
-          <w:color w:val="242729"/>
-          <w:spacing w:val="0"/>
-          <w:sz w:val="24"/>
-          <w:szCs w:val="24"/>
-        </w:rPr>
-        <w:t>set index 5 to value 1000</w:t>
-      </w:r>
-    </w:p>
-    <w:p>
-      <w:pPr>
-        <w:pStyle w:val="Normal"/>
-        <w:spacing w:before="0" w:after="0"/>
-        <w:ind w:left="720" w:hanging="0"/>
-        <w:rPr>
-          <w:b w:val="false"/>
-          <w:b w:val="false"/>
-          <w:bCs w:val="false"/>
-          <w:i w:val="false"/>
-          <w:i w:val="false"/>
-          <w:caps w:val="false"/>
-          <w:smallCaps w:val="false"/>
-          <w:color w:val="242729"/>
-          <w:spacing w:val="0"/>
-          <w:sz w:val="24"/>
-          <w:szCs w:val="24"/>
-        </w:rPr>
-      </w:pPr>
-      <w:r>
-        <w:rPr>
-          <w:b w:val="false"/>
-          <w:bCs w:val="false"/>
-          <w:i w:val="false"/>
-          <w:caps w:val="false"/>
-          <w:smallCaps w:val="false"/>
-          <w:color w:val="242729"/>
-          <w:spacing w:val="0"/>
-          <w:sz w:val="24"/>
-          <w:szCs w:val="24"/>
-        </w:rPr>
-      </w:r>
-    </w:p>
-    <w:p>
-      <w:pPr>
-        <w:pStyle w:val="Normal"/>
-        <w:spacing w:before="0" w:after="0"/>
-        <w:ind w:left="720" w:hanging="0"/>
-        <w:rPr/>
-      </w:pPr>
-      <w:r>
-        <w:rPr>
-          <w:b w:val="false"/>
-          <w:bCs w:val="false"/>
-          <w:i w:val="false"/>
-          <w:caps w:val="false"/>
-          <w:smallCaps w:val="false"/>
-          <w:color w:val="242729"/>
-          <w:spacing w:val="0"/>
-          <w:sz w:val="24"/>
-          <w:szCs w:val="24"/>
-        </w:rPr>
-        <w:t>If we print out array we get:</w:t>
-      </w:r>
-    </w:p>
-    <w:p>
-      <w:pPr>
-        <w:pStyle w:val="Normal"/>
-        <w:spacing w:before="0" w:after="0"/>
-        <w:ind w:left="720" w:hanging="0"/>
-        <w:rPr/>
-      </w:pPr>
-      <w:r>
-        <w:rPr>
-          <w:b w:val="false"/>
-          <w:bCs w:val="false"/>
-          <w:i w:val="false"/>
-          <w:caps w:val="false"/>
-          <w:smallCaps w:val="false"/>
-          <w:color w:val="242729"/>
-          <w:spacing w:val="0"/>
-          <w:sz w:val="24"/>
-          <w:szCs w:val="24"/>
-        </w:rPr>
-        <w:t>[1, 2, 3, null, null, 1000, null, null, null, null]</w:t>
-      </w:r>
-    </w:p>
-    <w:p>
-      <w:pPr>
-        <w:pStyle w:val="Normal"/>
-        <w:spacing w:before="0" w:after="0"/>
-        <w:ind w:left="720" w:hanging="0"/>
-        <w:rPr/>
-      </w:pPr>
-      <w:r>
-        <w:rPr>
-          <w:b w:val="false"/>
-          <w:bCs w:val="false"/>
-          <w:i w:val="false"/>
-          <w:caps w:val="false"/>
-          <w:smallCaps w:val="false"/>
-          <w:color w:val="242729"/>
-          <w:spacing w:val="0"/>
-          <w:sz w:val="24"/>
-          <w:szCs w:val="24"/>
-        </w:rPr>
-        <w:t>We set the first 3 values to numbers and then set the sixth value (index 5) to 1000. The array is of size 10 so all uninitialized values are set to null.</w:t>
-      </w:r>
-    </w:p>
-    <w:p>
-      <w:pPr>
-        <w:pStyle w:val="Normal"/>
-        <w:spacing w:before="0" w:after="0"/>
-        <w:ind w:hanging="0"/>
-        <w:rPr/>
-      </w:pPr>
-      <w:r>
-        <w:rPr>
-          <w:b w:val="false"/>
-          <w:bCs w:val="false"/>
-          <w:i w:val="false"/>
-          <w:caps w:val="false"/>
-          <w:smallCaps w:val="false"/>
-          <w:color w:val="242729"/>
-          <w:spacing w:val="0"/>
-          <w:sz w:val="24"/>
-          <w:szCs w:val="24"/>
-        </w:rPr>
-        <w:tab/>
-      </w:r>
-    </w:p>
-    <w:p>
-      <w:pPr>
-        <w:pStyle w:val="Normal"/>
-        <w:spacing w:before="0" w:after="0"/>
-        <w:ind w:hanging="0"/>
-        <w:rPr>
-          <w:b w:val="false"/>
-          <w:b w:val="false"/>
-          <w:bCs w:val="false"/>
-          <w:i w:val="false"/>
-          <w:i w:val="false"/>
-          <w:caps w:val="false"/>
-          <w:smallCaps w:val="false"/>
-          <w:color w:val="242729"/>
-          <w:spacing w:val="0"/>
-          <w:sz w:val="24"/>
-          <w:szCs w:val="24"/>
-        </w:rPr>
-      </w:pPr>
-      <w:r>
-        <w:rPr>
-          <w:b w:val="false"/>
-          <w:bCs w:val="false"/>
-          <w:i w:val="false"/>
-          <w:caps w:val="false"/>
-          <w:smallCaps w:val="false"/>
-          <w:color w:val="242729"/>
-          <w:spacing w:val="0"/>
-          <w:sz w:val="24"/>
-          <w:szCs w:val="24"/>
-        </w:rPr>
+        <w:t>Int arr[unbound];</w:t>
+      </w:r>
+    </w:p>
+    <w:p>
+      <w:pPr>
+        <w:pStyle w:val="Normal"/>
+        <w:spacing w:before="0" w:after="0"/>
+        <w:ind w:left="720" w:hanging="0"/>
+        <w:rPr>
+          <w:b w:val="false"/>
+          <w:b w:val="false"/>
+          <w:bCs w:val="false"/>
+          <w:i w:val="false"/>
+          <w:i w:val="false"/>
+          <w:caps w:val="false"/>
+          <w:smallCaps w:val="false"/>
+          <w:color w:val="242729"/>
+          <w:spacing w:val="0"/>
+          <w:sz w:val="24"/>
+          <w:szCs w:val="24"/>
+        </w:rPr>
+      </w:pPr>
+      <w:r>
+        <w:rPr>
+          <w:b w:val="false"/>
+          <w:bCs w:val="false"/>
+          <w:i w:val="false"/>
+          <w:caps w:val="false"/>
+          <w:smallCaps w:val="false"/>
+          <w:color w:val="242729"/>
+          <w:spacing w:val="0"/>
+          <w:sz w:val="24"/>
+          <w:szCs w:val="24"/>
+        </w:rPr>
+        <w:t>arr = 100;</w:t>
+      </w:r>
+    </w:p>
+    <w:p>
+      <w:pPr>
+        <w:pStyle w:val="Normal"/>
+        <w:spacing w:before="0" w:after="0"/>
+        <w:ind w:left="720" w:hanging="0"/>
+        <w:rPr>
+          <w:b w:val="false"/>
+          <w:b w:val="false"/>
+          <w:bCs w:val="false"/>
+          <w:i w:val="false"/>
+          <w:i w:val="false"/>
+          <w:caps w:val="false"/>
+          <w:smallCaps w:val="false"/>
+          <w:color w:val="242729"/>
+          <w:spacing w:val="0"/>
+          <w:sz w:val="24"/>
+          <w:szCs w:val="24"/>
+        </w:rPr>
+      </w:pPr>
+      <w:r>
+        <w:rPr>
+          <w:b w:val="false"/>
+          <w:bCs w:val="false"/>
+          <w:i w:val="false"/>
+          <w:caps w:val="false"/>
+          <w:smallCaps w:val="false"/>
+          <w:color w:val="242729"/>
+          <w:spacing w:val="0"/>
+          <w:sz w:val="24"/>
+          <w:szCs w:val="24"/>
+        </w:rPr>
+        <w:t>print(arr);</w:t>
+      </w:r>
+    </w:p>
+    <w:p>
+      <w:pPr>
+        <w:pStyle w:val="Normal"/>
+        <w:spacing w:before="0" w:after="0"/>
+        <w:ind w:left="720" w:hanging="0"/>
+        <w:rPr>
+          <w:b w:val="false"/>
+          <w:b w:val="false"/>
+          <w:bCs w:val="false"/>
+          <w:i w:val="false"/>
+          <w:i w:val="false"/>
+          <w:caps w:val="false"/>
+          <w:smallCaps w:val="false"/>
+          <w:color w:val="242729"/>
+          <w:spacing w:val="0"/>
+          <w:sz w:val="24"/>
+          <w:szCs w:val="24"/>
+        </w:rPr>
+      </w:pPr>
+      <w:r>
+        <w:rPr>
+          <w:b w:val="false"/>
+          <w:bCs w:val="false"/>
+          <w:i w:val="false"/>
+          <w:caps w:val="false"/>
+          <w:smallCaps w:val="false"/>
+          <w:color w:val="242729"/>
+          <w:spacing w:val="0"/>
+          <w:sz w:val="24"/>
+          <w:szCs w:val="24"/>
+        </w:rPr>
+        <w:t>Output:</w:t>
+      </w:r>
+    </w:p>
+    <w:p>
+      <w:pPr>
+        <w:pStyle w:val="Normal"/>
+        <w:spacing w:before="0" w:after="0"/>
+        <w:ind w:left="720" w:hanging="0"/>
+        <w:rPr>
+          <w:b w:val="false"/>
+          <w:b w:val="false"/>
+          <w:bCs w:val="false"/>
+          <w:i w:val="false"/>
+          <w:i w:val="false"/>
+          <w:caps w:val="false"/>
+          <w:smallCaps w:val="false"/>
+          <w:color w:val="242729"/>
+          <w:spacing w:val="0"/>
+          <w:sz w:val="24"/>
+          <w:szCs w:val="24"/>
+        </w:rPr>
+      </w:pPr>
+      <w:r>
+        <w:rPr>
+          <w:b w:val="false"/>
+          <w:bCs w:val="false"/>
+          <w:i w:val="false"/>
+          <w:caps w:val="false"/>
+          <w:smallCaps w:val="false"/>
+          <w:color w:val="242729"/>
+          <w:spacing w:val="0"/>
+          <w:sz w:val="24"/>
+          <w:szCs w:val="24"/>
+        </w:rPr>
+        <w:t>[100]</w:t>
       </w:r>
     </w:p>
     <w:p>
@@ -7871,6 +8895,28 @@
         <w:pStyle w:val="Normal"/>
         <w:spacing w:before="0" w:after="0"/>
         <w:ind w:left="720" w:hanging="0"/>
+        <w:rPr/>
+      </w:pPr>
+      <w:r>
+        <w:rPr>
+          <w:b/>
+          <w:bCs/>
+          <w:i w:val="false"/>
+          <w:caps w:val="false"/>
+          <w:smallCaps w:val="false"/>
+          <w:color w:val="242729"/>
+          <w:spacing w:val="0"/>
+          <w:sz w:val="30"/>
+          <w:szCs w:val="30"/>
+        </w:rPr>
+        <w:t>Section 2.2 Iteration</w:t>
+      </w:r>
+    </w:p>
+    <w:p>
+      <w:pPr>
+        <w:pStyle w:val="Normal"/>
+        <w:spacing w:before="0" w:after="0"/>
+        <w:ind w:left="720" w:hanging="0"/>
         <w:rPr>
           <w:b/>
           <w:b/>
@@ -7905,84 +8951,6 @@
         <w:spacing w:before="0" w:after="0"/>
         <w:ind w:left="720" w:hanging="0"/>
         <w:rPr>
-          <w:b/>
-          <w:b/>
-          <w:bCs/>
-          <w:i w:val="false"/>
-          <w:i w:val="false"/>
-          <w:caps w:val="false"/>
-          <w:smallCaps w:val="false"/>
-          <w:color w:val="242729"/>
-          <w:spacing w:val="0"/>
-          <w:sz w:val="30"/>
-          <w:szCs w:val="30"/>
-        </w:rPr>
-      </w:pPr>
-      <w:r>
-        <w:rPr>
-          <w:b/>
-          <w:bCs/>
-          <w:i w:val="false"/>
-          <w:caps w:val="false"/>
-          <w:smallCaps w:val="false"/>
-          <w:color w:val="242729"/>
-          <w:spacing w:val="0"/>
-          <w:sz w:val="30"/>
-          <w:szCs w:val="30"/>
-        </w:rPr>
-      </w:r>
-    </w:p>
-    <w:p>
-      <w:pPr>
-        <w:pStyle w:val="Normal"/>
-        <w:spacing w:before="0" w:after="0"/>
-        <w:ind w:left="720" w:hanging="0"/>
-        <w:rPr/>
-      </w:pPr>
-      <w:r>
-        <w:rPr>
-          <w:b/>
-          <w:bCs/>
-          <w:i w:val="false"/>
-          <w:caps w:val="false"/>
-          <w:smallCaps w:val="false"/>
-          <w:color w:val="242729"/>
-          <w:spacing w:val="0"/>
-          <w:sz w:val="30"/>
-          <w:szCs w:val="30"/>
-        </w:rPr>
-        <w:t>Section 2.2 Iteration</w:t>
-      </w:r>
-    </w:p>
-    <w:p>
-      <w:pPr>
-        <w:pStyle w:val="Normal"/>
-        <w:spacing w:before="0" w:after="0"/>
-        <w:ind w:left="720" w:hanging="0"/>
-        <w:rPr>
-          <w:b/>
-          <w:b/>
-          <w:bCs/>
-          <w:i w:val="false"/>
-          <w:i w:val="false"/>
-          <w:caps w:val="false"/>
-          <w:smallCaps w:val="false"/>
-          <w:color w:val="242729"/>
-          <w:spacing w:val="0"/>
-          <w:sz w:val="30"/>
-          <w:szCs w:val="30"/>
-        </w:rPr>
-      </w:pPr>
-      <w:r>
-        <w:rPr/>
-      </w:r>
-    </w:p>
-    <w:p>
-      <w:pPr>
-        <w:pStyle w:val="Normal"/>
-        <w:spacing w:before="0" w:after="0"/>
-        <w:ind w:left="720" w:hanging="0"/>
-        <w:rPr>
           <w:b w:val="false"/>
           <w:b w:val="false"/>
           <w:bCs w:val="false"/>
@@ -8021,10 +8989,11 @@
       </w:pPr>
       <w:r>
         <w:rPr>
-          <w:b w:val="false"/>
-          <w:bCs w:val="false"/>
-          <w:sz w:val="24"/>
-          <w:szCs w:val="24"/>
+          <w:i w:val="false"/>
+          <w:caps w:val="false"/>
+          <w:smallCaps w:val="false"/>
+          <w:color w:val="242729"/>
+          <w:spacing w:val="0"/>
         </w:rPr>
       </w:r>
     </w:p>
@@ -8072,10 +9041,11 @@
       </w:pPr>
       <w:r>
         <w:rPr>
-          <w:b w:val="false"/>
-          <w:bCs w:val="false"/>
-          <w:sz w:val="24"/>
-          <w:szCs w:val="24"/>
+          <w:i w:val="false"/>
+          <w:caps w:val="false"/>
+          <w:smallCaps w:val="false"/>
+          <w:color w:val="242729"/>
+          <w:spacing w:val="0"/>
         </w:rPr>
       </w:r>
     </w:p>
@@ -8221,10 +9191,11 @@
       </w:pPr>
       <w:r>
         <w:rPr>
-          <w:b w:val="false"/>
-          <w:bCs w:val="false"/>
-          <w:sz w:val="24"/>
-          <w:szCs w:val="24"/>
+          <w:i w:val="false"/>
+          <w:caps w:val="false"/>
+          <w:smallCaps w:val="false"/>
+          <w:color w:val="242729"/>
+          <w:spacing w:val="0"/>
         </w:rPr>
       </w:r>
     </w:p>
@@ -9261,6 +10232,132 @@
       <w:rFonts w:cs="Wingdings"/>
     </w:rPr>
   </w:style>
+  <w:style w:type="character" w:styleId="ListLabel88">
+    <w:name w:val="ListLabel 88"/>
+    <w:qFormat/>
+    <w:rPr>
+      <w:rFonts w:cs="Symbol"/>
+    </w:rPr>
+  </w:style>
+  <w:style w:type="character" w:styleId="ListLabel89">
+    <w:name w:val="ListLabel 89"/>
+    <w:qFormat/>
+    <w:rPr>
+      <w:rFonts w:cs="Courier New"/>
+    </w:rPr>
+  </w:style>
+  <w:style w:type="character" w:styleId="ListLabel90">
+    <w:name w:val="ListLabel 90"/>
+    <w:qFormat/>
+    <w:rPr>
+      <w:rFonts w:cs="Wingdings"/>
+    </w:rPr>
+  </w:style>
+  <w:style w:type="character" w:styleId="ListLabel91">
+    <w:name w:val="ListLabel 91"/>
+    <w:qFormat/>
+    <w:rPr>
+      <w:rFonts w:cs="Symbol"/>
+    </w:rPr>
+  </w:style>
+  <w:style w:type="character" w:styleId="ListLabel92">
+    <w:name w:val="ListLabel 92"/>
+    <w:qFormat/>
+    <w:rPr>
+      <w:rFonts w:cs="Courier New"/>
+    </w:rPr>
+  </w:style>
+  <w:style w:type="character" w:styleId="ListLabel93">
+    <w:name w:val="ListLabel 93"/>
+    <w:qFormat/>
+    <w:rPr>
+      <w:rFonts w:cs="Wingdings"/>
+    </w:rPr>
+  </w:style>
+  <w:style w:type="character" w:styleId="ListLabel94">
+    <w:name w:val="ListLabel 94"/>
+    <w:qFormat/>
+    <w:rPr>
+      <w:rFonts w:cs="Symbol"/>
+    </w:rPr>
+  </w:style>
+  <w:style w:type="character" w:styleId="ListLabel95">
+    <w:name w:val="ListLabel 95"/>
+    <w:qFormat/>
+    <w:rPr>
+      <w:rFonts w:cs="Courier New"/>
+    </w:rPr>
+  </w:style>
+  <w:style w:type="character" w:styleId="ListLabel96">
+    <w:name w:val="ListLabel 96"/>
+    <w:qFormat/>
+    <w:rPr>
+      <w:rFonts w:cs="Wingdings"/>
+    </w:rPr>
+  </w:style>
+  <w:style w:type="character" w:styleId="ListLabel97">
+    <w:name w:val="ListLabel 97"/>
+    <w:qFormat/>
+    <w:rPr>
+      <w:rFonts w:cs="Symbol"/>
+    </w:rPr>
+  </w:style>
+  <w:style w:type="character" w:styleId="ListLabel98">
+    <w:name w:val="ListLabel 98"/>
+    <w:qFormat/>
+    <w:rPr>
+      <w:rFonts w:cs="Courier New"/>
+    </w:rPr>
+  </w:style>
+  <w:style w:type="character" w:styleId="ListLabel99">
+    <w:name w:val="ListLabel 99"/>
+    <w:qFormat/>
+    <w:rPr>
+      <w:rFonts w:cs="Wingdings"/>
+    </w:rPr>
+  </w:style>
+  <w:style w:type="character" w:styleId="ListLabel100">
+    <w:name w:val="ListLabel 100"/>
+    <w:qFormat/>
+    <w:rPr>
+      <w:rFonts w:cs="Symbol"/>
+    </w:rPr>
+  </w:style>
+  <w:style w:type="character" w:styleId="ListLabel101">
+    <w:name w:val="ListLabel 101"/>
+    <w:qFormat/>
+    <w:rPr>
+      <w:rFonts w:cs="Courier New"/>
+    </w:rPr>
+  </w:style>
+  <w:style w:type="character" w:styleId="ListLabel102">
+    <w:name w:val="ListLabel 102"/>
+    <w:qFormat/>
+    <w:rPr>
+      <w:rFonts w:cs="Wingdings"/>
+    </w:rPr>
+  </w:style>
+  <w:style w:type="character" w:styleId="ListLabel103">
+    <w:name w:val="ListLabel 103"/>
+    <w:qFormat/>
+    <w:rPr>
+      <w:rFonts w:cs="Symbol"/>
+    </w:rPr>
+  </w:style>
+  <w:style w:type="character" w:styleId="ListLabel104">
+    <w:name w:val="ListLabel 104"/>
+    <w:qFormat/>
+    <w:rPr>
+      <w:rFonts w:cs="Courier New"/>
+    </w:rPr>
+  </w:style>
+  <w:style w:type="character" w:styleId="ListLabel105">
+    <w:name w:val="ListLabel 105"/>
+    <w:qFormat/>
+    <w:rPr>
+      <w:rFonts w:cs="Wingdings"/>
+    </w:rPr>
+  </w:style>
   <w:style w:type="paragraph" w:styleId="Heading">
     <w:name w:val="Heading"/>
     <w:basedOn w:val="Normal"/>

</xml_diff>

<commit_message>
added more to manual
</commit_message>
<xml_diff>
--- a/ManualGood.docx
+++ b/ManualGood.docx
@@ -1134,288 +1134,151 @@
         </w:rPr>
       </w:pPr>
       <w:r>
-        <w:rPr>
-          <w:b w:val="false"/>
-          <w:bCs w:val="false"/>
-          <w:sz w:val="24"/>
-          <w:szCs w:val="24"/>
-        </w:rPr>
-      </w:r>
-    </w:p>
-    <w:p>
-      <w:pPr>
-        <w:pStyle w:val="ListParagraph"/>
-        <w:spacing w:before="0" w:after="0"/>
-        <w:ind w:left="720" w:hanging="0"/>
-        <w:contextualSpacing/>
-        <w:rPr>
-          <w:b w:val="false"/>
-          <w:b w:val="false"/>
-          <w:bCs w:val="false"/>
-          <w:sz w:val="24"/>
-          <w:szCs w:val="24"/>
-        </w:rPr>
-      </w:pPr>
-      <w:r>
-        <w:rPr>
-          <w:b w:val="false"/>
-          <w:bCs w:val="false"/>
-          <w:sz w:val="24"/>
-          <w:szCs w:val="24"/>
-        </w:rPr>
-      </w:r>
-    </w:p>
-    <w:p>
-      <w:pPr>
-        <w:pStyle w:val="ListParagraph"/>
-        <w:spacing w:before="0" w:after="0"/>
-        <w:ind w:left="720" w:hanging="0"/>
-        <w:contextualSpacing/>
-        <w:rPr>
-          <w:b w:val="false"/>
-          <w:b w:val="false"/>
-          <w:bCs w:val="false"/>
-          <w:sz w:val="24"/>
-          <w:szCs w:val="24"/>
-        </w:rPr>
-      </w:pPr>
-      <w:r>
-        <w:rPr>
-          <w:b w:val="false"/>
-          <w:bCs w:val="false"/>
-          <w:sz w:val="24"/>
-          <w:szCs w:val="24"/>
-        </w:rPr>
-      </w:r>
-    </w:p>
-    <w:p>
-      <w:pPr>
-        <w:pStyle w:val="ListParagraph"/>
-        <w:spacing w:before="0" w:after="0"/>
-        <w:ind w:left="720" w:hanging="0"/>
-        <w:contextualSpacing/>
-        <w:rPr>
-          <w:b w:val="false"/>
-          <w:b w:val="false"/>
-          <w:bCs w:val="false"/>
-          <w:sz w:val="24"/>
-          <w:szCs w:val="24"/>
-        </w:rPr>
-      </w:pPr>
-      <w:r>
-        <w:rPr>
-          <w:b w:val="false"/>
-          <w:bCs w:val="false"/>
-          <w:sz w:val="24"/>
-          <w:szCs w:val="24"/>
-        </w:rPr>
-      </w:r>
-    </w:p>
-    <w:p>
-      <w:pPr>
-        <w:pStyle w:val="ListParagraph"/>
-        <w:spacing w:before="0" w:after="0"/>
-        <w:ind w:left="720" w:hanging="0"/>
-        <w:contextualSpacing/>
-        <w:rPr>
-          <w:b w:val="false"/>
-          <w:b w:val="false"/>
-          <w:bCs w:val="false"/>
-          <w:sz w:val="24"/>
-          <w:szCs w:val="24"/>
-        </w:rPr>
-      </w:pPr>
-      <w:r>
-        <w:rPr>
-          <w:b w:val="false"/>
-          <w:bCs w:val="false"/>
-          <w:sz w:val="24"/>
-          <w:szCs w:val="24"/>
-        </w:rPr>
-      </w:r>
-    </w:p>
-    <w:p>
-      <w:pPr>
-        <w:pStyle w:val="ListParagraph"/>
-        <w:spacing w:before="0" w:after="0"/>
-        <w:ind w:left="720" w:hanging="0"/>
-        <w:contextualSpacing/>
-        <w:rPr>
-          <w:b w:val="false"/>
-          <w:b w:val="false"/>
-          <w:bCs w:val="false"/>
-          <w:sz w:val="24"/>
-          <w:szCs w:val="24"/>
-        </w:rPr>
-      </w:pPr>
-      <w:r>
-        <w:rPr>
-          <w:b w:val="false"/>
-          <w:bCs w:val="false"/>
-          <w:sz w:val="24"/>
-          <w:szCs w:val="24"/>
-        </w:rPr>
-      </w:r>
-    </w:p>
-    <w:p>
-      <w:pPr>
-        <w:pStyle w:val="ListParagraph"/>
-        <w:spacing w:before="0" w:after="0"/>
-        <w:ind w:left="720" w:hanging="0"/>
-        <w:contextualSpacing/>
-        <w:rPr>
-          <w:b w:val="false"/>
-          <w:b w:val="false"/>
-          <w:bCs w:val="false"/>
-          <w:sz w:val="24"/>
-          <w:szCs w:val="24"/>
-        </w:rPr>
-      </w:pPr>
-      <w:r>
-        <w:rPr>
-          <w:b w:val="false"/>
-          <w:bCs w:val="false"/>
-          <w:sz w:val="24"/>
-          <w:szCs w:val="24"/>
-        </w:rPr>
-      </w:r>
-    </w:p>
-    <w:p>
-      <w:pPr>
-        <w:pStyle w:val="ListParagraph"/>
-        <w:spacing w:before="0" w:after="0"/>
-        <w:ind w:left="720" w:hanging="0"/>
-        <w:contextualSpacing/>
-        <w:rPr>
-          <w:b w:val="false"/>
-          <w:b w:val="false"/>
-          <w:bCs w:val="false"/>
-          <w:sz w:val="24"/>
-          <w:szCs w:val="24"/>
-        </w:rPr>
-      </w:pPr>
-      <w:r>
-        <w:rPr>
-          <w:b w:val="false"/>
-          <w:bCs w:val="false"/>
-          <w:sz w:val="24"/>
-          <w:szCs w:val="24"/>
-        </w:rPr>
-      </w:r>
-    </w:p>
-    <w:p>
-      <w:pPr>
-        <w:pStyle w:val="ListParagraph"/>
-        <w:spacing w:before="0" w:after="0"/>
-        <w:ind w:left="720" w:hanging="0"/>
-        <w:contextualSpacing/>
-        <w:rPr>
-          <w:b w:val="false"/>
-          <w:b w:val="false"/>
-          <w:bCs w:val="false"/>
-          <w:sz w:val="24"/>
-          <w:szCs w:val="24"/>
-        </w:rPr>
-      </w:pPr>
-      <w:r>
-        <w:rPr>
-          <w:b w:val="false"/>
-          <w:bCs w:val="false"/>
-          <w:sz w:val="24"/>
-          <w:szCs w:val="24"/>
-        </w:rPr>
-      </w:r>
-    </w:p>
-    <w:p>
-      <w:pPr>
-        <w:pStyle w:val="ListParagraph"/>
-        <w:spacing w:before="0" w:after="0"/>
-        <w:ind w:left="720" w:hanging="0"/>
-        <w:contextualSpacing/>
-        <w:rPr>
-          <w:b w:val="false"/>
-          <w:b w:val="false"/>
-          <w:bCs w:val="false"/>
-          <w:sz w:val="24"/>
-          <w:szCs w:val="24"/>
-        </w:rPr>
-      </w:pPr>
-      <w:r>
-        <w:rPr>
-          <w:b w:val="false"/>
-          <w:bCs w:val="false"/>
-          <w:sz w:val="24"/>
-          <w:szCs w:val="24"/>
-        </w:rPr>
-      </w:r>
-    </w:p>
-    <w:p>
-      <w:pPr>
-        <w:pStyle w:val="ListParagraph"/>
-        <w:spacing w:before="0" w:after="0"/>
-        <w:ind w:left="720" w:hanging="0"/>
-        <w:contextualSpacing/>
-        <w:rPr>
-          <w:b w:val="false"/>
-          <w:b w:val="false"/>
-          <w:bCs w:val="false"/>
-          <w:sz w:val="24"/>
-          <w:szCs w:val="24"/>
-        </w:rPr>
-      </w:pPr>
-      <w:r>
-        <w:rPr>
-          <w:b w:val="false"/>
-          <w:bCs w:val="false"/>
-          <w:sz w:val="24"/>
-          <w:szCs w:val="24"/>
-        </w:rPr>
-      </w:r>
-    </w:p>
-    <w:p>
-      <w:pPr>
-        <w:pStyle w:val="ListParagraph"/>
-        <w:spacing w:before="0" w:after="0"/>
-        <w:ind w:left="720" w:hanging="0"/>
-        <w:contextualSpacing/>
-        <w:rPr>
-          <w:b w:val="false"/>
-          <w:b w:val="false"/>
-          <w:bCs w:val="false"/>
-          <w:sz w:val="24"/>
-          <w:szCs w:val="24"/>
-        </w:rPr>
-      </w:pPr>
-      <w:r>
-        <w:rPr>
-          <w:b w:val="false"/>
-          <w:bCs w:val="false"/>
-          <w:sz w:val="24"/>
-          <w:szCs w:val="24"/>
-        </w:rPr>
-      </w:r>
-    </w:p>
-    <w:p>
-      <w:pPr>
-        <w:pStyle w:val="ListParagraph"/>
-        <w:spacing w:before="0" w:after="0"/>
-        <w:ind w:left="720" w:hanging="0"/>
-        <w:contextualSpacing/>
-        <w:rPr>
-          <w:b w:val="false"/>
-          <w:b w:val="false"/>
-          <w:bCs w:val="false"/>
-          <w:sz w:val="24"/>
-          <w:szCs w:val="24"/>
-        </w:rPr>
-      </w:pPr>
-      <w:r>
-        <w:rPr>
-          <w:b w:val="false"/>
-          <w:bCs w:val="false"/>
-          <w:sz w:val="24"/>
-          <w:szCs w:val="24"/>
-        </w:rPr>
+        <w:rPr/>
+      </w:r>
+    </w:p>
+    <w:p>
+      <w:pPr>
+        <w:pStyle w:val="ListParagraph"/>
+        <w:spacing w:before="0" w:after="0"/>
+        <w:ind w:left="720" w:hanging="0"/>
+        <w:contextualSpacing/>
+        <w:rPr/>
+      </w:pPr>
+      <w:r>
+        <w:rPr>
+          <w:b w:val="false"/>
+          <w:bCs w:val="false"/>
+          <w:sz w:val="24"/>
+          <w:szCs w:val="24"/>
+        </w:rPr>
+        <w:t>A quick comment about scope. HavaBol used only global scope for all variables so if you have a variable already initialized to a value, you can redeclare it so you don’t have to keep renaming  variables.  Example below:</w:t>
+      </w:r>
+    </w:p>
+    <w:p>
+      <w:pPr>
+        <w:pStyle w:val="ListParagraph"/>
+        <w:spacing w:before="0" w:after="0"/>
+        <w:ind w:left="720" w:hanging="0"/>
+        <w:contextualSpacing/>
+        <w:rPr>
+          <w:b w:val="false"/>
+          <w:b w:val="false"/>
+          <w:bCs w:val="false"/>
+          <w:sz w:val="24"/>
+          <w:szCs w:val="24"/>
+        </w:rPr>
+      </w:pPr>
+      <w:r>
+        <w:rPr/>
+      </w:r>
+    </w:p>
+    <w:p>
+      <w:pPr>
+        <w:pStyle w:val="ListParagraph"/>
+        <w:spacing w:before="0" w:after="0"/>
+        <w:ind w:left="720" w:hanging="0"/>
+        <w:contextualSpacing/>
+        <w:rPr/>
+      </w:pPr>
+      <w:r>
+        <w:rPr>
+          <w:b w:val="false"/>
+          <w:bCs w:val="false"/>
+          <w:sz w:val="24"/>
+          <w:szCs w:val="24"/>
+        </w:rPr>
+        <w:t>Int a = 2 * 10;</w:t>
+      </w:r>
+    </w:p>
+    <w:p>
+      <w:pPr>
+        <w:pStyle w:val="ListParagraph"/>
+        <w:spacing w:before="0" w:after="0"/>
+        <w:ind w:left="720" w:hanging="0"/>
+        <w:contextualSpacing/>
+        <w:rPr/>
+      </w:pPr>
+      <w:r>
+        <w:rPr>
+          <w:b w:val="false"/>
+          <w:bCs w:val="false"/>
+          <w:sz w:val="24"/>
+          <w:szCs w:val="24"/>
+        </w:rPr>
+        <w:t>print(a);  // prints  ‘20’</w:t>
+      </w:r>
+    </w:p>
+    <w:p>
+      <w:pPr>
+        <w:pStyle w:val="ListParagraph"/>
+        <w:spacing w:before="0" w:after="0"/>
+        <w:ind w:left="720" w:hanging="0"/>
+        <w:contextualSpacing/>
+        <w:rPr/>
+      </w:pPr>
+      <w:r>
+        <w:rPr>
+          <w:b w:val="false"/>
+          <w:bCs w:val="false"/>
+          <w:sz w:val="24"/>
+          <w:szCs w:val="24"/>
+        </w:rPr>
+        <w:t>…</w:t>
+      </w:r>
+    </w:p>
+    <w:p>
+      <w:pPr>
+        <w:pStyle w:val="ListParagraph"/>
+        <w:spacing w:before="0" w:after="0"/>
+        <w:ind w:left="720" w:hanging="0"/>
+        <w:contextualSpacing/>
+        <w:rPr/>
+      </w:pPr>
+      <w:r>
+        <w:rPr>
+          <w:b w:val="false"/>
+          <w:bCs w:val="false"/>
+          <w:sz w:val="24"/>
+          <w:szCs w:val="24"/>
+        </w:rPr>
+        <w:t>…</w:t>
+      </w:r>
+    </w:p>
+    <w:p>
+      <w:pPr>
+        <w:pStyle w:val="ListParagraph"/>
+        <w:spacing w:before="0" w:after="0"/>
+        <w:ind w:left="720" w:hanging="0"/>
+        <w:contextualSpacing/>
+        <w:rPr/>
+      </w:pPr>
+      <w:r>
+        <w:rPr>
+          <w:b w:val="false"/>
+          <w:bCs w:val="false"/>
+          <w:sz w:val="24"/>
+          <w:szCs w:val="24"/>
+        </w:rPr>
+        <w:t>Int a; // redeclared ‘a’ .  its initial value is null.</w:t>
+      </w:r>
+    </w:p>
+    <w:p>
+      <w:pPr>
+        <w:pStyle w:val="ListParagraph"/>
+        <w:spacing w:before="0" w:after="0"/>
+        <w:ind w:left="720" w:hanging="0"/>
+        <w:contextualSpacing/>
+        <w:rPr/>
+      </w:pPr>
+      <w:r>
+        <w:rPr>
+          <w:b w:val="false"/>
+          <w:bCs w:val="false"/>
+          <w:sz w:val="24"/>
+          <w:szCs w:val="24"/>
+        </w:rPr>
+        <w:t>print(a);   // prints    null</w:t>
       </w:r>
     </w:p>
     <w:p>
@@ -1470,15 +1333,38 @@
         <w:spacing w:before="0" w:after="0"/>
         <w:ind w:left="720" w:hanging="0"/>
         <w:contextualSpacing/>
-        <w:rPr/>
-      </w:pPr>
-      <w:r>
-        <w:rPr>
+        <w:rPr>
+          <w:b/>
           <w:b/>
           <w:bCs/>
           <w:sz w:val="40"/>
           <w:szCs w:val="40"/>
         </w:rPr>
+      </w:pPr>
+      <w:r>
+        <w:rPr>
+          <w:b/>
+          <w:bCs/>
+          <w:sz w:val="40"/>
+          <w:szCs w:val="40"/>
+        </w:rPr>
+      </w:r>
+    </w:p>
+    <w:p>
+      <w:pPr>
+        <w:pStyle w:val="ListParagraph"/>
+        <w:spacing w:before="0" w:after="0"/>
+        <w:ind w:left="720" w:hanging="0"/>
+        <w:contextualSpacing/>
+        <w:rPr/>
+      </w:pPr>
+      <w:r>
+        <w:rPr>
+          <w:b/>
+          <w:bCs/>
+          <w:sz w:val="40"/>
+          <w:szCs w:val="40"/>
+        </w:rPr>
         <w:t>Chapter One :  Data Types</w:t>
       </w:r>
     </w:p>
@@ -2211,50 +2097,51 @@
           <w:szCs w:val="24"/>
         </w:rPr>
         <w:tab/>
-        <w:t xml:space="preserve">Int → String  </w:t>
-      </w:r>
-      <w:r>
-        <w:rPr>
-          <w:b w:val="false"/>
-          <w:i w:val="false"/>
-          <w:caps w:val="false"/>
-          <w:smallCaps w:val="false"/>
-          <w:color w:val="242729"/>
-          <w:spacing w:val="0"/>
-          <w:sz w:val="24"/>
-          <w:szCs w:val="24"/>
-        </w:rPr>
-        <w:t>YES /NO</w:t>
-      </w:r>
-      <w:r>
-        <w:rPr>
-          <w:b w:val="false"/>
-          <w:i w:val="false"/>
-          <w:caps w:val="false"/>
-          <w:smallCaps w:val="false"/>
-          <w:color w:val="242729"/>
-          <w:spacing w:val="0"/>
-          <w:sz w:val="24"/>
-          <w:szCs w:val="24"/>
-        </w:rPr>
-        <w:t>, wil</w:t>
-      </w:r>
-      <w:r>
-        <w:rPr>
-          <w:b w:val="false"/>
-          <w:i w:val="false"/>
-          <w:caps w:val="false"/>
-          <w:smallCaps w:val="false"/>
-          <w:color w:val="242729"/>
-          <w:spacing w:val="0"/>
-          <w:sz w:val="24"/>
-          <w:szCs w:val="24"/>
-        </w:rPr>
-        <w:t xml:space="preserve">l cast the string to a an Int as long as the String is takes the value </w:t>
+        <w:t xml:space="preserve">Int → String  YES /NO, will cast the string to a an Int as long as the String is takes the </w:t>
         <w:tab/>
         <w:tab/>
         <w:tab/>
-        <w:t>of an Int. ie.  “10” can be cast to an Int. “Chris” cannot be cast to an Int</w:t>
+        <w:t>value of an Int. ie.  “10” can be cast to an Int. “Chris” cannot be cast to an Int.</w:t>
+      </w:r>
+    </w:p>
+    <w:p>
+      <w:pPr>
+        <w:pStyle w:val="ListParagraph"/>
+        <w:spacing w:before="0" w:after="0"/>
+        <w:ind w:left="720" w:hanging="0"/>
+        <w:contextualSpacing/>
+        <w:rPr/>
+      </w:pPr>
+      <w:r>
+        <w:rPr>
+          <w:b w:val="false"/>
+          <w:i w:val="false"/>
+          <w:caps w:val="false"/>
+          <w:smallCaps w:val="false"/>
+          <w:color w:val="242729"/>
+          <w:spacing w:val="0"/>
+          <w:sz w:val="24"/>
+          <w:szCs w:val="24"/>
+        </w:rPr>
+        <w:tab/>
+        <w:tab/>
+      </w:r>
+      <w:r>
+        <w:rPr>
+          <w:b w:val="false"/>
+          <w:i w:val="false"/>
+          <w:caps w:val="false"/>
+          <w:smallCaps w:val="false"/>
+          <w:color w:val="242729"/>
+          <w:spacing w:val="0"/>
+          <w:sz w:val="24"/>
+          <w:szCs w:val="24"/>
+        </w:rPr>
+        <w:t xml:space="preserve">**Note:  the String “3.14” can NOT be cast to Integer because it is not an string </w:t>
+        <w:tab/>
+        <w:tab/>
+        <w:tab/>
+        <w:t>literal which is an integer.</w:t>
       </w:r>
     </w:p>
     <w:p>
@@ -2941,33 +2828,7 @@
           <w:sz w:val="24"/>
           <w:szCs w:val="24"/>
         </w:rPr>
-        <w:t xml:space="preserve">**Note:  ‘Float’ can be used to declare a simple variable or to declare an array of type </w:t>
-      </w:r>
-      <w:r>
-        <w:rPr>
-          <w:b w:val="false"/>
-          <w:i w:val="false"/>
-          <w:caps w:val="false"/>
-          <w:smallCaps w:val="false"/>
-          <w:color w:val="242729"/>
-          <w:spacing w:val="0"/>
-          <w:sz w:val="24"/>
-          <w:szCs w:val="24"/>
-        </w:rPr>
-        <w:t>Float</w:t>
-      </w:r>
-      <w:r>
-        <w:rPr>
-          <w:b w:val="false"/>
-          <w:i w:val="false"/>
-          <w:caps w:val="false"/>
-          <w:smallCaps w:val="false"/>
-          <w:color w:val="242729"/>
-          <w:spacing w:val="0"/>
-          <w:sz w:val="24"/>
-          <w:szCs w:val="24"/>
-        </w:rPr>
-        <w:t>.</w:t>
+        <w:t>**Note:  ‘Float’ can be used to declare a simple variable or to declare an array of type Float.</w:t>
       </w:r>
     </w:p>
     <w:p>
@@ -3303,7 +3164,11 @@
           <w:szCs w:val="24"/>
         </w:rPr>
         <w:tab/>
-        <w:t>Float → String  NO, will cause an error, even if the string is an Float. I.e    Float num = “10.1”;</w:t>
+        <w:t xml:space="preserve">Float → String  NO, will cause an error, even if the string is an Float. I.e    Float num = </w:t>
+        <w:tab/>
+        <w:tab/>
+        <w:tab/>
+        <w:t>“10.1”;</w:t>
       </w:r>
     </w:p>
     <w:p>
@@ -5872,55 +5737,39 @@
         </w:rPr>
       </w:pPr>
       <w:r>
-        <w:rPr/>
-      </w:r>
-    </w:p>
-    <w:p>
-      <w:pPr>
-        <w:pStyle w:val="ListParagraph"/>
-        <w:spacing w:before="0" w:after="0"/>
-        <w:ind w:left="720" w:hanging="0"/>
-        <w:contextualSpacing/>
-        <w:rPr/>
-      </w:pPr>
-      <w:r>
-        <w:rPr>
-          <w:b w:val="false"/>
-          <w:i w:val="false"/>
-          <w:caps w:val="false"/>
-          <w:smallCaps w:val="false"/>
-          <w:color w:val="242729"/>
-          <w:spacing w:val="0"/>
-          <w:sz w:val="24"/>
-          <w:szCs w:val="24"/>
-        </w:rPr>
-        <w:t xml:space="preserve">rules for </w:t>
-      </w:r>
-      <w:r>
-        <w:rPr>
-          <w:b w:val="false"/>
-          <w:i w:val="false"/>
-          <w:caps w:val="false"/>
-          <w:smallCaps w:val="false"/>
-          <w:color w:val="242729"/>
-          <w:spacing w:val="0"/>
-          <w:sz w:val="24"/>
-          <w:szCs w:val="24"/>
-        </w:rPr>
-        <w:t>Bool</w:t>
-      </w:r>
-      <w:r>
-        <w:rPr>
-          <w:b w:val="false"/>
-          <w:i w:val="false"/>
-          <w:caps w:val="false"/>
-          <w:smallCaps w:val="false"/>
-          <w:color w:val="242729"/>
-          <w:spacing w:val="0"/>
-          <w:sz w:val="24"/>
-          <w:szCs w:val="24"/>
-        </w:rPr>
-        <w:t xml:space="preserve"> casting:</w:t>
+        <w:rPr>
+          <w:b w:val="false"/>
+          <w:bCs w:val="false"/>
+          <w:i w:val="false"/>
+          <w:caps w:val="false"/>
+          <w:smallCaps w:val="false"/>
+          <w:color w:val="242729"/>
+          <w:spacing w:val="0"/>
+          <w:sz w:val="24"/>
+          <w:szCs w:val="24"/>
+        </w:rPr>
+      </w:r>
+    </w:p>
+    <w:p>
+      <w:pPr>
+        <w:pStyle w:val="ListParagraph"/>
+        <w:spacing w:before="0" w:after="0"/>
+        <w:ind w:left="720" w:hanging="0"/>
+        <w:contextualSpacing/>
+        <w:rPr/>
+      </w:pPr>
+      <w:r>
+        <w:rPr>
+          <w:b w:val="false"/>
+          <w:i w:val="false"/>
+          <w:caps w:val="false"/>
+          <w:smallCaps w:val="false"/>
+          <w:color w:val="242729"/>
+          <w:spacing w:val="0"/>
+          <w:sz w:val="24"/>
+          <w:szCs w:val="24"/>
+        </w:rPr>
+        <w:t>rules for Bool casting:</w:t>
       </w:r>
     </w:p>
     <w:p>
@@ -5943,45 +5792,7 @@
           <w:szCs w:val="24"/>
         </w:rPr>
         <w:tab/>
-      </w:r>
-      <w:r>
-        <w:rPr>
-          <w:b w:val="false"/>
-          <w:i w:val="false"/>
-          <w:caps w:val="false"/>
-          <w:smallCaps w:val="false"/>
-          <w:color w:val="242729"/>
-          <w:spacing w:val="0"/>
-          <w:sz w:val="24"/>
-          <w:szCs w:val="24"/>
-        </w:rPr>
-        <w:t>Bool</w:t>
-      </w:r>
-      <w:r>
-        <w:rPr>
-          <w:b w:val="false"/>
-          <w:i w:val="false"/>
-          <w:caps w:val="false"/>
-          <w:smallCaps w:val="false"/>
-          <w:color w:val="242729"/>
-          <w:spacing w:val="0"/>
-          <w:sz w:val="24"/>
-          <w:szCs w:val="24"/>
-        </w:rPr>
-        <w:t xml:space="preserve"> → Int   </w:t>
-      </w:r>
-      <w:r>
-        <w:rPr>
-          <w:b w:val="false"/>
-          <w:i w:val="false"/>
-          <w:caps w:val="false"/>
-          <w:smallCaps w:val="false"/>
-          <w:color w:val="242729"/>
-          <w:spacing w:val="0"/>
-          <w:sz w:val="24"/>
-          <w:szCs w:val="24"/>
-        </w:rPr>
-        <w:t>NO, will error, not possible</w:t>
+        <w:t>Bool → Int   NO, will error, not possible</w:t>
       </w:r>
     </w:p>
     <w:p>
@@ -6004,32 +5815,7 @@
           <w:szCs w:val="24"/>
         </w:rPr>
         <w:tab/>
-      </w:r>
-      <w:r>
-        <w:rPr>
-          <w:b w:val="false"/>
-          <w:i w:val="false"/>
-          <w:caps w:val="false"/>
-          <w:smallCaps w:val="false"/>
-          <w:color w:val="242729"/>
-          <w:spacing w:val="0"/>
-          <w:sz w:val="24"/>
-          <w:szCs w:val="24"/>
-        </w:rPr>
-        <w:t>Bool → Float NO, will error, not possible</w:t>
-      </w:r>
-      <w:r>
-        <w:rPr>
-          <w:b w:val="false"/>
-          <w:i w:val="false"/>
-          <w:caps w:val="false"/>
-          <w:smallCaps w:val="false"/>
-          <w:color w:val="242729"/>
-          <w:spacing w:val="0"/>
-          <w:sz w:val="24"/>
-          <w:szCs w:val="24"/>
-        </w:rPr>
-        <w:t xml:space="preserve"> </w:t>
+        <w:t xml:space="preserve">Bool → Float NO, will error, not possible </w:t>
       </w:r>
     </w:p>
     <w:p>
@@ -6053,19 +5839,6 @@
           <w:szCs w:val="24"/>
         </w:rPr>
         <w:tab/>
-      </w:r>
-      <w:r>
-        <w:rPr>
-          <w:b w:val="false"/>
-          <w:bCs/>
-          <w:i w:val="false"/>
-          <w:caps w:val="false"/>
-          <w:smallCaps w:val="false"/>
-          <w:color w:val="242729"/>
-          <w:spacing w:val="0"/>
-          <w:sz w:val="24"/>
-          <w:szCs w:val="24"/>
-        </w:rPr>
         <w:t xml:space="preserve">Bool → String YES/NO  possible if String value is either “T” or “F” ; will ALL other </w:t>
         <w:tab/>
         <w:tab/>
@@ -6094,31 +5867,17 @@
         </w:rPr>
       </w:pPr>
       <w:r>
-        <w:rPr/>
-      </w:r>
-    </w:p>
-    <w:p>
-      <w:pPr>
-        <w:pStyle w:val="ListParagraph"/>
-        <w:spacing w:before="0" w:after="0"/>
-        <w:ind w:left="720" w:hanging="0"/>
-        <w:contextualSpacing/>
-        <w:rPr>
-          <w:b w:val="false"/>
+        <w:rPr>
           <w:b w:val="false"/>
           <w:bCs/>
           <w:i w:val="false"/>
-          <w:i w:val="false"/>
-          <w:caps w:val="false"/>
-          <w:smallCaps w:val="false"/>
-          <w:color w:val="242729"/>
-          <w:spacing w:val="0"/>
-          <w:sz w:val="24"/>
-          <w:szCs w:val="24"/>
-        </w:rPr>
-      </w:pPr>
-      <w:r>
-        <w:rPr/>
+          <w:caps w:val="false"/>
+          <w:smallCaps w:val="false"/>
+          <w:color w:val="242729"/>
+          <w:spacing w:val="0"/>
+          <w:sz w:val="24"/>
+          <w:szCs w:val="24"/>
+        </w:rPr>
       </w:r>
     </w:p>
     <w:p>
@@ -6142,7 +5901,51 @@
         </w:rPr>
       </w:pPr>
       <w:r>
-        <w:rPr/>
+        <w:rPr>
+          <w:b w:val="false"/>
+          <w:bCs/>
+          <w:i w:val="false"/>
+          <w:caps w:val="false"/>
+          <w:smallCaps w:val="false"/>
+          <w:color w:val="242729"/>
+          <w:spacing w:val="0"/>
+          <w:sz w:val="24"/>
+          <w:szCs w:val="24"/>
+        </w:rPr>
+      </w:r>
+    </w:p>
+    <w:p>
+      <w:pPr>
+        <w:pStyle w:val="ListParagraph"/>
+        <w:spacing w:before="0" w:after="0"/>
+        <w:ind w:left="720" w:hanging="0"/>
+        <w:contextualSpacing/>
+        <w:rPr>
+          <w:b w:val="false"/>
+          <w:b w:val="false"/>
+          <w:bCs/>
+          <w:i w:val="false"/>
+          <w:i w:val="false"/>
+          <w:caps w:val="false"/>
+          <w:smallCaps w:val="false"/>
+          <w:color w:val="242729"/>
+          <w:spacing w:val="0"/>
+          <w:sz w:val="24"/>
+          <w:szCs w:val="24"/>
+        </w:rPr>
+      </w:pPr>
+      <w:r>
+        <w:rPr>
+          <w:b w:val="false"/>
+          <w:bCs/>
+          <w:i w:val="false"/>
+          <w:caps w:val="false"/>
+          <w:smallCaps w:val="false"/>
+          <w:color w:val="242729"/>
+          <w:spacing w:val="0"/>
+          <w:sz w:val="24"/>
+          <w:szCs w:val="24"/>
+        </w:rPr>
       </w:r>
     </w:p>
     <w:p>
@@ -6366,21 +6169,7 @@
           <w:sz w:val="24"/>
           <w:szCs w:val="24"/>
         </w:rPr>
-        <w:t xml:space="preserve">- </w:t>
-      </w:r>
-      <w:r>
-        <w:rPr>
-          <w:b w:val="false"/>
-          <w:bCs w:val="false"/>
-          <w:i w:val="false"/>
-          <w:caps w:val="false"/>
-          <w:smallCaps w:val="false"/>
-          <w:color w:val="242729"/>
-          <w:spacing w:val="0"/>
-          <w:sz w:val="24"/>
-          <w:szCs w:val="24"/>
-        </w:rPr>
-        <w:t>The same typecasting rules apply to arrays as with regular scalars. Refer to previous chapter</w:t>
+        <w:t>- The same typecasting rules apply to arrays as with regular scalars. Refer to previous chapter</w:t>
       </w:r>
     </w:p>
     <w:p>
@@ -6813,35 +6602,7 @@
           <w:sz w:val="24"/>
           <w:szCs w:val="24"/>
         </w:rPr>
-        <w:t xml:space="preserve">Int nums[10] = 1, 3.14, 2.22;  - declared to be a fixed array of size 10. the first </w:t>
-      </w:r>
-      <w:r>
-        <w:rPr>
-          <w:b w:val="false"/>
-          <w:bCs w:val="false"/>
-          <w:i w:val="false"/>
-          <w:caps w:val="false"/>
-          <w:smallCaps w:val="false"/>
-          <w:color w:val="242729"/>
-          <w:spacing w:val="0"/>
-          <w:sz w:val="24"/>
-          <w:szCs w:val="24"/>
-        </w:rPr>
-        <w:t>3</w:t>
-      </w:r>
-      <w:r>
-        <w:rPr>
-          <w:b w:val="false"/>
-          <w:bCs w:val="false"/>
-          <w:i w:val="false"/>
-          <w:caps w:val="false"/>
-          <w:smallCaps w:val="false"/>
-          <w:color w:val="242729"/>
-          <w:spacing w:val="0"/>
-          <w:sz w:val="24"/>
-          <w:szCs w:val="24"/>
-        </w:rPr>
-        <w:t xml:space="preserve"> elements are initialized but both floats (3.14 and 2.22) are cast to Ints before initialization.  (elements are 1,3,2)</w:t>
+        <w:t>Int nums[10] = 1, 3.14, 2.22;  - declared to be a fixed array of size 10. the first 3 elements are initialized but both floats (3.14 and 2.22) are cast to Ints before initialization.  (elements are 1,3,2)</w:t>
       </w:r>
     </w:p>
     <w:p>
@@ -6974,104 +6735,72 @@
         </w:rPr>
       </w:pPr>
       <w:r>
-        <w:rPr/>
-      </w:r>
-    </w:p>
-    <w:p>
-      <w:pPr>
-        <w:pStyle w:val="Normal"/>
-        <w:spacing w:before="0" w:after="0"/>
-        <w:ind w:left="720" w:hanging="0"/>
-        <w:rPr>
-          <w:b w:val="false"/>
-          <w:b w:val="false"/>
-          <w:bCs w:val="false"/>
-          <w:i w:val="false"/>
-          <w:i w:val="false"/>
-          <w:caps w:val="false"/>
-          <w:smallCaps w:val="false"/>
-          <w:color w:val="242729"/>
-          <w:spacing w:val="0"/>
-          <w:sz w:val="24"/>
-          <w:szCs w:val="24"/>
-        </w:rPr>
-      </w:pPr>
-      <w:r>
-        <w:rPr>
-          <w:b w:val="false"/>
-          <w:bCs w:val="false"/>
-          <w:i w:val="false"/>
-          <w:caps w:val="false"/>
-          <w:smallCaps w:val="false"/>
-          <w:color w:val="242729"/>
-          <w:spacing w:val="0"/>
-          <w:sz w:val="24"/>
-          <w:szCs w:val="24"/>
-        </w:rPr>
-      </w:r>
-    </w:p>
-    <w:p>
-      <w:pPr>
-        <w:pStyle w:val="Normal"/>
-        <w:spacing w:before="0" w:after="0"/>
-        <w:ind w:left="720" w:hanging="0"/>
-        <w:rPr/>
-      </w:pPr>
-      <w:r>
-        <w:rPr>
-          <w:b w:val="false"/>
-          <w:bCs w:val="false"/>
-          <w:i w:val="false"/>
-          <w:caps w:val="false"/>
-          <w:smallCaps w:val="false"/>
-          <w:color w:val="242729"/>
-          <w:spacing w:val="0"/>
-          <w:sz w:val="24"/>
-          <w:szCs w:val="24"/>
-        </w:rPr>
-        <w:t xml:space="preserve">*Note*  </w:t>
-      </w:r>
-      <w:r>
-        <w:rPr>
-          <w:b w:val="false"/>
-          <w:bCs w:val="false"/>
-          <w:i w:val="false"/>
-          <w:caps w:val="false"/>
-          <w:smallCaps w:val="false"/>
-          <w:color w:val="242729"/>
-          <w:spacing w:val="0"/>
-          <w:sz w:val="24"/>
-          <w:szCs w:val="24"/>
-        </w:rPr>
-        <w:t xml:space="preserve"> </w:t>
-      </w:r>
-      <w:r>
-        <w:rPr>
-          <w:b w:val="false"/>
-          <w:bCs w:val="false"/>
-          <w:i w:val="false"/>
-          <w:caps w:val="false"/>
-          <w:smallCaps w:val="false"/>
-          <w:color w:val="242729"/>
-          <w:spacing w:val="0"/>
-          <w:sz w:val="24"/>
-          <w:szCs w:val="24"/>
-        </w:rPr>
-        <w:t>Y</w:t>
-      </w:r>
-      <w:r>
-        <w:rPr>
-          <w:b w:val="false"/>
-          <w:bCs w:val="false"/>
-          <w:i w:val="false"/>
-          <w:caps w:val="false"/>
-          <w:smallCaps w:val="false"/>
-          <w:color w:val="242729"/>
-          <w:spacing w:val="0"/>
-          <w:sz w:val="24"/>
-          <w:szCs w:val="24"/>
-        </w:rPr>
-        <w:t>ou cannot declare a fixed array of size 0 as it will also throw an error.</w:t>
+        <w:rPr>
+          <w:b w:val="false"/>
+          <w:bCs w:val="false"/>
+          <w:i w:val="false"/>
+          <w:caps w:val="false"/>
+          <w:smallCaps w:val="false"/>
+          <w:color w:val="242729"/>
+          <w:spacing w:val="0"/>
+          <w:sz w:val="24"/>
+          <w:szCs w:val="24"/>
+        </w:rPr>
+      </w:r>
+    </w:p>
+    <w:p>
+      <w:pPr>
+        <w:pStyle w:val="Normal"/>
+        <w:spacing w:before="0" w:after="0"/>
+        <w:ind w:left="720" w:hanging="0"/>
+        <w:rPr>
+          <w:b w:val="false"/>
+          <w:b w:val="false"/>
+          <w:bCs w:val="false"/>
+          <w:i w:val="false"/>
+          <w:i w:val="false"/>
+          <w:caps w:val="false"/>
+          <w:smallCaps w:val="false"/>
+          <w:color w:val="242729"/>
+          <w:spacing w:val="0"/>
+          <w:sz w:val="24"/>
+          <w:szCs w:val="24"/>
+        </w:rPr>
+      </w:pPr>
+      <w:r>
+        <w:rPr>
+          <w:b w:val="false"/>
+          <w:bCs w:val="false"/>
+          <w:i w:val="false"/>
+          <w:caps w:val="false"/>
+          <w:smallCaps w:val="false"/>
+          <w:color w:val="242729"/>
+          <w:spacing w:val="0"/>
+          <w:sz w:val="24"/>
+          <w:szCs w:val="24"/>
+        </w:rPr>
+      </w:r>
+    </w:p>
+    <w:p>
+      <w:pPr>
+        <w:pStyle w:val="Normal"/>
+        <w:spacing w:before="0" w:after="0"/>
+        <w:ind w:left="720" w:hanging="0"/>
+        <w:rPr/>
+      </w:pPr>
+      <w:r>
+        <w:rPr>
+          <w:b w:val="false"/>
+          <w:bCs w:val="false"/>
+          <w:i w:val="false"/>
+          <w:caps w:val="false"/>
+          <w:smallCaps w:val="false"/>
+          <w:color w:val="242729"/>
+          <w:spacing w:val="0"/>
+          <w:sz w:val="24"/>
+          <w:szCs w:val="24"/>
+        </w:rPr>
+        <w:t>*Note*   You cannot declare a fixed array of size 0 as it will also throw an error.</w:t>
       </w:r>
     </w:p>
     <w:p>
@@ -7225,60 +6954,42 @@
           <w:sz w:val="24"/>
           <w:szCs w:val="24"/>
         </w:rPr>
-        <w:t xml:space="preserve">**Note:  </w:t>
-      </w:r>
-      <w:r>
-        <w:rPr>
-          <w:b w:val="false"/>
-          <w:bCs w:val="false"/>
-          <w:i w:val="false"/>
-          <w:caps w:val="false"/>
-          <w:smallCaps w:val="false"/>
-          <w:color w:val="242729"/>
-          <w:spacing w:val="0"/>
-          <w:sz w:val="24"/>
-          <w:szCs w:val="24"/>
-        </w:rPr>
-        <w:t xml:space="preserve">When copying array to array. The types can be different but must conform to the </w:t>
+        <w:t xml:space="preserve">**Note:  When copying array to array. The types can be different but must conform to the </w:t>
         <w:tab/>
-        <w:t xml:space="preserve">typecasting conventions stated in </w:t>
-      </w:r>
-      <w:r>
-        <w:rPr>
-          <w:b w:val="false"/>
-          <w:bCs w:val="false"/>
-          <w:i w:val="false"/>
-          <w:caps w:val="false"/>
-          <w:smallCaps w:val="false"/>
-          <w:color w:val="242729"/>
-          <w:spacing w:val="0"/>
-          <w:sz w:val="24"/>
-          <w:szCs w:val="24"/>
-        </w:rPr>
-        <w:t>chapter 1.</w:t>
-      </w:r>
-    </w:p>
-    <w:p>
-      <w:pPr>
-        <w:pStyle w:val="Normal"/>
-        <w:spacing w:before="0" w:after="0"/>
-        <w:ind w:left="720" w:hanging="0"/>
-        <w:rPr>
-          <w:b w:val="false"/>
-          <w:b w:val="false"/>
-          <w:bCs w:val="false"/>
-          <w:i w:val="false"/>
-          <w:i w:val="false"/>
-          <w:caps w:val="false"/>
-          <w:smallCaps w:val="false"/>
-          <w:color w:val="242729"/>
-          <w:spacing w:val="0"/>
-          <w:sz w:val="24"/>
-          <w:szCs w:val="24"/>
-        </w:rPr>
-      </w:pPr>
-      <w:r>
-        <w:rPr/>
+        <w:t>typecasting conventions stated in chapter 1.</w:t>
+      </w:r>
+    </w:p>
+    <w:p>
+      <w:pPr>
+        <w:pStyle w:val="Normal"/>
+        <w:spacing w:before="0" w:after="0"/>
+        <w:ind w:left="720" w:hanging="0"/>
+        <w:rPr>
+          <w:b w:val="false"/>
+          <w:b w:val="false"/>
+          <w:bCs w:val="false"/>
+          <w:i w:val="false"/>
+          <w:i w:val="false"/>
+          <w:caps w:val="false"/>
+          <w:smallCaps w:val="false"/>
+          <w:color w:val="242729"/>
+          <w:spacing w:val="0"/>
+          <w:sz w:val="24"/>
+          <w:szCs w:val="24"/>
+        </w:rPr>
+      </w:pPr>
+      <w:r>
+        <w:rPr>
+          <w:b w:val="false"/>
+          <w:bCs w:val="false"/>
+          <w:i w:val="false"/>
+          <w:caps w:val="false"/>
+          <w:smallCaps w:val="false"/>
+          <w:color w:val="242729"/>
+          <w:spacing w:val="0"/>
+          <w:sz w:val="24"/>
+          <w:szCs w:val="24"/>
+        </w:rPr>
       </w:r>
     </w:p>
     <w:p>
@@ -8409,21 +8120,7 @@
           <w:sz w:val="24"/>
           <w:szCs w:val="24"/>
         </w:rPr>
-        <w:t>We set the first 3 values to numbers and then set the sixth value (index 5) to 1000. The</w:t>
-      </w:r>
-      <w:r>
-        <w:rPr>
-          <w:b w:val="false"/>
-          <w:bCs w:val="false"/>
-          <w:i w:val="false"/>
-          <w:caps w:val="false"/>
-          <w:smallCaps w:val="false"/>
-          <w:color w:val="242729"/>
-          <w:spacing w:val="0"/>
-          <w:sz w:val="24"/>
-          <w:szCs w:val="24"/>
-        </w:rPr>
-        <w:t>re are 2 ‘holes’ (null values) in the printed values.</w:t>
+        <w:t>We set the first 3 values to numbers and then set the sixth value (index 5) to 1000. There are 2 ‘holes’ (null values) in the printed values.</w:t>
       </w:r>
     </w:p>
     <w:p>
@@ -8514,7 +8211,17 @@
         </w:rPr>
       </w:pPr>
       <w:r>
-        <w:rPr/>
+        <w:rPr>
+          <w:b w:val="false"/>
+          <w:bCs w:val="false"/>
+          <w:i w:val="false"/>
+          <w:caps w:val="false"/>
+          <w:smallCaps w:val="false"/>
+          <w:color w:val="242729"/>
+          <w:spacing w:val="0"/>
+          <w:sz w:val="24"/>
+          <w:szCs w:val="24"/>
+        </w:rPr>
       </w:r>
     </w:p>
     <w:p>
@@ -10358,6 +10065,69 @@
       <w:rFonts w:cs="Wingdings"/>
     </w:rPr>
   </w:style>
+  <w:style w:type="character" w:styleId="ListLabel106">
+    <w:name w:val="ListLabel 106"/>
+    <w:qFormat/>
+    <w:rPr>
+      <w:rFonts w:cs="Symbol"/>
+    </w:rPr>
+  </w:style>
+  <w:style w:type="character" w:styleId="ListLabel107">
+    <w:name w:val="ListLabel 107"/>
+    <w:qFormat/>
+    <w:rPr>
+      <w:rFonts w:cs="Courier New"/>
+    </w:rPr>
+  </w:style>
+  <w:style w:type="character" w:styleId="ListLabel108">
+    <w:name w:val="ListLabel 108"/>
+    <w:qFormat/>
+    <w:rPr>
+      <w:rFonts w:cs="Wingdings"/>
+    </w:rPr>
+  </w:style>
+  <w:style w:type="character" w:styleId="ListLabel109">
+    <w:name w:val="ListLabel 109"/>
+    <w:qFormat/>
+    <w:rPr>
+      <w:rFonts w:cs="Symbol"/>
+    </w:rPr>
+  </w:style>
+  <w:style w:type="character" w:styleId="ListLabel110">
+    <w:name w:val="ListLabel 110"/>
+    <w:qFormat/>
+    <w:rPr>
+      <w:rFonts w:cs="Courier New"/>
+    </w:rPr>
+  </w:style>
+  <w:style w:type="character" w:styleId="ListLabel111">
+    <w:name w:val="ListLabel 111"/>
+    <w:qFormat/>
+    <w:rPr>
+      <w:rFonts w:cs="Wingdings"/>
+    </w:rPr>
+  </w:style>
+  <w:style w:type="character" w:styleId="ListLabel112">
+    <w:name w:val="ListLabel 112"/>
+    <w:qFormat/>
+    <w:rPr>
+      <w:rFonts w:cs="Symbol"/>
+    </w:rPr>
+  </w:style>
+  <w:style w:type="character" w:styleId="ListLabel113">
+    <w:name w:val="ListLabel 113"/>
+    <w:qFormat/>
+    <w:rPr>
+      <w:rFonts w:cs="Courier New"/>
+    </w:rPr>
+  </w:style>
+  <w:style w:type="character" w:styleId="ListLabel114">
+    <w:name w:val="ListLabel 114"/>
+    <w:qFormat/>
+    <w:rPr>
+      <w:rFonts w:cs="Wingdings"/>
+    </w:rPr>
+  </w:style>
   <w:style w:type="paragraph" w:styleId="Heading">
     <w:name w:val="Heading"/>
     <w:basedOn w:val="Normal"/>

</xml_diff>